<commit_message>
220118 - BLTAnh - Handlebars + ProductCtrl
</commit_message>
<xml_diff>
--- a/docs/WebProject_SelfAssessment.docx
+++ b/docs/WebProject_SelfAssessment.docx
@@ -840,7 +840,7 @@
         <w:trPr>
           <w:gridAfter w:val="1"/>
           <w:wAfter w:w="222" w:type="dxa"/>
-          <w:trHeight w:val="408"/>
+          <w:trHeight w:val="450"/>
         </w:trPr>
         <w:tc>
           <w:tcPr>
@@ -1333,6 +1333,13 @@
               </w:rPr>
               <w:t> </w:t>
             </w:r>
+            <w:r>
+              <w:rPr>
+                <w:rFonts w:ascii="Open Sans" w:eastAsia="Times New Roman" w:hAnsi="Open Sans" w:cs="Open Sans"/>
+                <w:color w:val="000000"/>
+              </w:rPr>
+              <w:t>-0</w:t>
+            </w:r>
           </w:p>
         </w:tc>
         <w:tc>
@@ -1412,6 +1419,13 @@
               </w:rPr>
               <w:t> </w:t>
             </w:r>
+            <w:r>
+              <w:rPr>
+                <w:rFonts w:ascii="Open Sans" w:eastAsia="Times New Roman" w:hAnsi="Open Sans" w:cs="Open Sans"/>
+                <w:color w:val="000000"/>
+              </w:rPr>
+              <w:t>-0</w:t>
+            </w:r>
           </w:p>
         </w:tc>
         <w:tc>
@@ -1570,6 +1584,13 @@
               </w:rPr>
               <w:t> </w:t>
             </w:r>
+            <w:r>
+              <w:rPr>
+                <w:rFonts w:ascii="Open Sans" w:eastAsia="Times New Roman" w:hAnsi="Open Sans" w:cs="Open Sans"/>
+                <w:color w:val="000000"/>
+              </w:rPr>
+              <w:t>-0</w:t>
+            </w:r>
           </w:p>
         </w:tc>
         <w:tc>
@@ -1649,6 +1670,13 @@
               </w:rPr>
               <w:t> </w:t>
             </w:r>
+            <w:r>
+              <w:rPr>
+                <w:rFonts w:ascii="Open Sans" w:eastAsia="Times New Roman" w:hAnsi="Open Sans" w:cs="Open Sans"/>
+                <w:color w:val="000000"/>
+              </w:rPr>
+              <w:t>-0</w:t>
+            </w:r>
           </w:p>
         </w:tc>
         <w:tc>
@@ -1728,6 +1756,13 @@
               </w:rPr>
               <w:t> </w:t>
             </w:r>
+            <w:r>
+              <w:rPr>
+                <w:rFonts w:ascii="Open Sans" w:eastAsia="Times New Roman" w:hAnsi="Open Sans" w:cs="Open Sans"/>
+                <w:color w:val="000000"/>
+              </w:rPr>
+              <w:t>-0</w:t>
+            </w:r>
           </w:p>
         </w:tc>
         <w:tc>
@@ -1807,6 +1842,13 @@
                 <w:color w:val="000000"/>
               </w:rPr>
               <w:t> </w:t>
+            </w:r>
+            <w:r>
+              <w:rPr>
+                <w:rFonts w:ascii="Open Sans" w:eastAsia="Times New Roman" w:hAnsi="Open Sans" w:cs="Open Sans"/>
+                <w:color w:val="000000"/>
+              </w:rPr>
+              <w:t>-0</w:t>
             </w:r>
           </w:p>
         </w:tc>
@@ -10312,18 +10354,18 @@
     <w:lsdException w:name="Unresolved Mention" w:semiHidden="1" w:unhideWhenUsed="1"/>
     <w:lsdException w:name="Smart Link" w:semiHidden="1" w:unhideWhenUsed="1"/>
   </w:latentStyles>
-  <w:style w:type="paragraph" w:default="1" w:styleId="Normal">
+  <w:style w:type="paragraph" w:default="1" w:styleId="Binhthng">
     <w:name w:val="Normal"/>
     <w:qFormat/>
     <w:rsid w:val="00EC0998"/>
   </w:style>
-  <w:style w:type="character" w:default="1" w:styleId="DefaultParagraphFont">
+  <w:style w:type="character" w:default="1" w:styleId="Phngmcinhcuaoanvn">
     <w:name w:val="Default Paragraph Font"/>
     <w:uiPriority w:val="1"/>
     <w:semiHidden/>
     <w:unhideWhenUsed/>
   </w:style>
-  <w:style w:type="table" w:default="1" w:styleId="TableNormal">
+  <w:style w:type="table" w:default="1" w:styleId="BangThngthng">
     <w:name w:val="Normal Table"/>
     <w:uiPriority w:val="99"/>
     <w:semiHidden/>
@@ -10338,7 +10380,7 @@
       </w:tblCellMar>
     </w:tblPr>
   </w:style>
-  <w:style w:type="numbering" w:default="1" w:styleId="NoList">
+  <w:style w:type="numbering" w:default="1" w:styleId="Khngco">
     <w:name w:val="No List"/>
     <w:uiPriority w:val="99"/>
     <w:semiHidden/>

</xml_diff>

<commit_message>
220119 - BLTAnh - Cert + Report
</commit_message>
<xml_diff>
--- a/docs/WebProject_SelfAssessment.docx
+++ b/docs/WebProject_SelfAssessment.docx
@@ -45,6 +45,7 @@
                 <w:color w:val="FFFFFF"/>
               </w:rPr>
             </w:pPr>
+            <w:proofErr w:type="spellStart"/>
             <w:r>
               <w:rPr>
                 <w:rFonts w:ascii="Open Sans" w:eastAsia="Times New Roman" w:hAnsi="Open Sans" w:cs="Open Sans"/>
@@ -52,8 +53,29 @@
                 <w:bCs/>
                 <w:color w:val="FFFFFF"/>
               </w:rPr>
-              <w:t>Sinh viên</w:t>
-            </w:r>
+              <w:t>Sinh</w:t>
+            </w:r>
+            <w:proofErr w:type="spellEnd"/>
+            <w:r>
+              <w:rPr>
+                <w:rFonts w:ascii="Open Sans" w:eastAsia="Times New Roman" w:hAnsi="Open Sans" w:cs="Open Sans"/>
+                <w:b/>
+                <w:bCs/>
+                <w:color w:val="FFFFFF"/>
+              </w:rPr>
+              <w:t xml:space="preserve"> </w:t>
+            </w:r>
+            <w:proofErr w:type="spellStart"/>
+            <w:r>
+              <w:rPr>
+                <w:rFonts w:ascii="Open Sans" w:eastAsia="Times New Roman" w:hAnsi="Open Sans" w:cs="Open Sans"/>
+                <w:b/>
+                <w:bCs/>
+                <w:color w:val="FFFFFF"/>
+              </w:rPr>
+              <w:t>viên</w:t>
+            </w:r>
+            <w:proofErr w:type="spellEnd"/>
           </w:p>
         </w:tc>
         <w:tc>
@@ -82,6 +104,7 @@
                 <w:szCs w:val="16"/>
               </w:rPr>
             </w:pPr>
+            <w:proofErr w:type="spellStart"/>
             <w:r>
               <w:rPr>
                 <w:rFonts w:ascii="Open Sans" w:eastAsia="Times New Roman" w:hAnsi="Open Sans" w:cs="Open Sans"/>
@@ -91,48 +114,134 @@
                 <w:sz w:val="16"/>
                 <w:szCs w:val="16"/>
               </w:rPr>
-              <w:t>Mức độ đóng góp (%)</w:t>
-            </w:r>
-          </w:p>
-        </w:tc>
-        <w:tc>
-          <w:tcPr>
-            <w:tcW w:w="1300" w:type="dxa"/>
-            <w:tcBorders>
-              <w:top w:val="nil"/>
-              <w:left w:val="nil"/>
-              <w:bottom w:val="nil"/>
-              <w:right w:val="nil"/>
-            </w:tcBorders>
-            <w:shd w:val="clear" w:color="000000" w:fill="C00000"/>
-            <w:noWrap/>
-            <w:vAlign w:val="center"/>
-            <w:hideMark/>
-          </w:tcPr>
-          <w:p>
-            <w:pPr>
-              <w:spacing w:after="0" w:line="240" w:lineRule="auto"/>
-              <w:jc w:val="center"/>
+              <w:t>Mức</w:t>
+            </w:r>
+            <w:proofErr w:type="spellEnd"/>
+            <w:r>
               <w:rPr>
                 <w:rFonts w:ascii="Open Sans" w:eastAsia="Times New Roman" w:hAnsi="Open Sans" w:cs="Open Sans"/>
                 <w:b/>
                 <w:bCs/>
                 <w:color w:val="FFFFFF"/>
-                <w:sz w:val="20"/>
-                <w:szCs w:val="20"/>
-              </w:rPr>
-            </w:pPr>
+                <w:sz w:val="16"/>
+                <w:szCs w:val="16"/>
+              </w:rPr>
+              <w:t xml:space="preserve"> </w:t>
+            </w:r>
+            <w:proofErr w:type="spellStart"/>
             <w:r>
               <w:rPr>
                 <w:rFonts w:ascii="Open Sans" w:eastAsia="Times New Roman" w:hAnsi="Open Sans" w:cs="Open Sans"/>
                 <w:b/>
                 <w:bCs/>
                 <w:color w:val="FFFFFF"/>
+                <w:sz w:val="16"/>
+                <w:szCs w:val="16"/>
+              </w:rPr>
+              <w:t>độ</w:t>
+            </w:r>
+            <w:proofErr w:type="spellEnd"/>
+            <w:r>
+              <w:rPr>
+                <w:rFonts w:ascii="Open Sans" w:eastAsia="Times New Roman" w:hAnsi="Open Sans" w:cs="Open Sans"/>
+                <w:b/>
+                <w:bCs/>
+                <w:color w:val="FFFFFF"/>
+                <w:sz w:val="16"/>
+                <w:szCs w:val="16"/>
+              </w:rPr>
+              <w:t xml:space="preserve"> </w:t>
+            </w:r>
+            <w:proofErr w:type="spellStart"/>
+            <w:r>
+              <w:rPr>
+                <w:rFonts w:ascii="Open Sans" w:eastAsia="Times New Roman" w:hAnsi="Open Sans" w:cs="Open Sans"/>
+                <w:b/>
+                <w:bCs/>
+                <w:color w:val="FFFFFF"/>
+                <w:sz w:val="16"/>
+                <w:szCs w:val="16"/>
+              </w:rPr>
+              <w:t>đóng</w:t>
+            </w:r>
+            <w:proofErr w:type="spellEnd"/>
+            <w:r>
+              <w:rPr>
+                <w:rFonts w:ascii="Open Sans" w:eastAsia="Times New Roman" w:hAnsi="Open Sans" w:cs="Open Sans"/>
+                <w:b/>
+                <w:bCs/>
+                <w:color w:val="FFFFFF"/>
+                <w:sz w:val="16"/>
+                <w:szCs w:val="16"/>
+              </w:rPr>
+              <w:t xml:space="preserve"> </w:t>
+            </w:r>
+            <w:proofErr w:type="spellStart"/>
+            <w:r>
+              <w:rPr>
+                <w:rFonts w:ascii="Open Sans" w:eastAsia="Times New Roman" w:hAnsi="Open Sans" w:cs="Open Sans"/>
+                <w:b/>
+                <w:bCs/>
+                <w:color w:val="FFFFFF"/>
+                <w:sz w:val="16"/>
+                <w:szCs w:val="16"/>
+              </w:rPr>
+              <w:t>góp</w:t>
+            </w:r>
+            <w:proofErr w:type="spellEnd"/>
+            <w:r>
+              <w:rPr>
+                <w:rFonts w:ascii="Open Sans" w:eastAsia="Times New Roman" w:hAnsi="Open Sans" w:cs="Open Sans"/>
+                <w:b/>
+                <w:bCs/>
+                <w:color w:val="FFFFFF"/>
+                <w:sz w:val="16"/>
+                <w:szCs w:val="16"/>
+              </w:rPr>
+              <w:t xml:space="preserve"> (%)</w:t>
+            </w:r>
+          </w:p>
+        </w:tc>
+        <w:tc>
+          <w:tcPr>
+            <w:tcW w:w="1300" w:type="dxa"/>
+            <w:tcBorders>
+              <w:top w:val="nil"/>
+              <w:left w:val="nil"/>
+              <w:bottom w:val="nil"/>
+              <w:right w:val="nil"/>
+            </w:tcBorders>
+            <w:shd w:val="clear" w:color="000000" w:fill="C00000"/>
+            <w:noWrap/>
+            <w:vAlign w:val="center"/>
+            <w:hideMark/>
+          </w:tcPr>
+          <w:p>
+            <w:pPr>
+              <w:spacing w:after="0" w:line="240" w:lineRule="auto"/>
+              <w:jc w:val="center"/>
+              <w:rPr>
+                <w:rFonts w:ascii="Open Sans" w:eastAsia="Times New Roman" w:hAnsi="Open Sans" w:cs="Open Sans"/>
+                <w:b/>
+                <w:bCs/>
+                <w:color w:val="FFFFFF"/>
+                <w:sz w:val="20"/>
+                <w:szCs w:val="20"/>
+              </w:rPr>
+            </w:pPr>
+            <w:proofErr w:type="spellStart"/>
+            <w:r>
+              <w:rPr>
+                <w:rFonts w:ascii="Open Sans" w:eastAsia="Times New Roman" w:hAnsi="Open Sans" w:cs="Open Sans"/>
+                <w:b/>
+                <w:bCs/>
+                <w:color w:val="FFFFFF"/>
                 <w:sz w:val="20"/>
                 <w:szCs w:val="20"/>
               </w:rPr>
               <w:t>Điểm</w:t>
             </w:r>
+            <w:proofErr w:type="spellEnd"/>
           </w:p>
         </w:tc>
       </w:tr>
@@ -199,6 +308,7 @@
                 <w:color w:val="000000"/>
                 <w:sz w:val="20"/>
                 <w:szCs w:val="20"/>
+                <w:lang w:val="vi-VN"/>
               </w:rPr>
             </w:pPr>
             <w:r>
@@ -210,6 +320,39 @@
               </w:rPr>
               <w:t> </w:t>
             </w:r>
+            <w:proofErr w:type="spellStart"/>
+            <w:r>
+              <w:rPr>
+                <w:rFonts w:ascii="Open Sans" w:eastAsia="Times New Roman" w:hAnsi="Open Sans" w:cs="Open Sans"/>
+                <w:color w:val="000000"/>
+                <w:sz w:val="20"/>
+                <w:szCs w:val="20"/>
+              </w:rPr>
+              <w:t>Huỳnh</w:t>
+            </w:r>
+            <w:proofErr w:type="spellEnd"/>
+            <w:r>
+              <w:rPr>
+                <w:rFonts w:ascii="Open Sans" w:eastAsia="Times New Roman" w:hAnsi="Open Sans" w:cs="Open Sans"/>
+                <w:color w:val="000000"/>
+                <w:sz w:val="20"/>
+                <w:szCs w:val="20"/>
+                <w:lang w:val="vi-VN"/>
+              </w:rPr>
+              <w:t xml:space="preserve"> Minh </w:t>
+            </w:r>
+            <w:proofErr w:type="spellStart"/>
+            <w:r>
+              <w:rPr>
+                <w:rFonts w:ascii="Open Sans" w:eastAsia="Times New Roman" w:hAnsi="Open Sans" w:cs="Open Sans"/>
+                <w:color w:val="000000"/>
+                <w:sz w:val="20"/>
+                <w:szCs w:val="20"/>
+                <w:lang w:val="vi-VN"/>
+              </w:rPr>
+              <w:t>Thắng</w:t>
+            </w:r>
+            <w:proofErr w:type="spellEnd"/>
           </w:p>
         </w:tc>
         <w:tc>
@@ -339,6 +482,7 @@
                 <w:color w:val="000000"/>
                 <w:sz w:val="20"/>
                 <w:szCs w:val="20"/>
+                <w:lang w:val="vi-VN"/>
               </w:rPr>
             </w:pPr>
             <w:r>
@@ -349,6 +493,47 @@
                 <w:szCs w:val="20"/>
               </w:rPr>
               <w:t> </w:t>
+            </w:r>
+            <w:r>
+              <w:rPr>
+                <w:rFonts w:ascii="Open Sans" w:eastAsia="Times New Roman" w:hAnsi="Open Sans" w:cs="Open Sans"/>
+                <w:color w:val="000000"/>
+                <w:sz w:val="20"/>
+                <w:szCs w:val="20"/>
+              </w:rPr>
+              <w:t>Bùi</w:t>
+            </w:r>
+            <w:r>
+              <w:rPr>
+                <w:rFonts w:ascii="Open Sans" w:eastAsia="Times New Roman" w:hAnsi="Open Sans" w:cs="Open Sans"/>
+                <w:color w:val="000000"/>
+                <w:sz w:val="20"/>
+                <w:szCs w:val="20"/>
+                <w:lang w:val="vi-VN"/>
+              </w:rPr>
+              <w:t xml:space="preserve"> Lê </w:t>
+            </w:r>
+            <w:proofErr w:type="spellStart"/>
+            <w:r>
+              <w:rPr>
+                <w:rFonts w:ascii="Open Sans" w:eastAsia="Times New Roman" w:hAnsi="Open Sans" w:cs="Open Sans"/>
+                <w:color w:val="000000"/>
+                <w:sz w:val="20"/>
+                <w:szCs w:val="20"/>
+                <w:lang w:val="vi-VN"/>
+              </w:rPr>
+              <w:t>Tuấn</w:t>
+            </w:r>
+            <w:proofErr w:type="spellEnd"/>
+            <w:r>
+              <w:rPr>
+                <w:rFonts w:ascii="Open Sans" w:eastAsia="Times New Roman" w:hAnsi="Open Sans" w:cs="Open Sans"/>
+                <w:color w:val="000000"/>
+                <w:sz w:val="20"/>
+                <w:szCs w:val="20"/>
+                <w:lang w:val="vi-VN"/>
+              </w:rPr>
+              <w:t xml:space="preserve"> Anh</w:t>
             </w:r>
           </w:p>
         </w:tc>
@@ -479,6 +664,7 @@
                 <w:color w:val="000000"/>
                 <w:sz w:val="20"/>
                 <w:szCs w:val="20"/>
+                <w:lang w:val="vi-VN"/>
               </w:rPr>
             </w:pPr>
             <w:r>
@@ -490,6 +676,61 @@
               </w:rPr>
               <w:t> </w:t>
             </w:r>
+            <w:proofErr w:type="spellStart"/>
+            <w:r>
+              <w:rPr>
+                <w:rFonts w:ascii="Open Sans" w:eastAsia="Times New Roman" w:hAnsi="Open Sans" w:cs="Open Sans"/>
+                <w:color w:val="000000"/>
+                <w:sz w:val="20"/>
+                <w:szCs w:val="20"/>
+              </w:rPr>
+              <w:t>Phạm</w:t>
+            </w:r>
+            <w:proofErr w:type="spellEnd"/>
+            <w:r>
+              <w:rPr>
+                <w:rFonts w:ascii="Open Sans" w:eastAsia="Times New Roman" w:hAnsi="Open Sans" w:cs="Open Sans"/>
+                <w:color w:val="000000"/>
+                <w:sz w:val="20"/>
+                <w:szCs w:val="20"/>
+                <w:lang w:val="vi-VN"/>
+              </w:rPr>
+              <w:t xml:space="preserve"> </w:t>
+            </w:r>
+            <w:proofErr w:type="spellStart"/>
+            <w:r>
+              <w:rPr>
+                <w:rFonts w:ascii="Open Sans" w:eastAsia="Times New Roman" w:hAnsi="Open Sans" w:cs="Open Sans"/>
+                <w:color w:val="000000"/>
+                <w:sz w:val="20"/>
+                <w:szCs w:val="20"/>
+                <w:lang w:val="vi-VN"/>
+              </w:rPr>
+              <w:t>Tiến</w:t>
+            </w:r>
+            <w:proofErr w:type="spellEnd"/>
+            <w:r>
+              <w:rPr>
+                <w:rFonts w:ascii="Open Sans" w:eastAsia="Times New Roman" w:hAnsi="Open Sans" w:cs="Open Sans"/>
+                <w:color w:val="000000"/>
+                <w:sz w:val="20"/>
+                <w:szCs w:val="20"/>
+                <w:lang w:val="vi-VN"/>
+              </w:rPr>
+              <w:t xml:space="preserve"> </w:t>
+            </w:r>
+            <w:proofErr w:type="spellStart"/>
+            <w:r>
+              <w:rPr>
+                <w:rFonts w:ascii="Open Sans" w:eastAsia="Times New Roman" w:hAnsi="Open Sans" w:cs="Open Sans"/>
+                <w:color w:val="000000"/>
+                <w:sz w:val="20"/>
+                <w:szCs w:val="20"/>
+                <w:lang w:val="vi-VN"/>
+              </w:rPr>
+              <w:t>Khải</w:t>
+            </w:r>
+            <w:proofErr w:type="spellEnd"/>
           </w:p>
         </w:tc>
         <w:tc>
@@ -619,6 +860,7 @@
                 <w:color w:val="000000"/>
                 <w:sz w:val="20"/>
                 <w:szCs w:val="20"/>
+                <w:lang w:val="vi-VN"/>
               </w:rPr>
             </w:pPr>
             <w:r>
@@ -629,6 +871,49 @@
                 <w:szCs w:val="20"/>
               </w:rPr>
               <w:t> </w:t>
+            </w:r>
+            <w:proofErr w:type="spellStart"/>
+            <w:r>
+              <w:rPr>
+                <w:rFonts w:ascii="Open Sans" w:eastAsia="Times New Roman" w:hAnsi="Open Sans" w:cs="Open Sans"/>
+                <w:color w:val="000000"/>
+                <w:sz w:val="20"/>
+                <w:szCs w:val="20"/>
+              </w:rPr>
+              <w:t>Nguyễn</w:t>
+            </w:r>
+            <w:proofErr w:type="spellEnd"/>
+            <w:r>
+              <w:rPr>
+                <w:rFonts w:ascii="Open Sans" w:eastAsia="Times New Roman" w:hAnsi="Open Sans" w:cs="Open Sans"/>
+                <w:color w:val="000000"/>
+                <w:sz w:val="20"/>
+                <w:szCs w:val="20"/>
+                <w:lang w:val="vi-VN"/>
+              </w:rPr>
+              <w:t xml:space="preserve"> </w:t>
+            </w:r>
+            <w:proofErr w:type="spellStart"/>
+            <w:r>
+              <w:rPr>
+                <w:rFonts w:ascii="Open Sans" w:eastAsia="Times New Roman" w:hAnsi="Open Sans" w:cs="Open Sans"/>
+                <w:color w:val="000000"/>
+                <w:sz w:val="20"/>
+                <w:szCs w:val="20"/>
+                <w:lang w:val="vi-VN"/>
+              </w:rPr>
+              <w:t>Tuấn</w:t>
+            </w:r>
+            <w:proofErr w:type="spellEnd"/>
+            <w:r>
+              <w:rPr>
+                <w:rFonts w:ascii="Open Sans" w:eastAsia="Times New Roman" w:hAnsi="Open Sans" w:cs="Open Sans"/>
+                <w:color w:val="000000"/>
+                <w:sz w:val="20"/>
+                <w:szCs w:val="20"/>
+                <w:lang w:val="vi-VN"/>
+              </w:rPr>
+              <w:t xml:space="preserve"> Khanh</w:t>
             </w:r>
           </w:p>
         </w:tc>
@@ -1015,6 +1300,7 @@
                 <w:color w:val="FFFFFF"/>
               </w:rPr>
             </w:pPr>
+            <w:proofErr w:type="spellStart"/>
             <w:r>
               <w:rPr>
                 <w:rFonts w:ascii="Open Sans" w:eastAsia="Times New Roman" w:hAnsi="Open Sans" w:cs="Open Sans"/>
@@ -1022,87 +1308,68 @@
                 <w:bCs/>
                 <w:color w:val="FFFFFF"/>
               </w:rPr>
-              <w:t>Yêu cầu chung</w:t>
-            </w:r>
-          </w:p>
-        </w:tc>
-        <w:tc>
-          <w:tcPr>
-            <w:tcW w:w="1202" w:type="dxa"/>
-            <w:tcBorders>
-              <w:top w:val="nil"/>
-              <w:left w:val="nil"/>
-              <w:bottom w:val="nil"/>
-              <w:right w:val="nil"/>
-            </w:tcBorders>
-            <w:shd w:val="clear" w:color="000000" w:fill="70AD47"/>
-            <w:vAlign w:val="center"/>
-            <w:hideMark/>
-          </w:tcPr>
-          <w:p>
-            <w:pPr>
-              <w:spacing w:after="0" w:line="240" w:lineRule="auto"/>
-              <w:jc w:val="center"/>
+              <w:t>Yêu</w:t>
+            </w:r>
+            <w:proofErr w:type="spellEnd"/>
+            <w:r>
               <w:rPr>
                 <w:rFonts w:ascii="Open Sans" w:eastAsia="Times New Roman" w:hAnsi="Open Sans" w:cs="Open Sans"/>
                 <w:b/>
                 <w:bCs/>
                 <w:color w:val="FFFFFF"/>
-                <w:sz w:val="20"/>
-                <w:szCs w:val="20"/>
-              </w:rPr>
-            </w:pPr>
+              </w:rPr>
+              <w:t xml:space="preserve"> </w:t>
+            </w:r>
+            <w:proofErr w:type="spellStart"/>
             <w:r>
               <w:rPr>
                 <w:rFonts w:ascii="Open Sans" w:eastAsia="Times New Roman" w:hAnsi="Open Sans" w:cs="Open Sans"/>
                 <w:b/>
                 <w:bCs/>
                 <w:color w:val="FFFFFF"/>
-                <w:sz w:val="20"/>
-                <w:szCs w:val="20"/>
-              </w:rPr>
-              <w:t>Điểm tối đa</w:t>
-            </w:r>
-          </w:p>
-        </w:tc>
-        <w:tc>
-          <w:tcPr>
-            <w:tcW w:w="1300" w:type="dxa"/>
-            <w:tcBorders>
-              <w:top w:val="nil"/>
-              <w:left w:val="nil"/>
-              <w:bottom w:val="nil"/>
-              <w:right w:val="nil"/>
-            </w:tcBorders>
-            <w:shd w:val="clear" w:color="000000" w:fill="70AD47"/>
-            <w:vAlign w:val="center"/>
-            <w:hideMark/>
-          </w:tcPr>
-          <w:p>
-            <w:pPr>
-              <w:spacing w:after="0" w:line="240" w:lineRule="auto"/>
-              <w:jc w:val="center"/>
+              </w:rPr>
+              <w:t>cầu</w:t>
+            </w:r>
+            <w:proofErr w:type="spellEnd"/>
+            <w:r>
               <w:rPr>
                 <w:rFonts w:ascii="Open Sans" w:eastAsia="Times New Roman" w:hAnsi="Open Sans" w:cs="Open Sans"/>
                 <w:b/>
                 <w:bCs/>
                 <w:color w:val="FFFFFF"/>
-                <w:sz w:val="20"/>
-                <w:szCs w:val="20"/>
-              </w:rPr>
-            </w:pPr>
+              </w:rPr>
+              <w:t xml:space="preserve"> </w:t>
+            </w:r>
+            <w:proofErr w:type="spellStart"/>
             <w:r>
               <w:rPr>
                 <w:rFonts w:ascii="Open Sans" w:eastAsia="Times New Roman" w:hAnsi="Open Sans" w:cs="Open Sans"/>
                 <w:b/>
                 <w:bCs/>
                 <w:color w:val="FFFFFF"/>
-                <w:sz w:val="20"/>
-                <w:szCs w:val="20"/>
-              </w:rPr>
-              <w:t>SV đánh</w:t>
-            </w:r>
-            <w:r>
+              </w:rPr>
+              <w:t>chung</w:t>
+            </w:r>
+            <w:proofErr w:type="spellEnd"/>
+          </w:p>
+        </w:tc>
+        <w:tc>
+          <w:tcPr>
+            <w:tcW w:w="1202" w:type="dxa"/>
+            <w:tcBorders>
+              <w:top w:val="nil"/>
+              <w:left w:val="nil"/>
+              <w:bottom w:val="nil"/>
+              <w:right w:val="nil"/>
+            </w:tcBorders>
+            <w:shd w:val="clear" w:color="000000" w:fill="70AD47"/>
+            <w:vAlign w:val="center"/>
+            <w:hideMark/>
+          </w:tcPr>
+          <w:p>
+            <w:pPr>
+              <w:spacing w:after="0" w:line="240" w:lineRule="auto"/>
+              <w:jc w:val="center"/>
               <w:rPr>
                 <w:rFonts w:ascii="Open Sans" w:eastAsia="Times New Roman" w:hAnsi="Open Sans" w:cs="Open Sans"/>
                 <w:b/>
@@ -1111,9 +1378,144 @@
                 <w:sz w:val="20"/>
                 <w:szCs w:val="20"/>
               </w:rPr>
+            </w:pPr>
+            <w:proofErr w:type="spellStart"/>
+            <w:r>
+              <w:rPr>
+                <w:rFonts w:ascii="Open Sans" w:eastAsia="Times New Roman" w:hAnsi="Open Sans" w:cs="Open Sans"/>
+                <w:b/>
+                <w:bCs/>
+                <w:color w:val="FFFFFF"/>
+                <w:sz w:val="20"/>
+                <w:szCs w:val="20"/>
+              </w:rPr>
+              <w:t>Điểm</w:t>
+            </w:r>
+            <w:proofErr w:type="spellEnd"/>
+            <w:r>
+              <w:rPr>
+                <w:rFonts w:ascii="Open Sans" w:eastAsia="Times New Roman" w:hAnsi="Open Sans" w:cs="Open Sans"/>
+                <w:b/>
+                <w:bCs/>
+                <w:color w:val="FFFFFF"/>
+                <w:sz w:val="20"/>
+                <w:szCs w:val="20"/>
+              </w:rPr>
+              <w:t xml:space="preserve"> </w:t>
+            </w:r>
+            <w:proofErr w:type="spellStart"/>
+            <w:r>
+              <w:rPr>
+                <w:rFonts w:ascii="Open Sans" w:eastAsia="Times New Roman" w:hAnsi="Open Sans" w:cs="Open Sans"/>
+                <w:b/>
+                <w:bCs/>
+                <w:color w:val="FFFFFF"/>
+                <w:sz w:val="20"/>
+                <w:szCs w:val="20"/>
+              </w:rPr>
+              <w:t>tối</w:t>
+            </w:r>
+            <w:proofErr w:type="spellEnd"/>
+            <w:r>
+              <w:rPr>
+                <w:rFonts w:ascii="Open Sans" w:eastAsia="Times New Roman" w:hAnsi="Open Sans" w:cs="Open Sans"/>
+                <w:b/>
+                <w:bCs/>
+                <w:color w:val="FFFFFF"/>
+                <w:sz w:val="20"/>
+                <w:szCs w:val="20"/>
+              </w:rPr>
+              <w:t xml:space="preserve"> </w:t>
+            </w:r>
+            <w:proofErr w:type="spellStart"/>
+            <w:r>
+              <w:rPr>
+                <w:rFonts w:ascii="Open Sans" w:eastAsia="Times New Roman" w:hAnsi="Open Sans" w:cs="Open Sans"/>
+                <w:b/>
+                <w:bCs/>
+                <w:color w:val="FFFFFF"/>
+                <w:sz w:val="20"/>
+                <w:szCs w:val="20"/>
+              </w:rPr>
+              <w:t>đa</w:t>
+            </w:r>
+            <w:proofErr w:type="spellEnd"/>
+          </w:p>
+        </w:tc>
+        <w:tc>
+          <w:tcPr>
+            <w:tcW w:w="1300" w:type="dxa"/>
+            <w:tcBorders>
+              <w:top w:val="nil"/>
+              <w:left w:val="nil"/>
+              <w:bottom w:val="nil"/>
+              <w:right w:val="nil"/>
+            </w:tcBorders>
+            <w:shd w:val="clear" w:color="000000" w:fill="70AD47"/>
+            <w:vAlign w:val="center"/>
+            <w:hideMark/>
+          </w:tcPr>
+          <w:p>
+            <w:pPr>
+              <w:spacing w:after="0" w:line="240" w:lineRule="auto"/>
+              <w:jc w:val="center"/>
+              <w:rPr>
+                <w:rFonts w:ascii="Open Sans" w:eastAsia="Times New Roman" w:hAnsi="Open Sans" w:cs="Open Sans"/>
+                <w:b/>
+                <w:bCs/>
+                <w:color w:val="FFFFFF"/>
+                <w:sz w:val="20"/>
+                <w:szCs w:val="20"/>
+              </w:rPr>
+            </w:pPr>
+            <w:r>
+              <w:rPr>
+                <w:rFonts w:ascii="Open Sans" w:eastAsia="Times New Roman" w:hAnsi="Open Sans" w:cs="Open Sans"/>
+                <w:b/>
+                <w:bCs/>
+                <w:color w:val="FFFFFF"/>
+                <w:sz w:val="20"/>
+                <w:szCs w:val="20"/>
+              </w:rPr>
+              <w:t xml:space="preserve">SV </w:t>
+            </w:r>
+            <w:proofErr w:type="spellStart"/>
+            <w:r>
+              <w:rPr>
+                <w:rFonts w:ascii="Open Sans" w:eastAsia="Times New Roman" w:hAnsi="Open Sans" w:cs="Open Sans"/>
+                <w:b/>
+                <w:bCs/>
+                <w:color w:val="FFFFFF"/>
+                <w:sz w:val="20"/>
+                <w:szCs w:val="20"/>
+              </w:rPr>
+              <w:t>đánh</w:t>
+            </w:r>
+            <w:proofErr w:type="spellEnd"/>
+            <w:r>
+              <w:rPr>
+                <w:rFonts w:ascii="Open Sans" w:eastAsia="Times New Roman" w:hAnsi="Open Sans" w:cs="Open Sans"/>
+                <w:b/>
+                <w:bCs/>
+                <w:color w:val="FFFFFF"/>
+                <w:sz w:val="20"/>
+                <w:szCs w:val="20"/>
+              </w:rPr>
               <w:br/>
+            </w:r>
+            <w:proofErr w:type="spellStart"/>
+            <w:r>
+              <w:rPr>
+                <w:rFonts w:ascii="Open Sans" w:eastAsia="Times New Roman" w:hAnsi="Open Sans" w:cs="Open Sans"/>
+                <w:b/>
+                <w:bCs/>
+                <w:color w:val="FFFFFF"/>
+                <w:sz w:val="20"/>
+                <w:szCs w:val="20"/>
+              </w:rPr>
               <w:t>giá</w:t>
             </w:r>
+            <w:proofErr w:type="spellEnd"/>
           </w:p>
         </w:tc>
         <w:tc>
@@ -1321,18 +1723,12 @@
           <w:p>
             <w:pPr>
               <w:spacing w:after="0" w:line="240" w:lineRule="auto"/>
-              <w:rPr>
-                <w:rFonts w:ascii="Open Sans" w:eastAsia="Times New Roman" w:hAnsi="Open Sans" w:cs="Open Sans"/>
-                <w:color w:val="000000"/>
-              </w:rPr>
-            </w:pPr>
-            <w:r>
-              <w:rPr>
-                <w:rFonts w:ascii="Open Sans" w:eastAsia="Times New Roman" w:hAnsi="Open Sans" w:cs="Open Sans"/>
-                <w:color w:val="000000"/>
-              </w:rPr>
-              <w:t> </w:t>
-            </w:r>
+              <w:jc w:val="center"/>
+              <w:rPr>
+                <w:rFonts w:ascii="Open Sans" w:eastAsia="Times New Roman" w:hAnsi="Open Sans" w:cs="Open Sans"/>
+                <w:color w:val="000000"/>
+              </w:rPr>
+            </w:pPr>
             <w:r>
               <w:rPr>
                 <w:rFonts w:ascii="Open Sans" w:eastAsia="Times New Roman" w:hAnsi="Open Sans" w:cs="Open Sans"/>
@@ -1407,18 +1803,12 @@
           <w:p>
             <w:pPr>
               <w:spacing w:after="0" w:line="240" w:lineRule="auto"/>
-              <w:rPr>
-                <w:rFonts w:ascii="Open Sans" w:eastAsia="Times New Roman" w:hAnsi="Open Sans" w:cs="Open Sans"/>
-                <w:color w:val="000000"/>
-              </w:rPr>
-            </w:pPr>
-            <w:r>
-              <w:rPr>
-                <w:rFonts w:ascii="Open Sans" w:eastAsia="Times New Roman" w:hAnsi="Open Sans" w:cs="Open Sans"/>
-                <w:color w:val="000000"/>
-              </w:rPr>
-              <w:t> </w:t>
-            </w:r>
+              <w:jc w:val="center"/>
+              <w:rPr>
+                <w:rFonts w:ascii="Open Sans" w:eastAsia="Times New Roman" w:hAnsi="Open Sans" w:cs="Open Sans"/>
+                <w:color w:val="000000"/>
+              </w:rPr>
+            </w:pPr>
             <w:r>
               <w:rPr>
                 <w:rFonts w:ascii="Open Sans" w:eastAsia="Times New Roman" w:hAnsi="Open Sans" w:cs="Open Sans"/>
@@ -1493,18 +1883,12 @@
           <w:p>
             <w:pPr>
               <w:spacing w:after="0" w:line="240" w:lineRule="auto"/>
-              <w:rPr>
-                <w:rFonts w:ascii="Open Sans" w:eastAsia="Times New Roman" w:hAnsi="Open Sans" w:cs="Open Sans"/>
-                <w:color w:val="000000"/>
-              </w:rPr>
-            </w:pPr>
-            <w:r>
-              <w:rPr>
-                <w:rFonts w:ascii="Open Sans" w:eastAsia="Times New Roman" w:hAnsi="Open Sans" w:cs="Open Sans"/>
-                <w:color w:val="000000"/>
-              </w:rPr>
-              <w:t> </w:t>
-            </w:r>
+              <w:jc w:val="center"/>
+              <w:rPr>
+                <w:rFonts w:ascii="Open Sans" w:eastAsia="Times New Roman" w:hAnsi="Open Sans" w:cs="Open Sans"/>
+                <w:color w:val="000000"/>
+              </w:rPr>
+            </w:pPr>
           </w:p>
         </w:tc>
         <w:tc>
@@ -1572,18 +1956,12 @@
           <w:p>
             <w:pPr>
               <w:spacing w:after="0" w:line="240" w:lineRule="auto"/>
-              <w:rPr>
-                <w:rFonts w:ascii="Open Sans" w:eastAsia="Times New Roman" w:hAnsi="Open Sans" w:cs="Open Sans"/>
-                <w:color w:val="000000"/>
-              </w:rPr>
-            </w:pPr>
-            <w:r>
-              <w:rPr>
-                <w:rFonts w:ascii="Open Sans" w:eastAsia="Times New Roman" w:hAnsi="Open Sans" w:cs="Open Sans"/>
-                <w:color w:val="000000"/>
-              </w:rPr>
-              <w:t> </w:t>
-            </w:r>
+              <w:jc w:val="center"/>
+              <w:rPr>
+                <w:rFonts w:ascii="Open Sans" w:eastAsia="Times New Roman" w:hAnsi="Open Sans" w:cs="Open Sans"/>
+                <w:color w:val="000000"/>
+              </w:rPr>
+            </w:pPr>
             <w:r>
               <w:rPr>
                 <w:rFonts w:ascii="Open Sans" w:eastAsia="Times New Roman" w:hAnsi="Open Sans" w:cs="Open Sans"/>
@@ -1658,18 +2036,12 @@
           <w:p>
             <w:pPr>
               <w:spacing w:after="0" w:line="240" w:lineRule="auto"/>
-              <w:rPr>
-                <w:rFonts w:ascii="Open Sans" w:eastAsia="Times New Roman" w:hAnsi="Open Sans" w:cs="Open Sans"/>
-                <w:color w:val="000000"/>
-              </w:rPr>
-            </w:pPr>
-            <w:r>
-              <w:rPr>
-                <w:rFonts w:ascii="Open Sans" w:eastAsia="Times New Roman" w:hAnsi="Open Sans" w:cs="Open Sans"/>
-                <w:color w:val="000000"/>
-              </w:rPr>
-              <w:t> </w:t>
-            </w:r>
+              <w:jc w:val="center"/>
+              <w:rPr>
+                <w:rFonts w:ascii="Open Sans" w:eastAsia="Times New Roman" w:hAnsi="Open Sans" w:cs="Open Sans"/>
+                <w:color w:val="000000"/>
+              </w:rPr>
+            </w:pPr>
             <w:r>
               <w:rPr>
                 <w:rFonts w:ascii="Open Sans" w:eastAsia="Times New Roman" w:hAnsi="Open Sans" w:cs="Open Sans"/>
@@ -1744,18 +2116,12 @@
           <w:p>
             <w:pPr>
               <w:spacing w:after="0" w:line="240" w:lineRule="auto"/>
-              <w:rPr>
-                <w:rFonts w:ascii="Open Sans" w:eastAsia="Times New Roman" w:hAnsi="Open Sans" w:cs="Open Sans"/>
-                <w:color w:val="000000"/>
-              </w:rPr>
-            </w:pPr>
-            <w:r>
-              <w:rPr>
-                <w:rFonts w:ascii="Open Sans" w:eastAsia="Times New Roman" w:hAnsi="Open Sans" w:cs="Open Sans"/>
-                <w:color w:val="000000"/>
-              </w:rPr>
-              <w:t> </w:t>
-            </w:r>
+              <w:jc w:val="center"/>
+              <w:rPr>
+                <w:rFonts w:ascii="Open Sans" w:eastAsia="Times New Roman" w:hAnsi="Open Sans" w:cs="Open Sans"/>
+                <w:color w:val="000000"/>
+              </w:rPr>
+            </w:pPr>
             <w:r>
               <w:rPr>
                 <w:rFonts w:ascii="Open Sans" w:eastAsia="Times New Roman" w:hAnsi="Open Sans" w:cs="Open Sans"/>
@@ -1831,18 +2197,12 @@
           <w:p>
             <w:pPr>
               <w:spacing w:after="0" w:line="240" w:lineRule="auto"/>
-              <w:rPr>
-                <w:rFonts w:ascii="Open Sans" w:eastAsia="Times New Roman" w:hAnsi="Open Sans" w:cs="Open Sans"/>
-                <w:color w:val="000000"/>
-              </w:rPr>
-            </w:pPr>
-            <w:r>
-              <w:rPr>
-                <w:rFonts w:ascii="Open Sans" w:eastAsia="Times New Roman" w:hAnsi="Open Sans" w:cs="Open Sans"/>
-                <w:color w:val="000000"/>
-              </w:rPr>
-              <w:t> </w:t>
-            </w:r>
+              <w:jc w:val="center"/>
+              <w:rPr>
+                <w:rFonts w:ascii="Open Sans" w:eastAsia="Times New Roman" w:hAnsi="Open Sans" w:cs="Open Sans"/>
+                <w:color w:val="000000"/>
+              </w:rPr>
+            </w:pPr>
             <w:r>
               <w:rPr>
                 <w:rFonts w:ascii="Open Sans" w:eastAsia="Times New Roman" w:hAnsi="Open Sans" w:cs="Open Sans"/>
@@ -2020,6 +2380,7 @@
                 <w:color w:val="FFFFFF"/>
               </w:rPr>
             </w:pPr>
+            <w:proofErr w:type="spellStart"/>
             <w:r>
               <w:rPr>
                 <w:rFonts w:ascii="Open Sans" w:eastAsia="Times New Roman" w:hAnsi="Open Sans" w:cs="Open Sans"/>
@@ -2027,7 +2388,77 @@
                 <w:bCs/>
                 <w:color w:val="FFFFFF"/>
               </w:rPr>
-              <w:t>Hệ thống quản lý Covid</w:t>
+              <w:t>Hệ</w:t>
+            </w:r>
+            <w:proofErr w:type="spellEnd"/>
+            <w:r>
+              <w:rPr>
+                <w:rFonts w:ascii="Open Sans" w:eastAsia="Times New Roman" w:hAnsi="Open Sans" w:cs="Open Sans"/>
+                <w:b/>
+                <w:bCs/>
+                <w:color w:val="FFFFFF"/>
+              </w:rPr>
+              <w:t xml:space="preserve"> </w:t>
+            </w:r>
+            <w:proofErr w:type="spellStart"/>
+            <w:r>
+              <w:rPr>
+                <w:rFonts w:ascii="Open Sans" w:eastAsia="Times New Roman" w:hAnsi="Open Sans" w:cs="Open Sans"/>
+                <w:b/>
+                <w:bCs/>
+                <w:color w:val="FFFFFF"/>
+              </w:rPr>
+              <w:t>thống</w:t>
+            </w:r>
+            <w:proofErr w:type="spellEnd"/>
+            <w:r>
+              <w:rPr>
+                <w:rFonts w:ascii="Open Sans" w:eastAsia="Times New Roman" w:hAnsi="Open Sans" w:cs="Open Sans"/>
+                <w:b/>
+                <w:bCs/>
+                <w:color w:val="FFFFFF"/>
+              </w:rPr>
+              <w:t xml:space="preserve"> </w:t>
+            </w:r>
+            <w:proofErr w:type="spellStart"/>
+            <w:r>
+              <w:rPr>
+                <w:rFonts w:ascii="Open Sans" w:eastAsia="Times New Roman" w:hAnsi="Open Sans" w:cs="Open Sans"/>
+                <w:b/>
+                <w:bCs/>
+                <w:color w:val="FFFFFF"/>
+              </w:rPr>
+              <w:t>quản</w:t>
+            </w:r>
+            <w:proofErr w:type="spellEnd"/>
+            <w:r>
+              <w:rPr>
+                <w:rFonts w:ascii="Open Sans" w:eastAsia="Times New Roman" w:hAnsi="Open Sans" w:cs="Open Sans"/>
+                <w:b/>
+                <w:bCs/>
+                <w:color w:val="FFFFFF"/>
+              </w:rPr>
+              <w:t xml:space="preserve"> </w:t>
+            </w:r>
+            <w:proofErr w:type="spellStart"/>
+            <w:r>
+              <w:rPr>
+                <w:rFonts w:ascii="Open Sans" w:eastAsia="Times New Roman" w:hAnsi="Open Sans" w:cs="Open Sans"/>
+                <w:b/>
+                <w:bCs/>
+                <w:color w:val="FFFFFF"/>
+              </w:rPr>
+              <w:t>lý</w:t>
+            </w:r>
+            <w:proofErr w:type="spellEnd"/>
+            <w:r>
+              <w:rPr>
+                <w:rFonts w:ascii="Open Sans" w:eastAsia="Times New Roman" w:hAnsi="Open Sans" w:cs="Open Sans"/>
+                <w:b/>
+                <w:bCs/>
+                <w:color w:val="FFFFFF"/>
+              </w:rPr>
+              <w:t xml:space="preserve"> Covid</w:t>
             </w:r>
           </w:p>
         </w:tc>
@@ -2305,18 +2736,12 @@
           <w:p>
             <w:pPr>
               <w:spacing w:after="0" w:line="240" w:lineRule="auto"/>
-              <w:rPr>
-                <w:rFonts w:ascii="Open Sans" w:eastAsia="Times New Roman" w:hAnsi="Open Sans" w:cs="Open Sans"/>
-                <w:color w:val="000000"/>
-              </w:rPr>
-            </w:pPr>
-            <w:r>
-              <w:rPr>
-                <w:rFonts w:ascii="Open Sans" w:eastAsia="Times New Roman" w:hAnsi="Open Sans" w:cs="Open Sans"/>
-                <w:color w:val="000000"/>
-              </w:rPr>
-              <w:t> </w:t>
-            </w:r>
+              <w:jc w:val="center"/>
+              <w:rPr>
+                <w:rFonts w:ascii="Open Sans" w:eastAsia="Times New Roman" w:hAnsi="Open Sans" w:cs="Open Sans"/>
+                <w:color w:val="000000"/>
+              </w:rPr>
+            </w:pPr>
           </w:p>
         </w:tc>
         <w:tc>
@@ -2384,18 +2809,12 @@
           <w:p>
             <w:pPr>
               <w:spacing w:after="0" w:line="240" w:lineRule="auto"/>
+              <w:jc w:val="center"/>
               <w:rPr>
                 <w:rFonts w:ascii="Calibri" w:eastAsia="Times New Roman" w:hAnsi="Calibri" w:cs="Calibri"/>
                 <w:color w:val="000000"/>
               </w:rPr>
             </w:pPr>
-            <w:r>
-              <w:rPr>
-                <w:rFonts w:ascii="Calibri" w:eastAsia="Times New Roman" w:hAnsi="Calibri" w:cs="Calibri"/>
-                <w:color w:val="000000"/>
-              </w:rPr>
-              <w:t> </w:t>
-            </w:r>
           </w:p>
         </w:tc>
         <w:tc>
@@ -2463,18 +2882,12 @@
           <w:p>
             <w:pPr>
               <w:spacing w:after="0" w:line="240" w:lineRule="auto"/>
-              <w:rPr>
-                <w:rFonts w:ascii="Open Sans" w:eastAsia="Times New Roman" w:hAnsi="Open Sans" w:cs="Open Sans"/>
-                <w:color w:val="000000"/>
-              </w:rPr>
-            </w:pPr>
-            <w:r>
-              <w:rPr>
-                <w:rFonts w:ascii="Open Sans" w:eastAsia="Times New Roman" w:hAnsi="Open Sans" w:cs="Open Sans"/>
-                <w:color w:val="000000"/>
-              </w:rPr>
-              <w:t> </w:t>
-            </w:r>
+              <w:jc w:val="center"/>
+              <w:rPr>
+                <w:rFonts w:ascii="Open Sans" w:eastAsia="Times New Roman" w:hAnsi="Open Sans" w:cs="Open Sans"/>
+                <w:color w:val="000000"/>
+              </w:rPr>
+            </w:pPr>
           </w:p>
         </w:tc>
         <w:tc>
@@ -2542,18 +2955,12 @@
           <w:p>
             <w:pPr>
               <w:spacing w:after="0" w:line="240" w:lineRule="auto"/>
-              <w:rPr>
-                <w:rFonts w:ascii="Open Sans" w:eastAsia="Times New Roman" w:hAnsi="Open Sans" w:cs="Open Sans"/>
-                <w:color w:val="000000"/>
-              </w:rPr>
-            </w:pPr>
-            <w:r>
-              <w:rPr>
-                <w:rFonts w:ascii="Open Sans" w:eastAsia="Times New Roman" w:hAnsi="Open Sans" w:cs="Open Sans"/>
-                <w:color w:val="000000"/>
-              </w:rPr>
-              <w:t> </w:t>
-            </w:r>
+              <w:jc w:val="center"/>
+              <w:rPr>
+                <w:rFonts w:ascii="Open Sans" w:eastAsia="Times New Roman" w:hAnsi="Open Sans" w:cs="Open Sans"/>
+                <w:color w:val="000000"/>
+              </w:rPr>
+            </w:pPr>
           </w:p>
         </w:tc>
         <w:tc>
@@ -2621,18 +3028,12 @@
           <w:p>
             <w:pPr>
               <w:spacing w:after="0" w:line="240" w:lineRule="auto"/>
-              <w:rPr>
-                <w:rFonts w:ascii="Open Sans" w:eastAsia="Times New Roman" w:hAnsi="Open Sans" w:cs="Open Sans"/>
-                <w:color w:val="000000"/>
-              </w:rPr>
-            </w:pPr>
-            <w:r>
-              <w:rPr>
-                <w:rFonts w:ascii="Open Sans" w:eastAsia="Times New Roman" w:hAnsi="Open Sans" w:cs="Open Sans"/>
-                <w:color w:val="000000"/>
-              </w:rPr>
-              <w:t> </w:t>
-            </w:r>
+              <w:jc w:val="center"/>
+              <w:rPr>
+                <w:rFonts w:ascii="Open Sans" w:eastAsia="Times New Roman" w:hAnsi="Open Sans" w:cs="Open Sans"/>
+                <w:color w:val="000000"/>
+              </w:rPr>
+            </w:pPr>
           </w:p>
         </w:tc>
         <w:tc>
@@ -2700,18 +3101,12 @@
           <w:p>
             <w:pPr>
               <w:spacing w:after="0" w:line="240" w:lineRule="auto"/>
-              <w:rPr>
-                <w:rFonts w:ascii="Open Sans" w:eastAsia="Times New Roman" w:hAnsi="Open Sans" w:cs="Open Sans"/>
-                <w:color w:val="000000"/>
-              </w:rPr>
-            </w:pPr>
-            <w:r>
-              <w:rPr>
-                <w:rFonts w:ascii="Open Sans" w:eastAsia="Times New Roman" w:hAnsi="Open Sans" w:cs="Open Sans"/>
-                <w:color w:val="000000"/>
-              </w:rPr>
-              <w:t> </w:t>
-            </w:r>
+              <w:jc w:val="center"/>
+              <w:rPr>
+                <w:rFonts w:ascii="Open Sans" w:eastAsia="Times New Roman" w:hAnsi="Open Sans" w:cs="Open Sans"/>
+                <w:color w:val="000000"/>
+              </w:rPr>
+            </w:pPr>
           </w:p>
         </w:tc>
         <w:tc>
@@ -2779,18 +3174,12 @@
           <w:p>
             <w:pPr>
               <w:spacing w:after="0" w:line="240" w:lineRule="auto"/>
-              <w:rPr>
-                <w:rFonts w:ascii="Open Sans" w:eastAsia="Times New Roman" w:hAnsi="Open Sans" w:cs="Open Sans"/>
-                <w:color w:val="000000"/>
-              </w:rPr>
-            </w:pPr>
-            <w:r>
-              <w:rPr>
-                <w:rFonts w:ascii="Open Sans" w:eastAsia="Times New Roman" w:hAnsi="Open Sans" w:cs="Open Sans"/>
-                <w:color w:val="000000"/>
-              </w:rPr>
-              <w:t> </w:t>
-            </w:r>
+              <w:jc w:val="center"/>
+              <w:rPr>
+                <w:rFonts w:ascii="Open Sans" w:eastAsia="Times New Roman" w:hAnsi="Open Sans" w:cs="Open Sans"/>
+                <w:color w:val="000000"/>
+              </w:rPr>
+            </w:pPr>
           </w:p>
         </w:tc>
         <w:tc>
@@ -2858,18 +3247,12 @@
           <w:p>
             <w:pPr>
               <w:spacing w:after="0" w:line="240" w:lineRule="auto"/>
-              <w:rPr>
-                <w:rFonts w:ascii="Open Sans" w:eastAsia="Times New Roman" w:hAnsi="Open Sans" w:cs="Open Sans"/>
-                <w:color w:val="000000"/>
-              </w:rPr>
-            </w:pPr>
-            <w:r>
-              <w:rPr>
-                <w:rFonts w:ascii="Open Sans" w:eastAsia="Times New Roman" w:hAnsi="Open Sans" w:cs="Open Sans"/>
-                <w:color w:val="000000"/>
-              </w:rPr>
-              <w:t> </w:t>
-            </w:r>
+              <w:jc w:val="center"/>
+              <w:rPr>
+                <w:rFonts w:ascii="Open Sans" w:eastAsia="Times New Roman" w:hAnsi="Open Sans" w:cs="Open Sans"/>
+                <w:color w:val="000000"/>
+              </w:rPr>
+            </w:pPr>
           </w:p>
         </w:tc>
         <w:tc>
@@ -2937,18 +3320,12 @@
           <w:p>
             <w:pPr>
               <w:spacing w:after="0" w:line="240" w:lineRule="auto"/>
-              <w:rPr>
-                <w:rFonts w:ascii="Open Sans" w:eastAsia="Times New Roman" w:hAnsi="Open Sans" w:cs="Open Sans"/>
-                <w:color w:val="000000"/>
-              </w:rPr>
-            </w:pPr>
-            <w:r>
-              <w:rPr>
-                <w:rFonts w:ascii="Open Sans" w:eastAsia="Times New Roman" w:hAnsi="Open Sans" w:cs="Open Sans"/>
-                <w:color w:val="000000"/>
-              </w:rPr>
-              <w:t> </w:t>
-            </w:r>
+              <w:jc w:val="center"/>
+              <w:rPr>
+                <w:rFonts w:ascii="Open Sans" w:eastAsia="Times New Roman" w:hAnsi="Open Sans" w:cs="Open Sans"/>
+                <w:color w:val="000000"/>
+              </w:rPr>
+            </w:pPr>
           </w:p>
         </w:tc>
         <w:tc>
@@ -3016,18 +3393,12 @@
           <w:p>
             <w:pPr>
               <w:spacing w:after="0" w:line="240" w:lineRule="auto"/>
-              <w:rPr>
-                <w:rFonts w:ascii="Open Sans" w:eastAsia="Times New Roman" w:hAnsi="Open Sans" w:cs="Open Sans"/>
-                <w:color w:val="000000"/>
-              </w:rPr>
-            </w:pPr>
-            <w:r>
-              <w:rPr>
-                <w:rFonts w:ascii="Open Sans" w:eastAsia="Times New Roman" w:hAnsi="Open Sans" w:cs="Open Sans"/>
-                <w:color w:val="000000"/>
-              </w:rPr>
-              <w:t> </w:t>
-            </w:r>
+              <w:jc w:val="center"/>
+              <w:rPr>
+                <w:rFonts w:ascii="Open Sans" w:eastAsia="Times New Roman" w:hAnsi="Open Sans" w:cs="Open Sans"/>
+                <w:color w:val="000000"/>
+              </w:rPr>
+            </w:pPr>
           </w:p>
         </w:tc>
         <w:tc>
@@ -3095,18 +3466,12 @@
           <w:p>
             <w:pPr>
               <w:spacing w:after="0" w:line="240" w:lineRule="auto"/>
-              <w:rPr>
-                <w:rFonts w:ascii="Open Sans" w:eastAsia="Times New Roman" w:hAnsi="Open Sans" w:cs="Open Sans"/>
-                <w:color w:val="000000"/>
-              </w:rPr>
-            </w:pPr>
-            <w:r>
-              <w:rPr>
-                <w:rFonts w:ascii="Open Sans" w:eastAsia="Times New Roman" w:hAnsi="Open Sans" w:cs="Open Sans"/>
-                <w:color w:val="000000"/>
-              </w:rPr>
-              <w:t> </w:t>
-            </w:r>
+              <w:jc w:val="center"/>
+              <w:rPr>
+                <w:rFonts w:ascii="Open Sans" w:eastAsia="Times New Roman" w:hAnsi="Open Sans" w:cs="Open Sans"/>
+                <w:color w:val="000000"/>
+              </w:rPr>
+            </w:pPr>
           </w:p>
         </w:tc>
         <w:tc>
@@ -3175,18 +3540,12 @@
           <w:p>
             <w:pPr>
               <w:spacing w:after="0" w:line="240" w:lineRule="auto"/>
-              <w:rPr>
-                <w:rFonts w:ascii="Open Sans" w:eastAsia="Times New Roman" w:hAnsi="Open Sans" w:cs="Open Sans"/>
-                <w:color w:val="000000"/>
-              </w:rPr>
-            </w:pPr>
-            <w:r>
-              <w:rPr>
-                <w:rFonts w:ascii="Open Sans" w:eastAsia="Times New Roman" w:hAnsi="Open Sans" w:cs="Open Sans"/>
-                <w:color w:val="000000"/>
-              </w:rPr>
-              <w:t> </w:t>
-            </w:r>
+              <w:jc w:val="center"/>
+              <w:rPr>
+                <w:rFonts w:ascii="Open Sans" w:eastAsia="Times New Roman" w:hAnsi="Open Sans" w:cs="Open Sans"/>
+                <w:color w:val="000000"/>
+              </w:rPr>
+            </w:pPr>
           </w:p>
         </w:tc>
         <w:tc>
@@ -3316,18 +3675,12 @@
           <w:p>
             <w:pPr>
               <w:spacing w:after="0" w:line="240" w:lineRule="auto"/>
-              <w:rPr>
-                <w:rFonts w:ascii="Open Sans" w:eastAsia="Times New Roman" w:hAnsi="Open Sans" w:cs="Open Sans"/>
-                <w:color w:val="000000"/>
-              </w:rPr>
-            </w:pPr>
-            <w:r>
-              <w:rPr>
-                <w:rFonts w:ascii="Open Sans" w:eastAsia="Times New Roman" w:hAnsi="Open Sans" w:cs="Open Sans"/>
-                <w:color w:val="000000"/>
-              </w:rPr>
-              <w:t> </w:t>
-            </w:r>
+              <w:jc w:val="center"/>
+              <w:rPr>
+                <w:rFonts w:ascii="Open Sans" w:eastAsia="Times New Roman" w:hAnsi="Open Sans" w:cs="Open Sans"/>
+                <w:color w:val="000000"/>
+              </w:rPr>
+            </w:pPr>
           </w:p>
         </w:tc>
         <w:tc>
@@ -3395,18 +3748,12 @@
           <w:p>
             <w:pPr>
               <w:spacing w:after="0" w:line="240" w:lineRule="auto"/>
-              <w:rPr>
-                <w:rFonts w:ascii="Open Sans" w:eastAsia="Times New Roman" w:hAnsi="Open Sans" w:cs="Open Sans"/>
-                <w:color w:val="000000"/>
-              </w:rPr>
-            </w:pPr>
-            <w:r>
-              <w:rPr>
-                <w:rFonts w:ascii="Open Sans" w:eastAsia="Times New Roman" w:hAnsi="Open Sans" w:cs="Open Sans"/>
-                <w:color w:val="000000"/>
-              </w:rPr>
-              <w:t> </w:t>
-            </w:r>
+              <w:jc w:val="center"/>
+              <w:rPr>
+                <w:rFonts w:ascii="Open Sans" w:eastAsia="Times New Roman" w:hAnsi="Open Sans" w:cs="Open Sans"/>
+                <w:color w:val="000000"/>
+              </w:rPr>
+            </w:pPr>
           </w:p>
         </w:tc>
         <w:tc>
@@ -3474,18 +3821,12 @@
           <w:p>
             <w:pPr>
               <w:spacing w:after="0" w:line="240" w:lineRule="auto"/>
-              <w:rPr>
-                <w:rFonts w:ascii="Open Sans" w:eastAsia="Times New Roman" w:hAnsi="Open Sans" w:cs="Open Sans"/>
-                <w:color w:val="000000"/>
-              </w:rPr>
-            </w:pPr>
-            <w:r>
-              <w:rPr>
-                <w:rFonts w:ascii="Open Sans" w:eastAsia="Times New Roman" w:hAnsi="Open Sans" w:cs="Open Sans"/>
-                <w:color w:val="000000"/>
-              </w:rPr>
-              <w:t> </w:t>
-            </w:r>
+              <w:jc w:val="center"/>
+              <w:rPr>
+                <w:rFonts w:ascii="Open Sans" w:eastAsia="Times New Roman" w:hAnsi="Open Sans" w:cs="Open Sans"/>
+                <w:color w:val="000000"/>
+              </w:rPr>
+            </w:pPr>
           </w:p>
         </w:tc>
         <w:tc>
@@ -3553,18 +3894,12 @@
           <w:p>
             <w:pPr>
               <w:spacing w:after="0" w:line="240" w:lineRule="auto"/>
-              <w:rPr>
-                <w:rFonts w:ascii="Open Sans" w:eastAsia="Times New Roman" w:hAnsi="Open Sans" w:cs="Open Sans"/>
-                <w:color w:val="000000"/>
-              </w:rPr>
-            </w:pPr>
-            <w:r>
-              <w:rPr>
-                <w:rFonts w:ascii="Open Sans" w:eastAsia="Times New Roman" w:hAnsi="Open Sans" w:cs="Open Sans"/>
-                <w:color w:val="000000"/>
-              </w:rPr>
-              <w:t> </w:t>
-            </w:r>
+              <w:jc w:val="center"/>
+              <w:rPr>
+                <w:rFonts w:ascii="Open Sans" w:eastAsia="Times New Roman" w:hAnsi="Open Sans" w:cs="Open Sans"/>
+                <w:color w:val="000000"/>
+              </w:rPr>
+            </w:pPr>
           </w:p>
         </w:tc>
         <w:tc>
@@ -3632,18 +3967,12 @@
           <w:p>
             <w:pPr>
               <w:spacing w:after="0" w:line="240" w:lineRule="auto"/>
-              <w:rPr>
-                <w:rFonts w:ascii="Open Sans" w:eastAsia="Times New Roman" w:hAnsi="Open Sans" w:cs="Open Sans"/>
-                <w:color w:val="000000"/>
-              </w:rPr>
-            </w:pPr>
-            <w:r>
-              <w:rPr>
-                <w:rFonts w:ascii="Open Sans" w:eastAsia="Times New Roman" w:hAnsi="Open Sans" w:cs="Open Sans"/>
-                <w:color w:val="000000"/>
-              </w:rPr>
-              <w:t> </w:t>
-            </w:r>
+              <w:jc w:val="center"/>
+              <w:rPr>
+                <w:rFonts w:ascii="Open Sans" w:eastAsia="Times New Roman" w:hAnsi="Open Sans" w:cs="Open Sans"/>
+                <w:color w:val="000000"/>
+              </w:rPr>
+            </w:pPr>
           </w:p>
         </w:tc>
         <w:tc>
@@ -3711,18 +4040,12 @@
           <w:p>
             <w:pPr>
               <w:spacing w:after="0" w:line="240" w:lineRule="auto"/>
-              <w:rPr>
-                <w:rFonts w:ascii="Open Sans" w:eastAsia="Times New Roman" w:hAnsi="Open Sans" w:cs="Open Sans"/>
-                <w:color w:val="000000"/>
-              </w:rPr>
-            </w:pPr>
-            <w:r>
-              <w:rPr>
-                <w:rFonts w:ascii="Open Sans" w:eastAsia="Times New Roman" w:hAnsi="Open Sans" w:cs="Open Sans"/>
-                <w:color w:val="000000"/>
-              </w:rPr>
-              <w:t> </w:t>
-            </w:r>
+              <w:jc w:val="center"/>
+              <w:rPr>
+                <w:rFonts w:ascii="Open Sans" w:eastAsia="Times New Roman" w:hAnsi="Open Sans" w:cs="Open Sans"/>
+                <w:color w:val="000000"/>
+              </w:rPr>
+            </w:pPr>
           </w:p>
         </w:tc>
         <w:tc>
@@ -3790,17 +4113,20 @@
           <w:p>
             <w:pPr>
               <w:spacing w:after="0" w:line="240" w:lineRule="auto"/>
-              <w:rPr>
-                <w:rFonts w:ascii="Open Sans" w:eastAsia="Times New Roman" w:hAnsi="Open Sans" w:cs="Open Sans"/>
-                <w:color w:val="000000"/>
-              </w:rPr>
-            </w:pPr>
-            <w:r>
-              <w:rPr>
-                <w:rFonts w:ascii="Open Sans" w:eastAsia="Times New Roman" w:hAnsi="Open Sans" w:cs="Open Sans"/>
-                <w:color w:val="000000"/>
-              </w:rPr>
-              <w:t> </w:t>
+              <w:jc w:val="center"/>
+              <w:rPr>
+                <w:rFonts w:ascii="Open Sans" w:eastAsia="Times New Roman" w:hAnsi="Open Sans" w:cs="Open Sans"/>
+                <w:color w:val="000000"/>
+                <w:lang w:val="vi-VN"/>
+              </w:rPr>
+            </w:pPr>
+            <w:r>
+              <w:rPr>
+                <w:rFonts w:ascii="Open Sans" w:eastAsia="Times New Roman" w:hAnsi="Open Sans" w:cs="Open Sans"/>
+                <w:color w:val="000000"/>
+                <w:lang w:val="vi-VN"/>
+              </w:rPr>
+              <w:t>-0</w:t>
             </w:r>
           </w:p>
         </w:tc>
@@ -3869,17 +4195,20 @@
           <w:p>
             <w:pPr>
               <w:spacing w:after="0" w:line="240" w:lineRule="auto"/>
-              <w:rPr>
-                <w:rFonts w:ascii="Open Sans" w:eastAsia="Times New Roman" w:hAnsi="Open Sans" w:cs="Open Sans"/>
-                <w:color w:val="000000"/>
-              </w:rPr>
-            </w:pPr>
-            <w:r>
-              <w:rPr>
-                <w:rFonts w:ascii="Open Sans" w:eastAsia="Times New Roman" w:hAnsi="Open Sans" w:cs="Open Sans"/>
-                <w:color w:val="000000"/>
-              </w:rPr>
-              <w:t> </w:t>
+              <w:jc w:val="center"/>
+              <w:rPr>
+                <w:rFonts w:ascii="Open Sans" w:eastAsia="Times New Roman" w:hAnsi="Open Sans" w:cs="Open Sans"/>
+                <w:color w:val="000000"/>
+                <w:lang w:val="vi-VN"/>
+              </w:rPr>
+            </w:pPr>
+            <w:r>
+              <w:rPr>
+                <w:rFonts w:ascii="Open Sans" w:eastAsia="Times New Roman" w:hAnsi="Open Sans" w:cs="Open Sans"/>
+                <w:color w:val="000000"/>
+                <w:lang w:val="vi-VN"/>
+              </w:rPr>
+              <w:t>-0</w:t>
             </w:r>
           </w:p>
         </w:tc>
@@ -3948,18 +4277,12 @@
           <w:p>
             <w:pPr>
               <w:spacing w:after="0" w:line="240" w:lineRule="auto"/>
-              <w:rPr>
-                <w:rFonts w:ascii="Open Sans" w:eastAsia="Times New Roman" w:hAnsi="Open Sans" w:cs="Open Sans"/>
-                <w:color w:val="000000"/>
-              </w:rPr>
-            </w:pPr>
-            <w:r>
-              <w:rPr>
-                <w:rFonts w:ascii="Open Sans" w:eastAsia="Times New Roman" w:hAnsi="Open Sans" w:cs="Open Sans"/>
-                <w:color w:val="000000"/>
-              </w:rPr>
-              <w:t> </w:t>
-            </w:r>
+              <w:jc w:val="center"/>
+              <w:rPr>
+                <w:rFonts w:ascii="Open Sans" w:eastAsia="Times New Roman" w:hAnsi="Open Sans" w:cs="Open Sans"/>
+                <w:color w:val="000000"/>
+              </w:rPr>
+            </w:pPr>
           </w:p>
         </w:tc>
         <w:tc>
@@ -4027,18 +4350,12 @@
           <w:p>
             <w:pPr>
               <w:spacing w:after="0" w:line="240" w:lineRule="auto"/>
-              <w:rPr>
-                <w:rFonts w:ascii="Open Sans" w:eastAsia="Times New Roman" w:hAnsi="Open Sans" w:cs="Open Sans"/>
-                <w:color w:val="000000"/>
-              </w:rPr>
-            </w:pPr>
-            <w:r>
-              <w:rPr>
-                <w:rFonts w:ascii="Open Sans" w:eastAsia="Times New Roman" w:hAnsi="Open Sans" w:cs="Open Sans"/>
-                <w:color w:val="000000"/>
-              </w:rPr>
-              <w:t> </w:t>
-            </w:r>
+              <w:jc w:val="center"/>
+              <w:rPr>
+                <w:rFonts w:ascii="Open Sans" w:eastAsia="Times New Roman" w:hAnsi="Open Sans" w:cs="Open Sans"/>
+                <w:color w:val="000000"/>
+              </w:rPr>
+            </w:pPr>
           </w:p>
         </w:tc>
         <w:tc>
@@ -4106,18 +4423,12 @@
           <w:p>
             <w:pPr>
               <w:spacing w:after="0" w:line="240" w:lineRule="auto"/>
-              <w:rPr>
-                <w:rFonts w:ascii="Open Sans" w:eastAsia="Times New Roman" w:hAnsi="Open Sans" w:cs="Open Sans"/>
-                <w:color w:val="000000"/>
-              </w:rPr>
-            </w:pPr>
-            <w:r>
-              <w:rPr>
-                <w:rFonts w:ascii="Open Sans" w:eastAsia="Times New Roman" w:hAnsi="Open Sans" w:cs="Open Sans"/>
-                <w:color w:val="000000"/>
-              </w:rPr>
-              <w:t> </w:t>
-            </w:r>
+              <w:jc w:val="center"/>
+              <w:rPr>
+                <w:rFonts w:ascii="Open Sans" w:eastAsia="Times New Roman" w:hAnsi="Open Sans" w:cs="Open Sans"/>
+                <w:color w:val="000000"/>
+              </w:rPr>
+            </w:pPr>
           </w:p>
         </w:tc>
         <w:tc>
@@ -4185,18 +4496,12 @@
           <w:p>
             <w:pPr>
               <w:spacing w:after="0" w:line="240" w:lineRule="auto"/>
-              <w:rPr>
-                <w:rFonts w:ascii="Open Sans" w:eastAsia="Times New Roman" w:hAnsi="Open Sans" w:cs="Open Sans"/>
-                <w:color w:val="000000"/>
-              </w:rPr>
-            </w:pPr>
-            <w:r>
-              <w:rPr>
-                <w:rFonts w:ascii="Open Sans" w:eastAsia="Times New Roman" w:hAnsi="Open Sans" w:cs="Open Sans"/>
-                <w:color w:val="000000"/>
-              </w:rPr>
-              <w:t> </w:t>
-            </w:r>
+              <w:jc w:val="center"/>
+              <w:rPr>
+                <w:rFonts w:ascii="Open Sans" w:eastAsia="Times New Roman" w:hAnsi="Open Sans" w:cs="Open Sans"/>
+                <w:color w:val="000000"/>
+              </w:rPr>
+            </w:pPr>
           </w:p>
         </w:tc>
         <w:tc>
@@ -4264,17 +4569,20 @@
           <w:p>
             <w:pPr>
               <w:spacing w:after="0" w:line="240" w:lineRule="auto"/>
-              <w:rPr>
-                <w:rFonts w:ascii="Open Sans" w:eastAsia="Times New Roman" w:hAnsi="Open Sans" w:cs="Open Sans"/>
-                <w:color w:val="000000"/>
-              </w:rPr>
-            </w:pPr>
-            <w:r>
-              <w:rPr>
-                <w:rFonts w:ascii="Open Sans" w:eastAsia="Times New Roman" w:hAnsi="Open Sans" w:cs="Open Sans"/>
-                <w:color w:val="000000"/>
-              </w:rPr>
-              <w:t> </w:t>
+              <w:jc w:val="center"/>
+              <w:rPr>
+                <w:rFonts w:ascii="Open Sans" w:eastAsia="Times New Roman" w:hAnsi="Open Sans" w:cs="Open Sans"/>
+                <w:color w:val="000000"/>
+                <w:lang w:val="vi-VN"/>
+              </w:rPr>
+            </w:pPr>
+            <w:r>
+              <w:rPr>
+                <w:rFonts w:ascii="Open Sans" w:eastAsia="Times New Roman" w:hAnsi="Open Sans" w:cs="Open Sans"/>
+                <w:color w:val="000000"/>
+                <w:lang w:val="vi-VN"/>
+              </w:rPr>
+              <w:t>-0</w:t>
             </w:r>
           </w:p>
         </w:tc>
@@ -4343,17 +4651,20 @@
           <w:p>
             <w:pPr>
               <w:spacing w:after="0" w:line="240" w:lineRule="auto"/>
-              <w:rPr>
-                <w:rFonts w:ascii="Open Sans" w:eastAsia="Times New Roman" w:hAnsi="Open Sans" w:cs="Open Sans"/>
-                <w:color w:val="000000"/>
-              </w:rPr>
-            </w:pPr>
-            <w:r>
-              <w:rPr>
-                <w:rFonts w:ascii="Open Sans" w:eastAsia="Times New Roman" w:hAnsi="Open Sans" w:cs="Open Sans"/>
-                <w:color w:val="000000"/>
-              </w:rPr>
-              <w:t> </w:t>
+              <w:jc w:val="center"/>
+              <w:rPr>
+                <w:rFonts w:ascii="Open Sans" w:eastAsia="Times New Roman" w:hAnsi="Open Sans" w:cs="Open Sans"/>
+                <w:color w:val="000000"/>
+                <w:lang w:val="vi-VN"/>
+              </w:rPr>
+            </w:pPr>
+            <w:r>
+              <w:rPr>
+                <w:rFonts w:ascii="Open Sans" w:eastAsia="Times New Roman" w:hAnsi="Open Sans" w:cs="Open Sans"/>
+                <w:color w:val="000000"/>
+                <w:lang w:val="vi-VN"/>
+              </w:rPr>
+              <w:t>-0</w:t>
             </w:r>
           </w:p>
         </w:tc>
@@ -4422,18 +4733,12 @@
           <w:p>
             <w:pPr>
               <w:spacing w:after="0" w:line="240" w:lineRule="auto"/>
-              <w:rPr>
-                <w:rFonts w:ascii="Open Sans" w:eastAsia="Times New Roman" w:hAnsi="Open Sans" w:cs="Open Sans"/>
-                <w:color w:val="000000"/>
-              </w:rPr>
-            </w:pPr>
-            <w:r>
-              <w:rPr>
-                <w:rFonts w:ascii="Open Sans" w:eastAsia="Times New Roman" w:hAnsi="Open Sans" w:cs="Open Sans"/>
-                <w:color w:val="000000"/>
-              </w:rPr>
-              <w:t> </w:t>
-            </w:r>
+              <w:jc w:val="center"/>
+              <w:rPr>
+                <w:rFonts w:ascii="Open Sans" w:eastAsia="Times New Roman" w:hAnsi="Open Sans" w:cs="Open Sans"/>
+                <w:color w:val="000000"/>
+              </w:rPr>
+            </w:pPr>
           </w:p>
         </w:tc>
         <w:tc>
@@ -4501,18 +4806,12 @@
           <w:p>
             <w:pPr>
               <w:spacing w:after="0" w:line="240" w:lineRule="auto"/>
-              <w:rPr>
-                <w:rFonts w:ascii="Open Sans" w:eastAsia="Times New Roman" w:hAnsi="Open Sans" w:cs="Open Sans"/>
-                <w:color w:val="000000"/>
-              </w:rPr>
-            </w:pPr>
-            <w:r>
-              <w:rPr>
-                <w:rFonts w:ascii="Open Sans" w:eastAsia="Times New Roman" w:hAnsi="Open Sans" w:cs="Open Sans"/>
-                <w:color w:val="000000"/>
-              </w:rPr>
-              <w:t> </w:t>
-            </w:r>
+              <w:jc w:val="center"/>
+              <w:rPr>
+                <w:rFonts w:ascii="Open Sans" w:eastAsia="Times New Roman" w:hAnsi="Open Sans" w:cs="Open Sans"/>
+                <w:color w:val="000000"/>
+              </w:rPr>
+            </w:pPr>
           </w:p>
         </w:tc>
         <w:tc>
@@ -4580,18 +4879,12 @@
           <w:p>
             <w:pPr>
               <w:spacing w:after="0" w:line="240" w:lineRule="auto"/>
-              <w:rPr>
-                <w:rFonts w:ascii="Open Sans" w:eastAsia="Times New Roman" w:hAnsi="Open Sans" w:cs="Open Sans"/>
-                <w:color w:val="000000"/>
-              </w:rPr>
-            </w:pPr>
-            <w:r>
-              <w:rPr>
-                <w:rFonts w:ascii="Open Sans" w:eastAsia="Times New Roman" w:hAnsi="Open Sans" w:cs="Open Sans"/>
-                <w:color w:val="000000"/>
-              </w:rPr>
-              <w:t> </w:t>
-            </w:r>
+              <w:jc w:val="center"/>
+              <w:rPr>
+                <w:rFonts w:ascii="Open Sans" w:eastAsia="Times New Roman" w:hAnsi="Open Sans" w:cs="Open Sans"/>
+                <w:color w:val="000000"/>
+              </w:rPr>
+            </w:pPr>
           </w:p>
         </w:tc>
         <w:tc>
@@ -4659,18 +4952,12 @@
           <w:p>
             <w:pPr>
               <w:spacing w:after="0" w:line="240" w:lineRule="auto"/>
-              <w:rPr>
-                <w:rFonts w:ascii="Open Sans" w:eastAsia="Times New Roman" w:hAnsi="Open Sans" w:cs="Open Sans"/>
-                <w:color w:val="000000"/>
-              </w:rPr>
-            </w:pPr>
-            <w:r>
-              <w:rPr>
-                <w:rFonts w:ascii="Open Sans" w:eastAsia="Times New Roman" w:hAnsi="Open Sans" w:cs="Open Sans"/>
-                <w:color w:val="000000"/>
-              </w:rPr>
-              <w:t> </w:t>
-            </w:r>
+              <w:jc w:val="center"/>
+              <w:rPr>
+                <w:rFonts w:ascii="Open Sans" w:eastAsia="Times New Roman" w:hAnsi="Open Sans" w:cs="Open Sans"/>
+                <w:color w:val="000000"/>
+              </w:rPr>
+            </w:pPr>
           </w:p>
         </w:tc>
         <w:tc>
@@ -4738,18 +5025,12 @@
           <w:p>
             <w:pPr>
               <w:spacing w:after="0" w:line="240" w:lineRule="auto"/>
-              <w:rPr>
-                <w:rFonts w:ascii="Open Sans" w:eastAsia="Times New Roman" w:hAnsi="Open Sans" w:cs="Open Sans"/>
-                <w:color w:val="000000"/>
-              </w:rPr>
-            </w:pPr>
-            <w:r>
-              <w:rPr>
-                <w:rFonts w:ascii="Open Sans" w:eastAsia="Times New Roman" w:hAnsi="Open Sans" w:cs="Open Sans"/>
-                <w:color w:val="000000"/>
-              </w:rPr>
-              <w:t> </w:t>
-            </w:r>
+              <w:jc w:val="center"/>
+              <w:rPr>
+                <w:rFonts w:ascii="Open Sans" w:eastAsia="Times New Roman" w:hAnsi="Open Sans" w:cs="Open Sans"/>
+                <w:color w:val="000000"/>
+              </w:rPr>
+            </w:pPr>
           </w:p>
         </w:tc>
         <w:tc>
@@ -4817,18 +5098,12 @@
           <w:p>
             <w:pPr>
               <w:spacing w:after="0" w:line="240" w:lineRule="auto"/>
-              <w:rPr>
-                <w:rFonts w:ascii="Open Sans" w:eastAsia="Times New Roman" w:hAnsi="Open Sans" w:cs="Open Sans"/>
-                <w:color w:val="000000"/>
-              </w:rPr>
-            </w:pPr>
-            <w:r>
-              <w:rPr>
-                <w:rFonts w:ascii="Open Sans" w:eastAsia="Times New Roman" w:hAnsi="Open Sans" w:cs="Open Sans"/>
-                <w:color w:val="000000"/>
-              </w:rPr>
-              <w:t> </w:t>
-            </w:r>
+              <w:jc w:val="center"/>
+              <w:rPr>
+                <w:rFonts w:ascii="Open Sans" w:eastAsia="Times New Roman" w:hAnsi="Open Sans" w:cs="Open Sans"/>
+                <w:color w:val="000000"/>
+              </w:rPr>
+            </w:pPr>
           </w:p>
         </w:tc>
         <w:tc>
@@ -4896,18 +5171,12 @@
           <w:p>
             <w:pPr>
               <w:spacing w:after="0" w:line="240" w:lineRule="auto"/>
-              <w:rPr>
-                <w:rFonts w:ascii="Open Sans" w:eastAsia="Times New Roman" w:hAnsi="Open Sans" w:cs="Open Sans"/>
-                <w:color w:val="000000"/>
-              </w:rPr>
-            </w:pPr>
-            <w:r>
-              <w:rPr>
-                <w:rFonts w:ascii="Open Sans" w:eastAsia="Times New Roman" w:hAnsi="Open Sans" w:cs="Open Sans"/>
-                <w:color w:val="000000"/>
-              </w:rPr>
-              <w:t> </w:t>
-            </w:r>
+              <w:jc w:val="center"/>
+              <w:rPr>
+                <w:rFonts w:ascii="Open Sans" w:eastAsia="Times New Roman" w:hAnsi="Open Sans" w:cs="Open Sans"/>
+                <w:color w:val="000000"/>
+              </w:rPr>
+            </w:pPr>
           </w:p>
         </w:tc>
         <w:tc>
@@ -4975,18 +5244,12 @@
           <w:p>
             <w:pPr>
               <w:spacing w:after="0" w:line="240" w:lineRule="auto"/>
-              <w:rPr>
-                <w:rFonts w:ascii="Open Sans" w:eastAsia="Times New Roman" w:hAnsi="Open Sans" w:cs="Open Sans"/>
-                <w:color w:val="000000"/>
-              </w:rPr>
-            </w:pPr>
-            <w:r>
-              <w:rPr>
-                <w:rFonts w:ascii="Open Sans" w:eastAsia="Times New Roman" w:hAnsi="Open Sans" w:cs="Open Sans"/>
-                <w:color w:val="000000"/>
-              </w:rPr>
-              <w:t> </w:t>
-            </w:r>
+              <w:jc w:val="center"/>
+              <w:rPr>
+                <w:rFonts w:ascii="Open Sans" w:eastAsia="Times New Roman" w:hAnsi="Open Sans" w:cs="Open Sans"/>
+                <w:color w:val="000000"/>
+              </w:rPr>
+            </w:pPr>
           </w:p>
         </w:tc>
         <w:tc>
@@ -5054,18 +5317,12 @@
           <w:p>
             <w:pPr>
               <w:spacing w:after="0" w:line="240" w:lineRule="auto"/>
-              <w:rPr>
-                <w:rFonts w:ascii="Open Sans" w:eastAsia="Times New Roman" w:hAnsi="Open Sans" w:cs="Open Sans"/>
-                <w:color w:val="000000"/>
-              </w:rPr>
-            </w:pPr>
-            <w:r>
-              <w:rPr>
-                <w:rFonts w:ascii="Open Sans" w:eastAsia="Times New Roman" w:hAnsi="Open Sans" w:cs="Open Sans"/>
-                <w:color w:val="000000"/>
-              </w:rPr>
-              <w:t> </w:t>
-            </w:r>
+              <w:jc w:val="center"/>
+              <w:rPr>
+                <w:rFonts w:ascii="Open Sans" w:eastAsia="Times New Roman" w:hAnsi="Open Sans" w:cs="Open Sans"/>
+                <w:color w:val="000000"/>
+              </w:rPr>
+            </w:pPr>
           </w:p>
         </w:tc>
         <w:tc>
@@ -5133,18 +5390,12 @@
           <w:p>
             <w:pPr>
               <w:spacing w:after="0" w:line="240" w:lineRule="auto"/>
-              <w:rPr>
-                <w:rFonts w:ascii="Open Sans" w:eastAsia="Times New Roman" w:hAnsi="Open Sans" w:cs="Open Sans"/>
-                <w:color w:val="000000"/>
-              </w:rPr>
-            </w:pPr>
-            <w:r>
-              <w:rPr>
-                <w:rFonts w:ascii="Open Sans" w:eastAsia="Times New Roman" w:hAnsi="Open Sans" w:cs="Open Sans"/>
-                <w:color w:val="000000"/>
-              </w:rPr>
-              <w:t> </w:t>
-            </w:r>
+              <w:jc w:val="center"/>
+              <w:rPr>
+                <w:rFonts w:ascii="Open Sans" w:eastAsia="Times New Roman" w:hAnsi="Open Sans" w:cs="Open Sans"/>
+                <w:color w:val="000000"/>
+              </w:rPr>
+            </w:pPr>
           </w:p>
         </w:tc>
         <w:tc>
@@ -5212,18 +5463,12 @@
           <w:p>
             <w:pPr>
               <w:spacing w:after="0" w:line="240" w:lineRule="auto"/>
-              <w:rPr>
-                <w:rFonts w:ascii="Open Sans" w:eastAsia="Times New Roman" w:hAnsi="Open Sans" w:cs="Open Sans"/>
-                <w:color w:val="000000"/>
-              </w:rPr>
-            </w:pPr>
-            <w:r>
-              <w:rPr>
-                <w:rFonts w:ascii="Open Sans" w:eastAsia="Times New Roman" w:hAnsi="Open Sans" w:cs="Open Sans"/>
-                <w:color w:val="000000"/>
-              </w:rPr>
-              <w:t> </w:t>
-            </w:r>
+              <w:jc w:val="center"/>
+              <w:rPr>
+                <w:rFonts w:ascii="Open Sans" w:eastAsia="Times New Roman" w:hAnsi="Open Sans" w:cs="Open Sans"/>
+                <w:color w:val="000000"/>
+              </w:rPr>
+            </w:pPr>
           </w:p>
         </w:tc>
         <w:tc>
@@ -5291,18 +5536,12 @@
           <w:p>
             <w:pPr>
               <w:spacing w:after="0" w:line="240" w:lineRule="auto"/>
-              <w:rPr>
-                <w:rFonts w:ascii="Open Sans" w:eastAsia="Times New Roman" w:hAnsi="Open Sans" w:cs="Open Sans"/>
-                <w:color w:val="000000"/>
-              </w:rPr>
-            </w:pPr>
-            <w:r>
-              <w:rPr>
-                <w:rFonts w:ascii="Open Sans" w:eastAsia="Times New Roman" w:hAnsi="Open Sans" w:cs="Open Sans"/>
-                <w:color w:val="000000"/>
-              </w:rPr>
-              <w:t> </w:t>
-            </w:r>
+              <w:jc w:val="center"/>
+              <w:rPr>
+                <w:rFonts w:ascii="Open Sans" w:eastAsia="Times New Roman" w:hAnsi="Open Sans" w:cs="Open Sans"/>
+                <w:color w:val="000000"/>
+              </w:rPr>
+            </w:pPr>
           </w:p>
         </w:tc>
         <w:tc>
@@ -5370,18 +5609,12 @@
           <w:p>
             <w:pPr>
               <w:spacing w:after="0" w:line="240" w:lineRule="auto"/>
-              <w:rPr>
-                <w:rFonts w:ascii="Open Sans" w:eastAsia="Times New Roman" w:hAnsi="Open Sans" w:cs="Open Sans"/>
-                <w:color w:val="000000"/>
-              </w:rPr>
-            </w:pPr>
-            <w:r>
-              <w:rPr>
-                <w:rFonts w:ascii="Open Sans" w:eastAsia="Times New Roman" w:hAnsi="Open Sans" w:cs="Open Sans"/>
-                <w:color w:val="000000"/>
-              </w:rPr>
-              <w:t> </w:t>
-            </w:r>
+              <w:jc w:val="center"/>
+              <w:rPr>
+                <w:rFonts w:ascii="Open Sans" w:eastAsia="Times New Roman" w:hAnsi="Open Sans" w:cs="Open Sans"/>
+                <w:color w:val="000000"/>
+              </w:rPr>
+            </w:pPr>
           </w:p>
         </w:tc>
         <w:tc>
@@ -5449,18 +5682,12 @@
           <w:p>
             <w:pPr>
               <w:spacing w:after="0" w:line="240" w:lineRule="auto"/>
-              <w:rPr>
-                <w:rFonts w:ascii="Open Sans" w:eastAsia="Times New Roman" w:hAnsi="Open Sans" w:cs="Open Sans"/>
-                <w:color w:val="000000"/>
-              </w:rPr>
-            </w:pPr>
-            <w:r>
-              <w:rPr>
-                <w:rFonts w:ascii="Open Sans" w:eastAsia="Times New Roman" w:hAnsi="Open Sans" w:cs="Open Sans"/>
-                <w:color w:val="000000"/>
-              </w:rPr>
-              <w:t> </w:t>
-            </w:r>
+              <w:jc w:val="center"/>
+              <w:rPr>
+                <w:rFonts w:ascii="Open Sans" w:eastAsia="Times New Roman" w:hAnsi="Open Sans" w:cs="Open Sans"/>
+                <w:color w:val="000000"/>
+              </w:rPr>
+            </w:pPr>
           </w:p>
         </w:tc>
         <w:tc>
@@ -5528,18 +5755,12 @@
           <w:p>
             <w:pPr>
               <w:spacing w:after="0" w:line="240" w:lineRule="auto"/>
-              <w:rPr>
-                <w:rFonts w:ascii="Open Sans" w:eastAsia="Times New Roman" w:hAnsi="Open Sans" w:cs="Open Sans"/>
-                <w:color w:val="000000"/>
-              </w:rPr>
-            </w:pPr>
-            <w:r>
-              <w:rPr>
-                <w:rFonts w:ascii="Open Sans" w:eastAsia="Times New Roman" w:hAnsi="Open Sans" w:cs="Open Sans"/>
-                <w:color w:val="000000"/>
-              </w:rPr>
-              <w:t> </w:t>
-            </w:r>
+              <w:jc w:val="center"/>
+              <w:rPr>
+                <w:rFonts w:ascii="Open Sans" w:eastAsia="Times New Roman" w:hAnsi="Open Sans" w:cs="Open Sans"/>
+                <w:color w:val="000000"/>
+              </w:rPr>
+            </w:pPr>
           </w:p>
         </w:tc>
         <w:tc>
@@ -5607,18 +5828,12 @@
           <w:p>
             <w:pPr>
               <w:spacing w:after="0" w:line="240" w:lineRule="auto"/>
-              <w:rPr>
-                <w:rFonts w:ascii="Open Sans" w:eastAsia="Times New Roman" w:hAnsi="Open Sans" w:cs="Open Sans"/>
-                <w:color w:val="000000"/>
-              </w:rPr>
-            </w:pPr>
-            <w:r>
-              <w:rPr>
-                <w:rFonts w:ascii="Open Sans" w:eastAsia="Times New Roman" w:hAnsi="Open Sans" w:cs="Open Sans"/>
-                <w:color w:val="000000"/>
-              </w:rPr>
-              <w:t> </w:t>
-            </w:r>
+              <w:jc w:val="center"/>
+              <w:rPr>
+                <w:rFonts w:ascii="Open Sans" w:eastAsia="Times New Roman" w:hAnsi="Open Sans" w:cs="Open Sans"/>
+                <w:color w:val="000000"/>
+              </w:rPr>
+            </w:pPr>
           </w:p>
         </w:tc>
         <w:tc>
@@ -5686,18 +5901,12 @@
           <w:p>
             <w:pPr>
               <w:spacing w:after="0" w:line="240" w:lineRule="auto"/>
-              <w:rPr>
-                <w:rFonts w:ascii="Open Sans" w:eastAsia="Times New Roman" w:hAnsi="Open Sans" w:cs="Open Sans"/>
-                <w:color w:val="000000"/>
-              </w:rPr>
-            </w:pPr>
-            <w:r>
-              <w:rPr>
-                <w:rFonts w:ascii="Open Sans" w:eastAsia="Times New Roman" w:hAnsi="Open Sans" w:cs="Open Sans"/>
-                <w:color w:val="000000"/>
-              </w:rPr>
-              <w:t> </w:t>
-            </w:r>
+              <w:jc w:val="center"/>
+              <w:rPr>
+                <w:rFonts w:ascii="Open Sans" w:eastAsia="Times New Roman" w:hAnsi="Open Sans" w:cs="Open Sans"/>
+                <w:color w:val="000000"/>
+              </w:rPr>
+            </w:pPr>
           </w:p>
         </w:tc>
         <w:tc>
@@ -5765,18 +5974,12 @@
           <w:p>
             <w:pPr>
               <w:spacing w:after="0" w:line="240" w:lineRule="auto"/>
-              <w:rPr>
-                <w:rFonts w:ascii="Open Sans" w:eastAsia="Times New Roman" w:hAnsi="Open Sans" w:cs="Open Sans"/>
-                <w:color w:val="000000"/>
-              </w:rPr>
-            </w:pPr>
-            <w:r>
-              <w:rPr>
-                <w:rFonts w:ascii="Open Sans" w:eastAsia="Times New Roman" w:hAnsi="Open Sans" w:cs="Open Sans"/>
-                <w:color w:val="000000"/>
-              </w:rPr>
-              <w:t> </w:t>
-            </w:r>
+              <w:jc w:val="center"/>
+              <w:rPr>
+                <w:rFonts w:ascii="Open Sans" w:eastAsia="Times New Roman" w:hAnsi="Open Sans" w:cs="Open Sans"/>
+                <w:color w:val="000000"/>
+              </w:rPr>
+            </w:pPr>
           </w:p>
         </w:tc>
         <w:tc>
@@ -5845,18 +6048,12 @@
           <w:p>
             <w:pPr>
               <w:spacing w:after="0" w:line="240" w:lineRule="auto"/>
-              <w:rPr>
-                <w:rFonts w:ascii="Open Sans" w:eastAsia="Times New Roman" w:hAnsi="Open Sans" w:cs="Open Sans"/>
-                <w:color w:val="000000"/>
-              </w:rPr>
-            </w:pPr>
-            <w:r>
-              <w:rPr>
-                <w:rFonts w:ascii="Open Sans" w:eastAsia="Times New Roman" w:hAnsi="Open Sans" w:cs="Open Sans"/>
-                <w:color w:val="000000"/>
-              </w:rPr>
-              <w:t> </w:t>
-            </w:r>
+              <w:jc w:val="center"/>
+              <w:rPr>
+                <w:rFonts w:ascii="Open Sans" w:eastAsia="Times New Roman" w:hAnsi="Open Sans" w:cs="Open Sans"/>
+                <w:color w:val="000000"/>
+              </w:rPr>
+            </w:pPr>
           </w:p>
         </w:tc>
         <w:tc>
@@ -5986,18 +6183,12 @@
           <w:p>
             <w:pPr>
               <w:spacing w:after="0" w:line="240" w:lineRule="auto"/>
-              <w:rPr>
-                <w:rFonts w:ascii="Open Sans" w:eastAsia="Times New Roman" w:hAnsi="Open Sans" w:cs="Open Sans"/>
-                <w:color w:val="000000"/>
-              </w:rPr>
-            </w:pPr>
-            <w:r>
-              <w:rPr>
-                <w:rFonts w:ascii="Open Sans" w:eastAsia="Times New Roman" w:hAnsi="Open Sans" w:cs="Open Sans"/>
-                <w:color w:val="000000"/>
-              </w:rPr>
-              <w:t> </w:t>
-            </w:r>
+              <w:jc w:val="center"/>
+              <w:rPr>
+                <w:rFonts w:ascii="Open Sans" w:eastAsia="Times New Roman" w:hAnsi="Open Sans" w:cs="Open Sans"/>
+                <w:color w:val="000000"/>
+              </w:rPr>
+            </w:pPr>
           </w:p>
         </w:tc>
         <w:tc>
@@ -6065,17 +6256,20 @@
           <w:p>
             <w:pPr>
               <w:spacing w:after="0" w:line="240" w:lineRule="auto"/>
-              <w:rPr>
-                <w:rFonts w:ascii="Open Sans" w:eastAsia="Times New Roman" w:hAnsi="Open Sans" w:cs="Open Sans"/>
-                <w:color w:val="000000"/>
-              </w:rPr>
-            </w:pPr>
-            <w:r>
-              <w:rPr>
-                <w:rFonts w:ascii="Open Sans" w:eastAsia="Times New Roman" w:hAnsi="Open Sans" w:cs="Open Sans"/>
-                <w:color w:val="000000"/>
-              </w:rPr>
-              <w:t> </w:t>
+              <w:jc w:val="center"/>
+              <w:rPr>
+                <w:rFonts w:ascii="Open Sans" w:eastAsia="Times New Roman" w:hAnsi="Open Sans" w:cs="Open Sans"/>
+                <w:color w:val="000000"/>
+                <w:lang w:val="vi-VN"/>
+              </w:rPr>
+            </w:pPr>
+            <w:r>
+              <w:rPr>
+                <w:rFonts w:ascii="Open Sans" w:eastAsia="Times New Roman" w:hAnsi="Open Sans" w:cs="Open Sans"/>
+                <w:color w:val="000000"/>
+                <w:lang w:val="vi-VN"/>
+              </w:rPr>
+              <w:t>-0</w:t>
             </w:r>
           </w:p>
         </w:tc>
@@ -6144,18 +6338,12 @@
           <w:p>
             <w:pPr>
               <w:spacing w:after="0" w:line="240" w:lineRule="auto"/>
-              <w:rPr>
-                <w:rFonts w:ascii="Open Sans" w:eastAsia="Times New Roman" w:hAnsi="Open Sans" w:cs="Open Sans"/>
-                <w:color w:val="000000"/>
-              </w:rPr>
-            </w:pPr>
-            <w:r>
-              <w:rPr>
-                <w:rFonts w:ascii="Open Sans" w:eastAsia="Times New Roman" w:hAnsi="Open Sans" w:cs="Open Sans"/>
-                <w:color w:val="000000"/>
-              </w:rPr>
-              <w:t> </w:t>
-            </w:r>
+              <w:jc w:val="center"/>
+              <w:rPr>
+                <w:rFonts w:ascii="Open Sans" w:eastAsia="Times New Roman" w:hAnsi="Open Sans" w:cs="Open Sans"/>
+                <w:color w:val="000000"/>
+              </w:rPr>
+            </w:pPr>
           </w:p>
         </w:tc>
         <w:tc>
@@ -6223,18 +6411,12 @@
           <w:p>
             <w:pPr>
               <w:spacing w:after="0" w:line="240" w:lineRule="auto"/>
-              <w:rPr>
-                <w:rFonts w:ascii="Open Sans" w:eastAsia="Times New Roman" w:hAnsi="Open Sans" w:cs="Open Sans"/>
-                <w:color w:val="000000"/>
-              </w:rPr>
-            </w:pPr>
-            <w:r>
-              <w:rPr>
-                <w:rFonts w:ascii="Open Sans" w:eastAsia="Times New Roman" w:hAnsi="Open Sans" w:cs="Open Sans"/>
-                <w:color w:val="000000"/>
-              </w:rPr>
-              <w:t> </w:t>
-            </w:r>
+              <w:jc w:val="center"/>
+              <w:rPr>
+                <w:rFonts w:ascii="Open Sans" w:eastAsia="Times New Roman" w:hAnsi="Open Sans" w:cs="Open Sans"/>
+                <w:color w:val="000000"/>
+              </w:rPr>
+            </w:pPr>
           </w:p>
         </w:tc>
         <w:tc>
@@ -6302,18 +6484,12 @@
           <w:p>
             <w:pPr>
               <w:spacing w:after="0" w:line="240" w:lineRule="auto"/>
-              <w:rPr>
-                <w:rFonts w:ascii="Open Sans" w:eastAsia="Times New Roman" w:hAnsi="Open Sans" w:cs="Open Sans"/>
-                <w:color w:val="000000"/>
-              </w:rPr>
-            </w:pPr>
-            <w:r>
-              <w:rPr>
-                <w:rFonts w:ascii="Open Sans" w:eastAsia="Times New Roman" w:hAnsi="Open Sans" w:cs="Open Sans"/>
-                <w:color w:val="000000"/>
-              </w:rPr>
-              <w:t> </w:t>
-            </w:r>
+              <w:jc w:val="center"/>
+              <w:rPr>
+                <w:rFonts w:ascii="Open Sans" w:eastAsia="Times New Roman" w:hAnsi="Open Sans" w:cs="Open Sans"/>
+                <w:color w:val="000000"/>
+              </w:rPr>
+            </w:pPr>
           </w:p>
         </w:tc>
         <w:tc>
@@ -6381,18 +6557,12 @@
           <w:p>
             <w:pPr>
               <w:spacing w:after="0" w:line="240" w:lineRule="auto"/>
-              <w:rPr>
-                <w:rFonts w:ascii="Open Sans" w:eastAsia="Times New Roman" w:hAnsi="Open Sans" w:cs="Open Sans"/>
-                <w:color w:val="000000"/>
-              </w:rPr>
-            </w:pPr>
-            <w:r>
-              <w:rPr>
-                <w:rFonts w:ascii="Open Sans" w:eastAsia="Times New Roman" w:hAnsi="Open Sans" w:cs="Open Sans"/>
-                <w:color w:val="000000"/>
-              </w:rPr>
-              <w:t> </w:t>
-            </w:r>
+              <w:jc w:val="center"/>
+              <w:rPr>
+                <w:rFonts w:ascii="Open Sans" w:eastAsia="Times New Roman" w:hAnsi="Open Sans" w:cs="Open Sans"/>
+                <w:color w:val="000000"/>
+              </w:rPr>
+            </w:pPr>
           </w:p>
         </w:tc>
         <w:tc>
@@ -6460,18 +6630,12 @@
           <w:p>
             <w:pPr>
               <w:spacing w:after="0" w:line="240" w:lineRule="auto"/>
-              <w:rPr>
-                <w:rFonts w:ascii="Open Sans" w:eastAsia="Times New Roman" w:hAnsi="Open Sans" w:cs="Open Sans"/>
-                <w:color w:val="000000"/>
-              </w:rPr>
-            </w:pPr>
-            <w:r>
-              <w:rPr>
-                <w:rFonts w:ascii="Open Sans" w:eastAsia="Times New Roman" w:hAnsi="Open Sans" w:cs="Open Sans"/>
-                <w:color w:val="000000"/>
-              </w:rPr>
-              <w:t> </w:t>
-            </w:r>
+              <w:jc w:val="center"/>
+              <w:rPr>
+                <w:rFonts w:ascii="Open Sans" w:eastAsia="Times New Roman" w:hAnsi="Open Sans" w:cs="Open Sans"/>
+                <w:color w:val="000000"/>
+              </w:rPr>
+            </w:pPr>
           </w:p>
         </w:tc>
         <w:tc>
@@ -6539,18 +6703,12 @@
           <w:p>
             <w:pPr>
               <w:spacing w:after="0" w:line="240" w:lineRule="auto"/>
-              <w:rPr>
-                <w:rFonts w:ascii="Open Sans" w:eastAsia="Times New Roman" w:hAnsi="Open Sans" w:cs="Open Sans"/>
-                <w:color w:val="000000"/>
-              </w:rPr>
-            </w:pPr>
-            <w:r>
-              <w:rPr>
-                <w:rFonts w:ascii="Open Sans" w:eastAsia="Times New Roman" w:hAnsi="Open Sans" w:cs="Open Sans"/>
-                <w:color w:val="000000"/>
-              </w:rPr>
-              <w:t> </w:t>
-            </w:r>
+              <w:jc w:val="center"/>
+              <w:rPr>
+                <w:rFonts w:ascii="Open Sans" w:eastAsia="Times New Roman" w:hAnsi="Open Sans" w:cs="Open Sans"/>
+                <w:color w:val="000000"/>
+              </w:rPr>
+            </w:pPr>
           </w:p>
         </w:tc>
         <w:tc>
@@ -6618,18 +6776,13 @@
           <w:p>
             <w:pPr>
               <w:spacing w:after="0" w:line="240" w:lineRule="auto"/>
-              <w:rPr>
-                <w:rFonts w:ascii="Open Sans" w:eastAsia="Times New Roman" w:hAnsi="Open Sans" w:cs="Open Sans"/>
-                <w:color w:val="000000"/>
-              </w:rPr>
-            </w:pPr>
-            <w:r>
-              <w:rPr>
-                <w:rFonts w:ascii="Open Sans" w:eastAsia="Times New Roman" w:hAnsi="Open Sans" w:cs="Open Sans"/>
-                <w:color w:val="000000"/>
-              </w:rPr>
-              <w:t> </w:t>
-            </w:r>
+              <w:jc w:val="center"/>
+              <w:rPr>
+                <w:rFonts w:ascii="Open Sans" w:eastAsia="Times New Roman" w:hAnsi="Open Sans" w:cs="Open Sans"/>
+                <w:color w:val="000000"/>
+                <w:lang w:val="vi-VN"/>
+              </w:rPr>
+            </w:pPr>
           </w:p>
         </w:tc>
         <w:tc>
@@ -6697,18 +6850,12 @@
           <w:p>
             <w:pPr>
               <w:spacing w:after="0" w:line="240" w:lineRule="auto"/>
-              <w:rPr>
-                <w:rFonts w:ascii="Open Sans" w:eastAsia="Times New Roman" w:hAnsi="Open Sans" w:cs="Open Sans"/>
-                <w:color w:val="000000"/>
-              </w:rPr>
-            </w:pPr>
-            <w:r>
-              <w:rPr>
-                <w:rFonts w:ascii="Open Sans" w:eastAsia="Times New Roman" w:hAnsi="Open Sans" w:cs="Open Sans"/>
-                <w:color w:val="000000"/>
-              </w:rPr>
-              <w:t> </w:t>
-            </w:r>
+              <w:jc w:val="center"/>
+              <w:rPr>
+                <w:rFonts w:ascii="Open Sans" w:eastAsia="Times New Roman" w:hAnsi="Open Sans" w:cs="Open Sans"/>
+                <w:color w:val="000000"/>
+              </w:rPr>
+            </w:pPr>
           </w:p>
         </w:tc>
         <w:tc>
@@ -6776,18 +6923,12 @@
           <w:p>
             <w:pPr>
               <w:spacing w:after="0" w:line="240" w:lineRule="auto"/>
-              <w:rPr>
-                <w:rFonts w:ascii="Open Sans" w:eastAsia="Times New Roman" w:hAnsi="Open Sans" w:cs="Open Sans"/>
-                <w:color w:val="000000"/>
-              </w:rPr>
-            </w:pPr>
-            <w:r>
-              <w:rPr>
-                <w:rFonts w:ascii="Open Sans" w:eastAsia="Times New Roman" w:hAnsi="Open Sans" w:cs="Open Sans"/>
-                <w:color w:val="000000"/>
-              </w:rPr>
-              <w:t> </w:t>
-            </w:r>
+              <w:jc w:val="center"/>
+              <w:rPr>
+                <w:rFonts w:ascii="Open Sans" w:eastAsia="Times New Roman" w:hAnsi="Open Sans" w:cs="Open Sans"/>
+                <w:color w:val="000000"/>
+              </w:rPr>
+            </w:pPr>
           </w:p>
         </w:tc>
         <w:tc>
@@ -6855,18 +6996,12 @@
           <w:p>
             <w:pPr>
               <w:spacing w:after="0" w:line="240" w:lineRule="auto"/>
-              <w:rPr>
-                <w:rFonts w:ascii="Open Sans" w:eastAsia="Times New Roman" w:hAnsi="Open Sans" w:cs="Open Sans"/>
-                <w:color w:val="000000"/>
-              </w:rPr>
-            </w:pPr>
-            <w:r>
-              <w:rPr>
-                <w:rFonts w:ascii="Open Sans" w:eastAsia="Times New Roman" w:hAnsi="Open Sans" w:cs="Open Sans"/>
-                <w:color w:val="000000"/>
-              </w:rPr>
-              <w:t> </w:t>
-            </w:r>
+              <w:jc w:val="center"/>
+              <w:rPr>
+                <w:rFonts w:ascii="Open Sans" w:eastAsia="Times New Roman" w:hAnsi="Open Sans" w:cs="Open Sans"/>
+                <w:color w:val="000000"/>
+              </w:rPr>
+            </w:pPr>
           </w:p>
         </w:tc>
         <w:tc>
@@ -6934,18 +7069,12 @@
           <w:p>
             <w:pPr>
               <w:spacing w:after="0" w:line="240" w:lineRule="auto"/>
-              <w:rPr>
-                <w:rFonts w:ascii="Open Sans" w:eastAsia="Times New Roman" w:hAnsi="Open Sans" w:cs="Open Sans"/>
-                <w:color w:val="000000"/>
-              </w:rPr>
-            </w:pPr>
-            <w:r>
-              <w:rPr>
-                <w:rFonts w:ascii="Open Sans" w:eastAsia="Times New Roman" w:hAnsi="Open Sans" w:cs="Open Sans"/>
-                <w:color w:val="000000"/>
-              </w:rPr>
-              <w:t> </w:t>
-            </w:r>
+              <w:jc w:val="center"/>
+              <w:rPr>
+                <w:rFonts w:ascii="Open Sans" w:eastAsia="Times New Roman" w:hAnsi="Open Sans" w:cs="Open Sans"/>
+                <w:color w:val="000000"/>
+              </w:rPr>
+            </w:pPr>
           </w:p>
         </w:tc>
         <w:tc>
@@ -7013,18 +7142,12 @@
           <w:p>
             <w:pPr>
               <w:spacing w:after="0" w:line="240" w:lineRule="auto"/>
-              <w:rPr>
-                <w:rFonts w:ascii="Open Sans" w:eastAsia="Times New Roman" w:hAnsi="Open Sans" w:cs="Open Sans"/>
-                <w:color w:val="000000"/>
-              </w:rPr>
-            </w:pPr>
-            <w:r>
-              <w:rPr>
-                <w:rFonts w:ascii="Open Sans" w:eastAsia="Times New Roman" w:hAnsi="Open Sans" w:cs="Open Sans"/>
-                <w:color w:val="000000"/>
-              </w:rPr>
-              <w:t> </w:t>
-            </w:r>
+              <w:jc w:val="center"/>
+              <w:rPr>
+                <w:rFonts w:ascii="Open Sans" w:eastAsia="Times New Roman" w:hAnsi="Open Sans" w:cs="Open Sans"/>
+                <w:color w:val="000000"/>
+              </w:rPr>
+            </w:pPr>
           </w:p>
         </w:tc>
         <w:tc>
@@ -7092,18 +7215,12 @@
           <w:p>
             <w:pPr>
               <w:spacing w:after="0" w:line="240" w:lineRule="auto"/>
-              <w:rPr>
-                <w:rFonts w:ascii="Open Sans" w:eastAsia="Times New Roman" w:hAnsi="Open Sans" w:cs="Open Sans"/>
-                <w:color w:val="000000"/>
-              </w:rPr>
-            </w:pPr>
-            <w:r>
-              <w:rPr>
-                <w:rFonts w:ascii="Open Sans" w:eastAsia="Times New Roman" w:hAnsi="Open Sans" w:cs="Open Sans"/>
-                <w:color w:val="000000"/>
-              </w:rPr>
-              <w:t> </w:t>
-            </w:r>
+              <w:jc w:val="center"/>
+              <w:rPr>
+                <w:rFonts w:ascii="Open Sans" w:eastAsia="Times New Roman" w:hAnsi="Open Sans" w:cs="Open Sans"/>
+                <w:color w:val="000000"/>
+              </w:rPr>
+            </w:pPr>
           </w:p>
         </w:tc>
         <w:tc>
@@ -7172,18 +7289,12 @@
           <w:p>
             <w:pPr>
               <w:spacing w:after="0" w:line="240" w:lineRule="auto"/>
-              <w:rPr>
-                <w:rFonts w:ascii="Open Sans" w:eastAsia="Times New Roman" w:hAnsi="Open Sans" w:cs="Open Sans"/>
-                <w:color w:val="000000"/>
-              </w:rPr>
-            </w:pPr>
-            <w:r>
-              <w:rPr>
-                <w:rFonts w:ascii="Open Sans" w:eastAsia="Times New Roman" w:hAnsi="Open Sans" w:cs="Open Sans"/>
-                <w:color w:val="000000"/>
-              </w:rPr>
-              <w:t> </w:t>
-            </w:r>
+              <w:jc w:val="center"/>
+              <w:rPr>
+                <w:rFonts w:ascii="Open Sans" w:eastAsia="Times New Roman" w:hAnsi="Open Sans" w:cs="Open Sans"/>
+                <w:color w:val="000000"/>
+              </w:rPr>
+            </w:pPr>
           </w:p>
         </w:tc>
         <w:tc>
@@ -7322,18 +7433,12 @@
           <w:p>
             <w:pPr>
               <w:spacing w:after="0" w:line="240" w:lineRule="auto"/>
-              <w:rPr>
-                <w:rFonts w:ascii="Open Sans" w:eastAsia="Times New Roman" w:hAnsi="Open Sans" w:cs="Open Sans"/>
-                <w:color w:val="000000"/>
-              </w:rPr>
-            </w:pPr>
-            <w:r>
-              <w:rPr>
-                <w:rFonts w:ascii="Open Sans" w:eastAsia="Times New Roman" w:hAnsi="Open Sans" w:cs="Open Sans"/>
-                <w:color w:val="000000"/>
-              </w:rPr>
-              <w:t> </w:t>
-            </w:r>
+              <w:jc w:val="center"/>
+              <w:rPr>
+                <w:rFonts w:ascii="Open Sans" w:eastAsia="Times New Roman" w:hAnsi="Open Sans" w:cs="Open Sans"/>
+                <w:color w:val="000000"/>
+              </w:rPr>
+            </w:pPr>
           </w:p>
         </w:tc>
         <w:tc>
@@ -7383,6 +7488,7 @@
                 <w:color w:val="FFFFFF"/>
               </w:rPr>
             </w:pPr>
+            <w:proofErr w:type="spellStart"/>
             <w:r>
               <w:rPr>
                 <w:rFonts w:ascii="Open Sans" w:eastAsia="Times New Roman" w:hAnsi="Open Sans" w:cs="Open Sans"/>
@@ -7390,35 +7496,19 @@
                 <w:bCs/>
                 <w:color w:val="FFFFFF"/>
               </w:rPr>
-              <w:t>Hệ thống quản lý Thanh toán</w:t>
-            </w:r>
-          </w:p>
-        </w:tc>
-        <w:tc>
-          <w:tcPr>
-            <w:tcW w:w="1202" w:type="dxa"/>
-            <w:tcBorders>
-              <w:top w:val="nil"/>
-              <w:left w:val="nil"/>
-              <w:bottom w:val="nil"/>
-              <w:right w:val="nil"/>
-            </w:tcBorders>
-            <w:shd w:val="clear" w:color="000000" w:fill="70AD47"/>
-            <w:noWrap/>
-            <w:vAlign w:val="center"/>
-            <w:hideMark/>
-          </w:tcPr>
-          <w:p>
-            <w:pPr>
-              <w:spacing w:after="0" w:line="240" w:lineRule="auto"/>
-              <w:jc w:val="center"/>
+              <w:t>Hệ</w:t>
+            </w:r>
+            <w:proofErr w:type="spellEnd"/>
+            <w:r>
               <w:rPr>
                 <w:rFonts w:ascii="Open Sans" w:eastAsia="Times New Roman" w:hAnsi="Open Sans" w:cs="Open Sans"/>
                 <w:b/>
                 <w:bCs/>
                 <w:color w:val="FFFFFF"/>
               </w:rPr>
-            </w:pPr>
+              <w:t xml:space="preserve"> </w:t>
+            </w:r>
+            <w:proofErr w:type="spellStart"/>
             <w:r>
               <w:rPr>
                 <w:rFonts w:ascii="Open Sans" w:eastAsia="Times New Roman" w:hAnsi="Open Sans" w:cs="Open Sans"/>
@@ -7426,34 +7516,19 @@
                 <w:bCs/>
                 <w:color w:val="FFFFFF"/>
               </w:rPr>
-              <w:t> </w:t>
-            </w:r>
-          </w:p>
-        </w:tc>
-        <w:tc>
-          <w:tcPr>
-            <w:tcW w:w="1300" w:type="dxa"/>
-            <w:tcBorders>
-              <w:top w:val="nil"/>
-              <w:left w:val="nil"/>
-              <w:bottom w:val="nil"/>
-              <w:right w:val="nil"/>
-            </w:tcBorders>
-            <w:shd w:val="clear" w:color="000000" w:fill="70AD47"/>
-            <w:noWrap/>
-            <w:vAlign w:val="center"/>
-            <w:hideMark/>
-          </w:tcPr>
-          <w:p>
-            <w:pPr>
-              <w:spacing w:after="0" w:line="240" w:lineRule="auto"/>
+              <w:t>thống</w:t>
+            </w:r>
+            <w:proofErr w:type="spellEnd"/>
+            <w:r>
               <w:rPr>
                 <w:rFonts w:ascii="Open Sans" w:eastAsia="Times New Roman" w:hAnsi="Open Sans" w:cs="Open Sans"/>
                 <w:b/>
                 <w:bCs/>
                 <w:color w:val="FFFFFF"/>
               </w:rPr>
-            </w:pPr>
+              <w:t xml:space="preserve"> </w:t>
+            </w:r>
+            <w:proofErr w:type="spellStart"/>
             <w:r>
               <w:rPr>
                 <w:rFonts w:ascii="Open Sans" w:eastAsia="Times New Roman" w:hAnsi="Open Sans" w:cs="Open Sans"/>
@@ -7461,8 +7536,112 @@
                 <w:bCs/>
                 <w:color w:val="FFFFFF"/>
               </w:rPr>
+              <w:t>quản</w:t>
+            </w:r>
+            <w:proofErr w:type="spellEnd"/>
+            <w:r>
+              <w:rPr>
+                <w:rFonts w:ascii="Open Sans" w:eastAsia="Times New Roman" w:hAnsi="Open Sans" w:cs="Open Sans"/>
+                <w:b/>
+                <w:bCs/>
+                <w:color w:val="FFFFFF"/>
+              </w:rPr>
+              <w:t xml:space="preserve"> </w:t>
+            </w:r>
+            <w:proofErr w:type="spellStart"/>
+            <w:r>
+              <w:rPr>
+                <w:rFonts w:ascii="Open Sans" w:eastAsia="Times New Roman" w:hAnsi="Open Sans" w:cs="Open Sans"/>
+                <w:b/>
+                <w:bCs/>
+                <w:color w:val="FFFFFF"/>
+              </w:rPr>
+              <w:t>lý</w:t>
+            </w:r>
+            <w:proofErr w:type="spellEnd"/>
+            <w:r>
+              <w:rPr>
+                <w:rFonts w:ascii="Open Sans" w:eastAsia="Times New Roman" w:hAnsi="Open Sans" w:cs="Open Sans"/>
+                <w:b/>
+                <w:bCs/>
+                <w:color w:val="FFFFFF"/>
+              </w:rPr>
+              <w:t xml:space="preserve"> Thanh </w:t>
+            </w:r>
+            <w:proofErr w:type="spellStart"/>
+            <w:r>
+              <w:rPr>
+                <w:rFonts w:ascii="Open Sans" w:eastAsia="Times New Roman" w:hAnsi="Open Sans" w:cs="Open Sans"/>
+                <w:b/>
+                <w:bCs/>
+                <w:color w:val="FFFFFF"/>
+              </w:rPr>
+              <w:t>toán</w:t>
+            </w:r>
+            <w:proofErr w:type="spellEnd"/>
+          </w:p>
+        </w:tc>
+        <w:tc>
+          <w:tcPr>
+            <w:tcW w:w="1202" w:type="dxa"/>
+            <w:tcBorders>
+              <w:top w:val="nil"/>
+              <w:left w:val="nil"/>
+              <w:bottom w:val="nil"/>
+              <w:right w:val="nil"/>
+            </w:tcBorders>
+            <w:shd w:val="clear" w:color="000000" w:fill="70AD47"/>
+            <w:noWrap/>
+            <w:vAlign w:val="center"/>
+            <w:hideMark/>
+          </w:tcPr>
+          <w:p>
+            <w:pPr>
+              <w:spacing w:after="0" w:line="240" w:lineRule="auto"/>
+              <w:jc w:val="center"/>
+              <w:rPr>
+                <w:rFonts w:ascii="Open Sans" w:eastAsia="Times New Roman" w:hAnsi="Open Sans" w:cs="Open Sans"/>
+                <w:b/>
+                <w:bCs/>
+                <w:color w:val="FFFFFF"/>
+              </w:rPr>
+            </w:pPr>
+            <w:r>
+              <w:rPr>
+                <w:rFonts w:ascii="Open Sans" w:eastAsia="Times New Roman" w:hAnsi="Open Sans" w:cs="Open Sans"/>
+                <w:b/>
+                <w:bCs/>
+                <w:color w:val="FFFFFF"/>
+              </w:rPr>
               <w:t> </w:t>
             </w:r>
+          </w:p>
+        </w:tc>
+        <w:tc>
+          <w:tcPr>
+            <w:tcW w:w="1300" w:type="dxa"/>
+            <w:tcBorders>
+              <w:top w:val="nil"/>
+              <w:left w:val="nil"/>
+              <w:bottom w:val="nil"/>
+              <w:right w:val="nil"/>
+            </w:tcBorders>
+            <w:shd w:val="clear" w:color="000000" w:fill="70AD47"/>
+            <w:noWrap/>
+            <w:vAlign w:val="center"/>
+            <w:hideMark/>
+          </w:tcPr>
+          <w:p>
+            <w:pPr>
+              <w:spacing w:after="0" w:line="240" w:lineRule="auto"/>
+              <w:jc w:val="center"/>
+              <w:rPr>
+                <w:rFonts w:ascii="Open Sans" w:eastAsia="Times New Roman" w:hAnsi="Open Sans" w:cs="Open Sans"/>
+                <w:b/>
+                <w:bCs/>
+                <w:color w:val="FFFFFF"/>
+              </w:rPr>
+            </w:pPr>
           </w:p>
         </w:tc>
         <w:tc>
@@ -7589,18 +7768,12 @@
           <w:p>
             <w:pPr>
               <w:spacing w:after="0" w:line="240" w:lineRule="auto"/>
-              <w:rPr>
-                <w:rFonts w:ascii="Open Sans" w:eastAsia="Times New Roman" w:hAnsi="Open Sans" w:cs="Open Sans"/>
-                <w:color w:val="000000"/>
-              </w:rPr>
-            </w:pPr>
-            <w:r>
-              <w:rPr>
-                <w:rFonts w:ascii="Open Sans" w:eastAsia="Times New Roman" w:hAnsi="Open Sans" w:cs="Open Sans"/>
-                <w:color w:val="000000"/>
-              </w:rPr>
-              <w:t> </w:t>
-            </w:r>
+              <w:jc w:val="center"/>
+              <w:rPr>
+                <w:rFonts w:ascii="Open Sans" w:eastAsia="Times New Roman" w:hAnsi="Open Sans" w:cs="Open Sans"/>
+                <w:color w:val="000000"/>
+              </w:rPr>
+            </w:pPr>
           </w:p>
         </w:tc>
         <w:tc>
@@ -7668,18 +7841,12 @@
           <w:p>
             <w:pPr>
               <w:spacing w:after="0" w:line="240" w:lineRule="auto"/>
-              <w:rPr>
-                <w:rFonts w:ascii="Open Sans" w:eastAsia="Times New Roman" w:hAnsi="Open Sans" w:cs="Open Sans"/>
-                <w:color w:val="000000"/>
-              </w:rPr>
-            </w:pPr>
-            <w:r>
-              <w:rPr>
-                <w:rFonts w:ascii="Open Sans" w:eastAsia="Times New Roman" w:hAnsi="Open Sans" w:cs="Open Sans"/>
-                <w:color w:val="000000"/>
-              </w:rPr>
-              <w:t> </w:t>
-            </w:r>
+              <w:jc w:val="center"/>
+              <w:rPr>
+                <w:rFonts w:ascii="Open Sans" w:eastAsia="Times New Roman" w:hAnsi="Open Sans" w:cs="Open Sans"/>
+                <w:color w:val="000000"/>
+              </w:rPr>
+            </w:pPr>
           </w:p>
         </w:tc>
         <w:tc>
@@ -7747,18 +7914,12 @@
           <w:p>
             <w:pPr>
               <w:spacing w:after="0" w:line="240" w:lineRule="auto"/>
-              <w:rPr>
-                <w:rFonts w:ascii="Open Sans" w:eastAsia="Times New Roman" w:hAnsi="Open Sans" w:cs="Open Sans"/>
-                <w:color w:val="000000"/>
-              </w:rPr>
-            </w:pPr>
-            <w:r>
-              <w:rPr>
-                <w:rFonts w:ascii="Open Sans" w:eastAsia="Times New Roman" w:hAnsi="Open Sans" w:cs="Open Sans"/>
-                <w:color w:val="000000"/>
-              </w:rPr>
-              <w:t> </w:t>
-            </w:r>
+              <w:jc w:val="center"/>
+              <w:rPr>
+                <w:rFonts w:ascii="Open Sans" w:eastAsia="Times New Roman" w:hAnsi="Open Sans" w:cs="Open Sans"/>
+                <w:color w:val="000000"/>
+              </w:rPr>
+            </w:pPr>
           </w:p>
         </w:tc>
         <w:tc>
@@ -7826,18 +7987,12 @@
           <w:p>
             <w:pPr>
               <w:spacing w:after="0" w:line="240" w:lineRule="auto"/>
-              <w:rPr>
-                <w:rFonts w:ascii="Open Sans" w:eastAsia="Times New Roman" w:hAnsi="Open Sans" w:cs="Open Sans"/>
-                <w:color w:val="000000"/>
-              </w:rPr>
-            </w:pPr>
-            <w:r>
-              <w:rPr>
-                <w:rFonts w:ascii="Open Sans" w:eastAsia="Times New Roman" w:hAnsi="Open Sans" w:cs="Open Sans"/>
-                <w:color w:val="000000"/>
-              </w:rPr>
-              <w:t> </w:t>
-            </w:r>
+              <w:jc w:val="center"/>
+              <w:rPr>
+                <w:rFonts w:ascii="Open Sans" w:eastAsia="Times New Roman" w:hAnsi="Open Sans" w:cs="Open Sans"/>
+                <w:color w:val="000000"/>
+              </w:rPr>
+            </w:pPr>
           </w:p>
         </w:tc>
         <w:tc>
@@ -7905,18 +8060,12 @@
           <w:p>
             <w:pPr>
               <w:spacing w:after="0" w:line="240" w:lineRule="auto"/>
-              <w:rPr>
-                <w:rFonts w:ascii="Open Sans" w:eastAsia="Times New Roman" w:hAnsi="Open Sans" w:cs="Open Sans"/>
-                <w:color w:val="000000"/>
-              </w:rPr>
-            </w:pPr>
-            <w:r>
-              <w:rPr>
-                <w:rFonts w:ascii="Open Sans" w:eastAsia="Times New Roman" w:hAnsi="Open Sans" w:cs="Open Sans"/>
-                <w:color w:val="000000"/>
-              </w:rPr>
-              <w:t> </w:t>
-            </w:r>
+              <w:jc w:val="center"/>
+              <w:rPr>
+                <w:rFonts w:ascii="Open Sans" w:eastAsia="Times New Roman" w:hAnsi="Open Sans" w:cs="Open Sans"/>
+                <w:color w:val="000000"/>
+              </w:rPr>
+            </w:pPr>
           </w:p>
         </w:tc>
         <w:tc>
@@ -7984,18 +8133,12 @@
           <w:p>
             <w:pPr>
               <w:spacing w:after="0" w:line="240" w:lineRule="auto"/>
-              <w:rPr>
-                <w:rFonts w:ascii="Open Sans" w:eastAsia="Times New Roman" w:hAnsi="Open Sans" w:cs="Open Sans"/>
-                <w:color w:val="000000"/>
-              </w:rPr>
-            </w:pPr>
-            <w:r>
-              <w:rPr>
-                <w:rFonts w:ascii="Open Sans" w:eastAsia="Times New Roman" w:hAnsi="Open Sans" w:cs="Open Sans"/>
-                <w:color w:val="000000"/>
-              </w:rPr>
-              <w:t> </w:t>
-            </w:r>
+              <w:jc w:val="center"/>
+              <w:rPr>
+                <w:rFonts w:ascii="Open Sans" w:eastAsia="Times New Roman" w:hAnsi="Open Sans" w:cs="Open Sans"/>
+                <w:color w:val="000000"/>
+              </w:rPr>
+            </w:pPr>
           </w:p>
         </w:tc>
         <w:tc>
@@ -8063,18 +8206,12 @@
           <w:p>
             <w:pPr>
               <w:spacing w:after="0" w:line="240" w:lineRule="auto"/>
-              <w:rPr>
-                <w:rFonts w:ascii="Open Sans" w:eastAsia="Times New Roman" w:hAnsi="Open Sans" w:cs="Open Sans"/>
-                <w:color w:val="000000"/>
-              </w:rPr>
-            </w:pPr>
-            <w:r>
-              <w:rPr>
-                <w:rFonts w:ascii="Open Sans" w:eastAsia="Times New Roman" w:hAnsi="Open Sans" w:cs="Open Sans"/>
-                <w:color w:val="000000"/>
-              </w:rPr>
-              <w:t> </w:t>
-            </w:r>
+              <w:jc w:val="center"/>
+              <w:rPr>
+                <w:rFonts w:ascii="Open Sans" w:eastAsia="Times New Roman" w:hAnsi="Open Sans" w:cs="Open Sans"/>
+                <w:color w:val="000000"/>
+              </w:rPr>
+            </w:pPr>
           </w:p>
         </w:tc>
         <w:tc>
@@ -8142,18 +8279,12 @@
           <w:p>
             <w:pPr>
               <w:spacing w:after="0" w:line="240" w:lineRule="auto"/>
-              <w:rPr>
-                <w:rFonts w:ascii="Open Sans" w:eastAsia="Times New Roman" w:hAnsi="Open Sans" w:cs="Open Sans"/>
-                <w:color w:val="000000"/>
-              </w:rPr>
-            </w:pPr>
-            <w:r>
-              <w:rPr>
-                <w:rFonts w:ascii="Open Sans" w:eastAsia="Times New Roman" w:hAnsi="Open Sans" w:cs="Open Sans"/>
-                <w:color w:val="000000"/>
-              </w:rPr>
-              <w:t> </w:t>
-            </w:r>
+              <w:jc w:val="center"/>
+              <w:rPr>
+                <w:rFonts w:ascii="Open Sans" w:eastAsia="Times New Roman" w:hAnsi="Open Sans" w:cs="Open Sans"/>
+                <w:color w:val="000000"/>
+              </w:rPr>
+            </w:pPr>
           </w:p>
         </w:tc>
         <w:tc>
@@ -8222,18 +8353,12 @@
           <w:p>
             <w:pPr>
               <w:spacing w:after="0" w:line="240" w:lineRule="auto"/>
-              <w:rPr>
-                <w:rFonts w:ascii="Open Sans" w:eastAsia="Times New Roman" w:hAnsi="Open Sans" w:cs="Open Sans"/>
-                <w:color w:val="000000"/>
-              </w:rPr>
-            </w:pPr>
-            <w:r>
-              <w:rPr>
-                <w:rFonts w:ascii="Open Sans" w:eastAsia="Times New Roman" w:hAnsi="Open Sans" w:cs="Open Sans"/>
-                <w:color w:val="000000"/>
-              </w:rPr>
-              <w:t> </w:t>
-            </w:r>
+              <w:jc w:val="center"/>
+              <w:rPr>
+                <w:rFonts w:ascii="Open Sans" w:eastAsia="Times New Roman" w:hAnsi="Open Sans" w:cs="Open Sans"/>
+                <w:color w:val="000000"/>
+              </w:rPr>
+            </w:pPr>
           </w:p>
         </w:tc>
         <w:tc>
@@ -8376,18 +8501,12 @@
           <w:p>
             <w:pPr>
               <w:spacing w:after="0" w:line="240" w:lineRule="auto"/>
-              <w:rPr>
-                <w:rFonts w:ascii="Open Sans" w:eastAsia="Times New Roman" w:hAnsi="Open Sans" w:cs="Open Sans"/>
-                <w:color w:val="000000"/>
-              </w:rPr>
-            </w:pPr>
-            <w:r>
-              <w:rPr>
-                <w:rFonts w:ascii="Open Sans" w:eastAsia="Times New Roman" w:hAnsi="Open Sans" w:cs="Open Sans"/>
-                <w:color w:val="000000"/>
-              </w:rPr>
-              <w:t> </w:t>
-            </w:r>
+              <w:jc w:val="center"/>
+              <w:rPr>
+                <w:rFonts w:ascii="Open Sans" w:eastAsia="Times New Roman" w:hAnsi="Open Sans" w:cs="Open Sans"/>
+                <w:color w:val="000000"/>
+              </w:rPr>
+            </w:pPr>
           </w:p>
         </w:tc>
         <w:tc>
@@ -8437,6 +8556,7 @@
                 <w:color w:val="FFFFFF"/>
               </w:rPr>
             </w:pPr>
+            <w:proofErr w:type="spellStart"/>
             <w:r>
               <w:rPr>
                 <w:rFonts w:ascii="Open Sans" w:eastAsia="Times New Roman" w:hAnsi="Open Sans" w:cs="Open Sans"/>
@@ -8444,35 +8564,19 @@
                 <w:bCs/>
                 <w:color w:val="FFFFFF"/>
               </w:rPr>
-              <w:t>Liên kết 2 Hệ thống</w:t>
-            </w:r>
-          </w:p>
-        </w:tc>
-        <w:tc>
-          <w:tcPr>
-            <w:tcW w:w="1202" w:type="dxa"/>
-            <w:tcBorders>
-              <w:top w:val="nil"/>
-              <w:left w:val="nil"/>
-              <w:bottom w:val="nil"/>
-              <w:right w:val="nil"/>
-            </w:tcBorders>
-            <w:shd w:val="clear" w:color="000000" w:fill="70AD47"/>
-            <w:noWrap/>
-            <w:vAlign w:val="center"/>
-            <w:hideMark/>
-          </w:tcPr>
-          <w:p>
-            <w:pPr>
-              <w:spacing w:after="0" w:line="240" w:lineRule="auto"/>
-              <w:jc w:val="center"/>
+              <w:t>Liên</w:t>
+            </w:r>
+            <w:proofErr w:type="spellEnd"/>
+            <w:r>
               <w:rPr>
                 <w:rFonts w:ascii="Open Sans" w:eastAsia="Times New Roman" w:hAnsi="Open Sans" w:cs="Open Sans"/>
                 <w:b/>
                 <w:bCs/>
                 <w:color w:val="FFFFFF"/>
               </w:rPr>
-            </w:pPr>
+              <w:t xml:space="preserve"> </w:t>
+            </w:r>
+            <w:proofErr w:type="spellStart"/>
             <w:r>
               <w:rPr>
                 <w:rFonts w:ascii="Open Sans" w:eastAsia="Times New Roman" w:hAnsi="Open Sans" w:cs="Open Sans"/>
@@ -8480,34 +8584,19 @@
                 <w:bCs/>
                 <w:color w:val="FFFFFF"/>
               </w:rPr>
-              <w:t> </w:t>
-            </w:r>
-          </w:p>
-        </w:tc>
-        <w:tc>
-          <w:tcPr>
-            <w:tcW w:w="1300" w:type="dxa"/>
-            <w:tcBorders>
-              <w:top w:val="nil"/>
-              <w:left w:val="nil"/>
-              <w:bottom w:val="nil"/>
-              <w:right w:val="nil"/>
-            </w:tcBorders>
-            <w:shd w:val="clear" w:color="000000" w:fill="70AD47"/>
-            <w:noWrap/>
-            <w:vAlign w:val="center"/>
-            <w:hideMark/>
-          </w:tcPr>
-          <w:p>
-            <w:pPr>
-              <w:spacing w:after="0" w:line="240" w:lineRule="auto"/>
+              <w:t>kết</w:t>
+            </w:r>
+            <w:proofErr w:type="spellEnd"/>
+            <w:r>
               <w:rPr>
                 <w:rFonts w:ascii="Open Sans" w:eastAsia="Times New Roman" w:hAnsi="Open Sans" w:cs="Open Sans"/>
                 <w:b/>
                 <w:bCs/>
                 <w:color w:val="FFFFFF"/>
               </w:rPr>
-            </w:pPr>
+              <w:t xml:space="preserve"> 2 </w:t>
+            </w:r>
+            <w:proofErr w:type="spellStart"/>
             <w:r>
               <w:rPr>
                 <w:rFonts w:ascii="Open Sans" w:eastAsia="Times New Roman" w:hAnsi="Open Sans" w:cs="Open Sans"/>
@@ -8515,8 +8604,92 @@
                 <w:bCs/>
                 <w:color w:val="FFFFFF"/>
               </w:rPr>
+              <w:t>Hệ</w:t>
+            </w:r>
+            <w:proofErr w:type="spellEnd"/>
+            <w:r>
+              <w:rPr>
+                <w:rFonts w:ascii="Open Sans" w:eastAsia="Times New Roman" w:hAnsi="Open Sans" w:cs="Open Sans"/>
+                <w:b/>
+                <w:bCs/>
+                <w:color w:val="FFFFFF"/>
+              </w:rPr>
+              <w:t xml:space="preserve"> </w:t>
+            </w:r>
+            <w:proofErr w:type="spellStart"/>
+            <w:r>
+              <w:rPr>
+                <w:rFonts w:ascii="Open Sans" w:eastAsia="Times New Roman" w:hAnsi="Open Sans" w:cs="Open Sans"/>
+                <w:b/>
+                <w:bCs/>
+                <w:color w:val="FFFFFF"/>
+              </w:rPr>
+              <w:t>thống</w:t>
+            </w:r>
+            <w:proofErr w:type="spellEnd"/>
+          </w:p>
+        </w:tc>
+        <w:tc>
+          <w:tcPr>
+            <w:tcW w:w="1202" w:type="dxa"/>
+            <w:tcBorders>
+              <w:top w:val="nil"/>
+              <w:left w:val="nil"/>
+              <w:bottom w:val="nil"/>
+              <w:right w:val="nil"/>
+            </w:tcBorders>
+            <w:shd w:val="clear" w:color="000000" w:fill="70AD47"/>
+            <w:noWrap/>
+            <w:vAlign w:val="center"/>
+            <w:hideMark/>
+          </w:tcPr>
+          <w:p>
+            <w:pPr>
+              <w:spacing w:after="0" w:line="240" w:lineRule="auto"/>
+              <w:jc w:val="center"/>
+              <w:rPr>
+                <w:rFonts w:ascii="Open Sans" w:eastAsia="Times New Roman" w:hAnsi="Open Sans" w:cs="Open Sans"/>
+                <w:b/>
+                <w:bCs/>
+                <w:color w:val="FFFFFF"/>
+              </w:rPr>
+            </w:pPr>
+            <w:r>
+              <w:rPr>
+                <w:rFonts w:ascii="Open Sans" w:eastAsia="Times New Roman" w:hAnsi="Open Sans" w:cs="Open Sans"/>
+                <w:b/>
+                <w:bCs/>
+                <w:color w:val="FFFFFF"/>
+              </w:rPr>
               <w:t> </w:t>
             </w:r>
+          </w:p>
+        </w:tc>
+        <w:tc>
+          <w:tcPr>
+            <w:tcW w:w="1300" w:type="dxa"/>
+            <w:tcBorders>
+              <w:top w:val="nil"/>
+              <w:left w:val="nil"/>
+              <w:bottom w:val="nil"/>
+              <w:right w:val="nil"/>
+            </w:tcBorders>
+            <w:shd w:val="clear" w:color="000000" w:fill="70AD47"/>
+            <w:noWrap/>
+            <w:vAlign w:val="center"/>
+            <w:hideMark/>
+          </w:tcPr>
+          <w:p>
+            <w:pPr>
+              <w:spacing w:after="0" w:line="240" w:lineRule="auto"/>
+              <w:jc w:val="center"/>
+              <w:rPr>
+                <w:rFonts w:ascii="Open Sans" w:eastAsia="Times New Roman" w:hAnsi="Open Sans" w:cs="Open Sans"/>
+                <w:b/>
+                <w:bCs/>
+                <w:color w:val="FFFFFF"/>
+              </w:rPr>
+            </w:pPr>
           </w:p>
         </w:tc>
         <w:tc>
@@ -8645,18 +8818,12 @@
           <w:p>
             <w:pPr>
               <w:spacing w:after="0" w:line="240" w:lineRule="auto"/>
-              <w:rPr>
-                <w:rFonts w:ascii="Open Sans" w:eastAsia="Times New Roman" w:hAnsi="Open Sans" w:cs="Open Sans"/>
-                <w:color w:val="000000"/>
-              </w:rPr>
-            </w:pPr>
-            <w:r>
-              <w:rPr>
-                <w:rFonts w:ascii="Open Sans" w:eastAsia="Times New Roman" w:hAnsi="Open Sans" w:cs="Open Sans"/>
-                <w:color w:val="000000"/>
-              </w:rPr>
-              <w:t> </w:t>
-            </w:r>
+              <w:jc w:val="center"/>
+              <w:rPr>
+                <w:rFonts w:ascii="Open Sans" w:eastAsia="Times New Roman" w:hAnsi="Open Sans" w:cs="Open Sans"/>
+                <w:color w:val="000000"/>
+              </w:rPr>
+            </w:pPr>
           </w:p>
         </w:tc>
         <w:tc>
@@ -8725,18 +8892,12 @@
           <w:p>
             <w:pPr>
               <w:spacing w:after="0" w:line="240" w:lineRule="auto"/>
-              <w:rPr>
-                <w:rFonts w:ascii="Open Sans" w:eastAsia="Times New Roman" w:hAnsi="Open Sans" w:cs="Open Sans"/>
-                <w:color w:val="000000"/>
-              </w:rPr>
-            </w:pPr>
-            <w:r>
-              <w:rPr>
-                <w:rFonts w:ascii="Open Sans" w:eastAsia="Times New Roman" w:hAnsi="Open Sans" w:cs="Open Sans"/>
-                <w:color w:val="000000"/>
-              </w:rPr>
-              <w:t> </w:t>
-            </w:r>
+              <w:jc w:val="center"/>
+              <w:rPr>
+                <w:rFonts w:ascii="Open Sans" w:eastAsia="Times New Roman" w:hAnsi="Open Sans" w:cs="Open Sans"/>
+                <w:color w:val="000000"/>
+              </w:rPr>
+            </w:pPr>
           </w:p>
         </w:tc>
         <w:tc>
@@ -8851,18 +9012,12 @@
           <w:p>
             <w:pPr>
               <w:spacing w:after="0" w:line="240" w:lineRule="auto"/>
-              <w:rPr>
-                <w:rFonts w:ascii="Open Sans" w:eastAsia="Times New Roman" w:hAnsi="Open Sans" w:cs="Open Sans"/>
-                <w:color w:val="000000"/>
-              </w:rPr>
-            </w:pPr>
-            <w:r>
-              <w:rPr>
-                <w:rFonts w:ascii="Open Sans" w:eastAsia="Times New Roman" w:hAnsi="Open Sans" w:cs="Open Sans"/>
-                <w:color w:val="000000"/>
-              </w:rPr>
-              <w:t> </w:t>
-            </w:r>
+              <w:jc w:val="center"/>
+              <w:rPr>
+                <w:rFonts w:ascii="Open Sans" w:eastAsia="Times New Roman" w:hAnsi="Open Sans" w:cs="Open Sans"/>
+                <w:color w:val="000000"/>
+              </w:rPr>
+            </w:pPr>
           </w:p>
         </w:tc>
         <w:tc>
@@ -8912,6 +9067,7 @@
                 <w:color w:val="FFFFFF"/>
               </w:rPr>
             </w:pPr>
+            <w:proofErr w:type="spellStart"/>
             <w:r>
               <w:rPr>
                 <w:rFonts w:ascii="Open Sans" w:eastAsia="Times New Roman" w:hAnsi="Open Sans" w:cs="Open Sans"/>
@@ -8919,35 +9075,19 @@
                 <w:bCs/>
                 <w:color w:val="FFFFFF"/>
               </w:rPr>
-              <w:t>Nâng cao</w:t>
-            </w:r>
-          </w:p>
-        </w:tc>
-        <w:tc>
-          <w:tcPr>
-            <w:tcW w:w="1202" w:type="dxa"/>
-            <w:tcBorders>
-              <w:top w:val="nil"/>
-              <w:left w:val="nil"/>
-              <w:bottom w:val="nil"/>
-              <w:right w:val="nil"/>
-            </w:tcBorders>
-            <w:shd w:val="clear" w:color="000000" w:fill="0070C0"/>
-            <w:noWrap/>
-            <w:vAlign w:val="center"/>
-            <w:hideMark/>
-          </w:tcPr>
-          <w:p>
-            <w:pPr>
-              <w:spacing w:after="0" w:line="240" w:lineRule="auto"/>
-              <w:jc w:val="center"/>
+              <w:t>Nâng</w:t>
+            </w:r>
+            <w:proofErr w:type="spellEnd"/>
+            <w:r>
               <w:rPr>
                 <w:rFonts w:ascii="Open Sans" w:eastAsia="Times New Roman" w:hAnsi="Open Sans" w:cs="Open Sans"/>
                 <w:b/>
                 <w:bCs/>
                 <w:color w:val="FFFFFF"/>
               </w:rPr>
-            </w:pPr>
+              <w:t xml:space="preserve"> </w:t>
+            </w:r>
+            <w:proofErr w:type="spellStart"/>
             <w:r>
               <w:rPr>
                 <w:rFonts w:ascii="Open Sans" w:eastAsia="Times New Roman" w:hAnsi="Open Sans" w:cs="Open Sans"/>
@@ -8955,13 +9095,14 @@
                 <w:bCs/>
                 <w:color w:val="FFFFFF"/>
               </w:rPr>
-              <w:t> </w:t>
-            </w:r>
-          </w:p>
-        </w:tc>
-        <w:tc>
-          <w:tcPr>
-            <w:tcW w:w="1300" w:type="dxa"/>
+              <w:t>cao</w:t>
+            </w:r>
+            <w:proofErr w:type="spellEnd"/>
+          </w:p>
+        </w:tc>
+        <w:tc>
+          <w:tcPr>
+            <w:tcW w:w="1202" w:type="dxa"/>
             <w:tcBorders>
               <w:top w:val="nil"/>
               <w:left w:val="nil"/>
@@ -8993,6 +9134,33 @@
               </w:rPr>
               <w:t> </w:t>
             </w:r>
+          </w:p>
+        </w:tc>
+        <w:tc>
+          <w:tcPr>
+            <w:tcW w:w="1300" w:type="dxa"/>
+            <w:tcBorders>
+              <w:top w:val="nil"/>
+              <w:left w:val="nil"/>
+              <w:bottom w:val="nil"/>
+              <w:right w:val="nil"/>
+            </w:tcBorders>
+            <w:shd w:val="clear" w:color="000000" w:fill="0070C0"/>
+            <w:noWrap/>
+            <w:vAlign w:val="center"/>
+            <w:hideMark/>
+          </w:tcPr>
+          <w:p>
+            <w:pPr>
+              <w:spacing w:after="0" w:line="240" w:lineRule="auto"/>
+              <w:jc w:val="center"/>
+              <w:rPr>
+                <w:rFonts w:ascii="Open Sans" w:eastAsia="Times New Roman" w:hAnsi="Open Sans" w:cs="Open Sans"/>
+                <w:b/>
+                <w:bCs/>
+                <w:color w:val="FFFFFF"/>
+              </w:rPr>
+            </w:pPr>
           </w:p>
         </w:tc>
         <w:tc>
@@ -9122,18 +9290,12 @@
           <w:p>
             <w:pPr>
               <w:spacing w:after="0" w:line="240" w:lineRule="auto"/>
-              <w:rPr>
-                <w:rFonts w:ascii="Open Sans" w:eastAsia="Times New Roman" w:hAnsi="Open Sans" w:cs="Open Sans"/>
-                <w:color w:val="000000"/>
-              </w:rPr>
-            </w:pPr>
-            <w:r>
-              <w:rPr>
-                <w:rFonts w:ascii="Open Sans" w:eastAsia="Times New Roman" w:hAnsi="Open Sans" w:cs="Open Sans"/>
-                <w:color w:val="000000"/>
-              </w:rPr>
-              <w:t> </w:t>
-            </w:r>
+              <w:jc w:val="center"/>
+              <w:rPr>
+                <w:rFonts w:ascii="Open Sans" w:eastAsia="Times New Roman" w:hAnsi="Open Sans" w:cs="Open Sans"/>
+                <w:color w:val="000000"/>
+              </w:rPr>
+            </w:pPr>
           </w:p>
         </w:tc>
         <w:tc>
@@ -9201,17 +9363,18 @@
           <w:p>
             <w:pPr>
               <w:spacing w:after="0" w:line="240" w:lineRule="auto"/>
-              <w:rPr>
-                <w:rFonts w:ascii="Open Sans" w:eastAsia="Times New Roman" w:hAnsi="Open Sans" w:cs="Open Sans"/>
-                <w:color w:val="000000"/>
-              </w:rPr>
-            </w:pPr>
-            <w:r>
-              <w:rPr>
-                <w:rFonts w:ascii="Open Sans" w:eastAsia="Times New Roman" w:hAnsi="Open Sans" w:cs="Open Sans"/>
-                <w:color w:val="000000"/>
-              </w:rPr>
-              <w:t> </w:t>
+              <w:jc w:val="center"/>
+              <w:rPr>
+                <w:rFonts w:ascii="Open Sans" w:eastAsia="Times New Roman" w:hAnsi="Open Sans" w:cs="Open Sans"/>
+                <w:color w:val="000000"/>
+              </w:rPr>
+            </w:pPr>
+            <w:r>
+              <w:rPr>
+                <w:rFonts w:ascii="Open Sans" w:eastAsia="Times New Roman" w:hAnsi="Open Sans" w:cs="Open Sans"/>
+                <w:color w:val="000000"/>
+              </w:rPr>
+              <w:t>0</w:t>
             </w:r>
           </w:p>
         </w:tc>
@@ -9285,13 +9448,6 @@
                 <w:color w:val="000000"/>
               </w:rPr>
             </w:pPr>
-            <w:r>
-              <w:rPr>
-                <w:rFonts w:ascii="Open Sans" w:eastAsia="Times New Roman" w:hAnsi="Open Sans" w:cs="Open Sans"/>
-                <w:color w:val="000000"/>
-              </w:rPr>
-              <w:t> </w:t>
-            </w:r>
           </w:p>
         </w:tc>
         <w:tc>
@@ -9436,13 +9592,6 @@
                 <w:color w:val="000000"/>
               </w:rPr>
             </w:pPr>
-            <w:r>
-              <w:rPr>
-                <w:rFonts w:ascii="Open Sans" w:eastAsia="Times New Roman" w:hAnsi="Open Sans" w:cs="Open Sans"/>
-                <w:color w:val="000000"/>
-              </w:rPr>
-              <w:t> </w:t>
-            </w:r>
           </w:p>
         </w:tc>
         <w:tc>
@@ -9636,6 +9785,7 @@
                 <w:color w:val="FFFFFF"/>
               </w:rPr>
             </w:pPr>
+            <w:proofErr w:type="spellStart"/>
             <w:r>
               <w:rPr>
                 <w:rFonts w:ascii="Open Sans" w:eastAsia="Times New Roman" w:hAnsi="Open Sans" w:cs="Open Sans"/>
@@ -9643,79 +9793,81 @@
                 <w:bCs/>
                 <w:color w:val="FFFFFF"/>
               </w:rPr>
-              <w:t>Lưu ý:</w:t>
-            </w:r>
-          </w:p>
-        </w:tc>
-        <w:tc>
-          <w:tcPr>
-            <w:tcW w:w="1202" w:type="dxa"/>
-            <w:tcBorders>
-              <w:top w:val="nil"/>
-              <w:left w:val="nil"/>
-              <w:bottom w:val="nil"/>
-              <w:right w:val="nil"/>
-            </w:tcBorders>
-            <w:shd w:val="clear" w:color="000000" w:fill="C00000"/>
-            <w:noWrap/>
-            <w:vAlign w:val="center"/>
-            <w:hideMark/>
-          </w:tcPr>
-          <w:p>
-            <w:pPr>
-              <w:spacing w:after="0" w:line="240" w:lineRule="auto"/>
-              <w:jc w:val="center"/>
+              <w:t>Lưu</w:t>
+            </w:r>
+            <w:proofErr w:type="spellEnd"/>
+            <w:r>
               <w:rPr>
                 <w:rFonts w:ascii="Open Sans" w:eastAsia="Times New Roman" w:hAnsi="Open Sans" w:cs="Open Sans"/>
                 <w:b/>
                 <w:bCs/>
                 <w:color w:val="FFFFFF"/>
               </w:rPr>
-            </w:pPr>
-            <w:r>
+              <w:t xml:space="preserve"> ý:</w:t>
+            </w:r>
+          </w:p>
+        </w:tc>
+        <w:tc>
+          <w:tcPr>
+            <w:tcW w:w="1202" w:type="dxa"/>
+            <w:tcBorders>
+              <w:top w:val="nil"/>
+              <w:left w:val="nil"/>
+              <w:bottom w:val="nil"/>
+              <w:right w:val="nil"/>
+            </w:tcBorders>
+            <w:shd w:val="clear" w:color="000000" w:fill="C00000"/>
+            <w:noWrap/>
+            <w:vAlign w:val="center"/>
+            <w:hideMark/>
+          </w:tcPr>
+          <w:p>
+            <w:pPr>
+              <w:spacing w:after="0" w:line="240" w:lineRule="auto"/>
+              <w:jc w:val="center"/>
               <w:rPr>
                 <w:rFonts w:ascii="Open Sans" w:eastAsia="Times New Roman" w:hAnsi="Open Sans" w:cs="Open Sans"/>
                 <w:b/>
                 <w:bCs/>
                 <w:color w:val="FFFFFF"/>
               </w:rPr>
-              <w:t> </w:t>
-            </w:r>
-          </w:p>
-        </w:tc>
-        <w:tc>
-          <w:tcPr>
-            <w:tcW w:w="1300" w:type="dxa"/>
-            <w:tcBorders>
-              <w:top w:val="nil"/>
-              <w:left w:val="nil"/>
-              <w:bottom w:val="nil"/>
-              <w:right w:val="nil"/>
-            </w:tcBorders>
-            <w:shd w:val="clear" w:color="000000" w:fill="C00000"/>
-            <w:noWrap/>
-            <w:vAlign w:val="center"/>
-            <w:hideMark/>
-          </w:tcPr>
-          <w:p>
-            <w:pPr>
-              <w:spacing w:after="0" w:line="240" w:lineRule="auto"/>
+            </w:pPr>
+            <w:r>
               <w:rPr>
                 <w:rFonts w:ascii="Open Sans" w:eastAsia="Times New Roman" w:hAnsi="Open Sans" w:cs="Open Sans"/>
                 <w:b/>
                 <w:bCs/>
                 <w:color w:val="FFFFFF"/>
               </w:rPr>
-            </w:pPr>
-            <w:r>
+              <w:t> </w:t>
+            </w:r>
+          </w:p>
+        </w:tc>
+        <w:tc>
+          <w:tcPr>
+            <w:tcW w:w="1300" w:type="dxa"/>
+            <w:tcBorders>
+              <w:top w:val="nil"/>
+              <w:left w:val="nil"/>
+              <w:bottom w:val="nil"/>
+              <w:right w:val="nil"/>
+            </w:tcBorders>
+            <w:shd w:val="clear" w:color="000000" w:fill="C00000"/>
+            <w:noWrap/>
+            <w:vAlign w:val="center"/>
+            <w:hideMark/>
+          </w:tcPr>
+          <w:p>
+            <w:pPr>
+              <w:spacing w:after="0" w:line="240" w:lineRule="auto"/>
+              <w:jc w:val="center"/>
               <w:rPr>
                 <w:rFonts w:ascii="Open Sans" w:eastAsia="Times New Roman" w:hAnsi="Open Sans" w:cs="Open Sans"/>
                 <w:b/>
                 <w:bCs/>
                 <w:color w:val="FFFFFF"/>
               </w:rPr>
-              <w:t> </w:t>
-            </w:r>
+            </w:pPr>
           </w:p>
         </w:tc>
         <w:tc>
@@ -9920,13 +10072,6 @@
                 <w:color w:val="000000"/>
               </w:rPr>
             </w:pPr>
-            <w:r>
-              <w:rPr>
-                <w:rFonts w:ascii="Open Sans" w:eastAsia="Times New Roman" w:hAnsi="Open Sans" w:cs="Open Sans"/>
-                <w:color w:val="000000"/>
-              </w:rPr>
-              <w:t> </w:t>
-            </w:r>
           </w:p>
         </w:tc>
         <w:tc>

</xml_diff>

<commit_message>
220120 - BLTAnh - Package/ProductCtrl + Payment SQL
</commit_message>
<xml_diff>
--- a/docs/WebProject_SelfAssessment.docx
+++ b/docs/WebProject_SelfAssessment.docx
@@ -45,7 +45,6 @@
                 <w:color w:val="FFFFFF"/>
               </w:rPr>
             </w:pPr>
-            <w:proofErr w:type="spellStart"/>
             <w:r>
               <w:rPr>
                 <w:rFonts w:ascii="Open Sans" w:eastAsia="Times New Roman" w:hAnsi="Open Sans" w:cs="Open Sans"/>
@@ -53,29 +52,8 @@
                 <w:bCs/>
                 <w:color w:val="FFFFFF"/>
               </w:rPr>
-              <w:t>Sinh</w:t>
+              <w:t>Sinh viên</w:t>
             </w:r>
-            <w:proofErr w:type="spellEnd"/>
-            <w:r>
-              <w:rPr>
-                <w:rFonts w:ascii="Open Sans" w:eastAsia="Times New Roman" w:hAnsi="Open Sans" w:cs="Open Sans"/>
-                <w:b/>
-                <w:bCs/>
-                <w:color w:val="FFFFFF"/>
-              </w:rPr>
-              <w:t xml:space="preserve"> </w:t>
-            </w:r>
-            <w:proofErr w:type="spellStart"/>
-            <w:r>
-              <w:rPr>
-                <w:rFonts w:ascii="Open Sans" w:eastAsia="Times New Roman" w:hAnsi="Open Sans" w:cs="Open Sans"/>
-                <w:b/>
-                <w:bCs/>
-                <w:color w:val="FFFFFF"/>
-              </w:rPr>
-              <w:t>viên</w:t>
-            </w:r>
-            <w:proofErr w:type="spellEnd"/>
           </w:p>
         </w:tc>
         <w:tc>
@@ -104,7 +82,6 @@
                 <w:szCs w:val="16"/>
               </w:rPr>
             </w:pPr>
-            <w:proofErr w:type="spellStart"/>
             <w:r>
               <w:rPr>
                 <w:rFonts w:ascii="Open Sans" w:eastAsia="Times New Roman" w:hAnsi="Open Sans" w:cs="Open Sans"/>
@@ -114,134 +91,48 @@
                 <w:sz w:val="16"/>
                 <w:szCs w:val="16"/>
               </w:rPr>
-              <w:t>Mức</w:t>
+              <w:t>Mức độ đóng góp (%)</w:t>
             </w:r>
-            <w:proofErr w:type="spellEnd"/>
-            <w:r>
+          </w:p>
+        </w:tc>
+        <w:tc>
+          <w:tcPr>
+            <w:tcW w:w="1300" w:type="dxa"/>
+            <w:tcBorders>
+              <w:top w:val="nil"/>
+              <w:left w:val="nil"/>
+              <w:bottom w:val="nil"/>
+              <w:right w:val="nil"/>
+            </w:tcBorders>
+            <w:shd w:val="clear" w:color="000000" w:fill="C00000"/>
+            <w:noWrap/>
+            <w:vAlign w:val="center"/>
+            <w:hideMark/>
+          </w:tcPr>
+          <w:p>
+            <w:pPr>
+              <w:spacing w:after="0" w:line="240" w:lineRule="auto"/>
+              <w:jc w:val="center"/>
               <w:rPr>
                 <w:rFonts w:ascii="Open Sans" w:eastAsia="Times New Roman" w:hAnsi="Open Sans" w:cs="Open Sans"/>
                 <w:b/>
                 <w:bCs/>
                 <w:color w:val="FFFFFF"/>
-                <w:sz w:val="16"/>
-                <w:szCs w:val="16"/>
-              </w:rPr>
-              <w:t xml:space="preserve"> </w:t>
-            </w:r>
-            <w:proofErr w:type="spellStart"/>
+                <w:sz w:val="20"/>
+                <w:szCs w:val="20"/>
+              </w:rPr>
+            </w:pPr>
             <w:r>
               <w:rPr>
                 <w:rFonts w:ascii="Open Sans" w:eastAsia="Times New Roman" w:hAnsi="Open Sans" w:cs="Open Sans"/>
                 <w:b/>
                 <w:bCs/>
                 <w:color w:val="FFFFFF"/>
-                <w:sz w:val="16"/>
-                <w:szCs w:val="16"/>
-              </w:rPr>
-              <w:t>độ</w:t>
-            </w:r>
-            <w:proofErr w:type="spellEnd"/>
-            <w:r>
-              <w:rPr>
-                <w:rFonts w:ascii="Open Sans" w:eastAsia="Times New Roman" w:hAnsi="Open Sans" w:cs="Open Sans"/>
-                <w:b/>
-                <w:bCs/>
-                <w:color w:val="FFFFFF"/>
-                <w:sz w:val="16"/>
-                <w:szCs w:val="16"/>
-              </w:rPr>
-              <w:t xml:space="preserve"> </w:t>
-            </w:r>
-            <w:proofErr w:type="spellStart"/>
-            <w:r>
-              <w:rPr>
-                <w:rFonts w:ascii="Open Sans" w:eastAsia="Times New Roman" w:hAnsi="Open Sans" w:cs="Open Sans"/>
-                <w:b/>
-                <w:bCs/>
-                <w:color w:val="FFFFFF"/>
-                <w:sz w:val="16"/>
-                <w:szCs w:val="16"/>
-              </w:rPr>
-              <w:t>đóng</w:t>
-            </w:r>
-            <w:proofErr w:type="spellEnd"/>
-            <w:r>
-              <w:rPr>
-                <w:rFonts w:ascii="Open Sans" w:eastAsia="Times New Roman" w:hAnsi="Open Sans" w:cs="Open Sans"/>
-                <w:b/>
-                <w:bCs/>
-                <w:color w:val="FFFFFF"/>
-                <w:sz w:val="16"/>
-                <w:szCs w:val="16"/>
-              </w:rPr>
-              <w:t xml:space="preserve"> </w:t>
-            </w:r>
-            <w:proofErr w:type="spellStart"/>
-            <w:r>
-              <w:rPr>
-                <w:rFonts w:ascii="Open Sans" w:eastAsia="Times New Roman" w:hAnsi="Open Sans" w:cs="Open Sans"/>
-                <w:b/>
-                <w:bCs/>
-                <w:color w:val="FFFFFF"/>
-                <w:sz w:val="16"/>
-                <w:szCs w:val="16"/>
-              </w:rPr>
-              <w:t>góp</w:t>
-            </w:r>
-            <w:proofErr w:type="spellEnd"/>
-            <w:r>
-              <w:rPr>
-                <w:rFonts w:ascii="Open Sans" w:eastAsia="Times New Roman" w:hAnsi="Open Sans" w:cs="Open Sans"/>
-                <w:b/>
-                <w:bCs/>
-                <w:color w:val="FFFFFF"/>
-                <w:sz w:val="16"/>
-                <w:szCs w:val="16"/>
-              </w:rPr>
-              <w:t xml:space="preserve"> (%)</w:t>
-            </w:r>
-          </w:p>
-        </w:tc>
-        <w:tc>
-          <w:tcPr>
-            <w:tcW w:w="1300" w:type="dxa"/>
-            <w:tcBorders>
-              <w:top w:val="nil"/>
-              <w:left w:val="nil"/>
-              <w:bottom w:val="nil"/>
-              <w:right w:val="nil"/>
-            </w:tcBorders>
-            <w:shd w:val="clear" w:color="000000" w:fill="C00000"/>
-            <w:noWrap/>
-            <w:vAlign w:val="center"/>
-            <w:hideMark/>
-          </w:tcPr>
-          <w:p>
-            <w:pPr>
-              <w:spacing w:after="0" w:line="240" w:lineRule="auto"/>
-              <w:jc w:val="center"/>
-              <w:rPr>
-                <w:rFonts w:ascii="Open Sans" w:eastAsia="Times New Roman" w:hAnsi="Open Sans" w:cs="Open Sans"/>
-                <w:b/>
-                <w:bCs/>
-                <w:color w:val="FFFFFF"/>
-                <w:sz w:val="20"/>
-                <w:szCs w:val="20"/>
-              </w:rPr>
-            </w:pPr>
-            <w:proofErr w:type="spellStart"/>
-            <w:r>
-              <w:rPr>
-                <w:rFonts w:ascii="Open Sans" w:eastAsia="Times New Roman" w:hAnsi="Open Sans" w:cs="Open Sans"/>
-                <w:b/>
-                <w:bCs/>
-                <w:color w:val="FFFFFF"/>
                 <w:sz w:val="20"/>
                 <w:szCs w:val="20"/>
               </w:rPr>
               <w:t>Điểm</w:t>
             </w:r>
-            <w:proofErr w:type="spellEnd"/>
           </w:p>
         </w:tc>
       </w:tr>
@@ -320,7 +211,6 @@
               </w:rPr>
               <w:t> </w:t>
             </w:r>
-            <w:proofErr w:type="spellStart"/>
             <w:r>
               <w:rPr>
                 <w:rFonts w:ascii="Open Sans" w:eastAsia="Times New Roman" w:hAnsi="Open Sans" w:cs="Open Sans"/>
@@ -330,7 +220,6 @@
               </w:rPr>
               <w:t>Huỳnh</w:t>
             </w:r>
-            <w:proofErr w:type="spellEnd"/>
             <w:r>
               <w:rPr>
                 <w:rFonts w:ascii="Open Sans" w:eastAsia="Times New Roman" w:hAnsi="Open Sans" w:cs="Open Sans"/>
@@ -339,51 +228,46 @@
                 <w:szCs w:val="20"/>
                 <w:lang w:val="vi-VN"/>
               </w:rPr>
-              <w:t xml:space="preserve"> Minh </w:t>
+              <w:t xml:space="preserve"> Minh Thắng</w:t>
             </w:r>
-            <w:proofErr w:type="spellStart"/>
+          </w:p>
+        </w:tc>
+        <w:tc>
+          <w:tcPr>
+            <w:tcW w:w="1202" w:type="dxa"/>
+            <w:tcBorders>
+              <w:top w:val="nil"/>
+              <w:left w:val="nil"/>
+              <w:bottom w:val="dashed" w:sz="4" w:space="0" w:color="D9D9D9"/>
+              <w:right w:val="nil"/>
+            </w:tcBorders>
+            <w:shd w:val="clear" w:color="auto" w:fill="auto"/>
+            <w:noWrap/>
+            <w:vAlign w:val="center"/>
+            <w:hideMark/>
+          </w:tcPr>
+          <w:p>
+            <w:pPr>
+              <w:spacing w:after="0" w:line="240" w:lineRule="auto"/>
+              <w:jc w:val="center"/>
+              <w:rPr>
+                <w:rFonts w:ascii="Open Sans" w:eastAsia="Times New Roman" w:hAnsi="Open Sans" w:cs="Open Sans"/>
+                <w:color w:val="000000"/>
+              </w:rPr>
+            </w:pPr>
             <w:r>
               <w:rPr>
                 <w:rFonts w:ascii="Open Sans" w:eastAsia="Times New Roman" w:hAnsi="Open Sans" w:cs="Open Sans"/>
                 <w:color w:val="000000"/>
-                <w:sz w:val="20"/>
-                <w:szCs w:val="20"/>
-                <w:lang w:val="vi-VN"/>
-              </w:rPr>
-              <w:t>Thắng</w:t>
+              </w:rPr>
+              <w:t> </w:t>
             </w:r>
-            <w:proofErr w:type="spellEnd"/>
-          </w:p>
-        </w:tc>
-        <w:tc>
-          <w:tcPr>
-            <w:tcW w:w="1202" w:type="dxa"/>
-            <w:tcBorders>
-              <w:top w:val="nil"/>
-              <w:left w:val="nil"/>
-              <w:bottom w:val="dashed" w:sz="4" w:space="0" w:color="D9D9D9"/>
-              <w:right w:val="nil"/>
-            </w:tcBorders>
-            <w:shd w:val="clear" w:color="auto" w:fill="auto"/>
-            <w:noWrap/>
-            <w:vAlign w:val="center"/>
-            <w:hideMark/>
-          </w:tcPr>
-          <w:p>
-            <w:pPr>
-              <w:spacing w:after="0" w:line="240" w:lineRule="auto"/>
-              <w:jc w:val="center"/>
-              <w:rPr>
-                <w:rFonts w:ascii="Open Sans" w:eastAsia="Times New Roman" w:hAnsi="Open Sans" w:cs="Open Sans"/>
-                <w:color w:val="000000"/>
-              </w:rPr>
-            </w:pPr>
             <w:r>
               <w:rPr>
                 <w:rFonts w:ascii="Open Sans" w:eastAsia="Times New Roman" w:hAnsi="Open Sans" w:cs="Open Sans"/>
                 <w:color w:val="000000"/>
               </w:rPr>
-              <w:t> </w:t>
+              <w:t>25</w:t>
             </w:r>
           </w:p>
         </w:tc>
@@ -511,9 +395,8 @@
                 <w:szCs w:val="20"/>
                 <w:lang w:val="vi-VN"/>
               </w:rPr>
-              <w:t xml:space="preserve"> Lê </w:t>
+              <w:t xml:space="preserve"> Lê Tuấn Anh</w:t>
             </w:r>
-            <w:proofErr w:type="spellStart"/>
             <w:r>
               <w:rPr>
                 <w:rFonts w:ascii="Open Sans" w:eastAsia="Times New Roman" w:hAnsi="Open Sans" w:cs="Open Sans"/>
@@ -522,50 +405,46 @@
                 <w:szCs w:val="20"/>
                 <w:lang w:val="vi-VN"/>
               </w:rPr>
-              <w:t>Tuấn</w:t>
+              <w:t xml:space="preserve"> – 19120163</w:t>
             </w:r>
-            <w:proofErr w:type="spellEnd"/>
+          </w:p>
+        </w:tc>
+        <w:tc>
+          <w:tcPr>
+            <w:tcW w:w="1202" w:type="dxa"/>
+            <w:tcBorders>
+              <w:top w:val="nil"/>
+              <w:left w:val="nil"/>
+              <w:bottom w:val="dashed" w:sz="4" w:space="0" w:color="D9D9D9"/>
+              <w:right w:val="nil"/>
+            </w:tcBorders>
+            <w:shd w:val="clear" w:color="auto" w:fill="auto"/>
+            <w:noWrap/>
+            <w:vAlign w:val="center"/>
+            <w:hideMark/>
+          </w:tcPr>
+          <w:p>
+            <w:pPr>
+              <w:spacing w:after="0" w:line="240" w:lineRule="auto"/>
+              <w:jc w:val="center"/>
+              <w:rPr>
+                <w:rFonts w:ascii="Open Sans" w:eastAsia="Times New Roman" w:hAnsi="Open Sans" w:cs="Open Sans"/>
+                <w:color w:val="000000"/>
+              </w:rPr>
+            </w:pPr>
             <w:r>
               <w:rPr>
                 <w:rFonts w:ascii="Open Sans" w:eastAsia="Times New Roman" w:hAnsi="Open Sans" w:cs="Open Sans"/>
                 <w:color w:val="000000"/>
-                <w:sz w:val="20"/>
-                <w:szCs w:val="20"/>
-                <w:lang w:val="vi-VN"/>
-              </w:rPr>
-              <w:t xml:space="preserve"> Anh</w:t>
+              </w:rPr>
+              <w:t> </w:t>
             </w:r>
-          </w:p>
-        </w:tc>
-        <w:tc>
-          <w:tcPr>
-            <w:tcW w:w="1202" w:type="dxa"/>
-            <w:tcBorders>
-              <w:top w:val="nil"/>
-              <w:left w:val="nil"/>
-              <w:bottom w:val="dashed" w:sz="4" w:space="0" w:color="D9D9D9"/>
-              <w:right w:val="nil"/>
-            </w:tcBorders>
-            <w:shd w:val="clear" w:color="auto" w:fill="auto"/>
-            <w:noWrap/>
-            <w:vAlign w:val="center"/>
-            <w:hideMark/>
-          </w:tcPr>
-          <w:p>
-            <w:pPr>
-              <w:spacing w:after="0" w:line="240" w:lineRule="auto"/>
-              <w:jc w:val="center"/>
-              <w:rPr>
-                <w:rFonts w:ascii="Open Sans" w:eastAsia="Times New Roman" w:hAnsi="Open Sans" w:cs="Open Sans"/>
-                <w:color w:val="000000"/>
-              </w:rPr>
-            </w:pPr>
             <w:r>
               <w:rPr>
                 <w:rFonts w:ascii="Open Sans" w:eastAsia="Times New Roman" w:hAnsi="Open Sans" w:cs="Open Sans"/>
                 <w:color w:val="000000"/>
               </w:rPr>
-              <w:t> </w:t>
+              <w:t>25</w:t>
             </w:r>
           </w:p>
         </w:tc>
@@ -676,7 +555,6 @@
               </w:rPr>
               <w:t> </w:t>
             </w:r>
-            <w:proofErr w:type="spellStart"/>
             <w:r>
               <w:rPr>
                 <w:rFonts w:ascii="Open Sans" w:eastAsia="Times New Roman" w:hAnsi="Open Sans" w:cs="Open Sans"/>
@@ -686,7 +564,6 @@
               </w:rPr>
               <w:t>Phạm</w:t>
             </w:r>
-            <w:proofErr w:type="spellEnd"/>
             <w:r>
               <w:rPr>
                 <w:rFonts w:ascii="Open Sans" w:eastAsia="Times New Roman" w:hAnsi="Open Sans" w:cs="Open Sans"/>
@@ -695,73 +572,46 @@
                 <w:szCs w:val="20"/>
                 <w:lang w:val="vi-VN"/>
               </w:rPr>
-              <w:t xml:space="preserve"> </w:t>
+              <w:t xml:space="preserve"> Tiến Khải</w:t>
             </w:r>
-            <w:proofErr w:type="spellStart"/>
+          </w:p>
+        </w:tc>
+        <w:tc>
+          <w:tcPr>
+            <w:tcW w:w="1202" w:type="dxa"/>
+            <w:tcBorders>
+              <w:top w:val="nil"/>
+              <w:left w:val="nil"/>
+              <w:bottom w:val="dashed" w:sz="4" w:space="0" w:color="D9D9D9"/>
+              <w:right w:val="nil"/>
+            </w:tcBorders>
+            <w:shd w:val="clear" w:color="auto" w:fill="auto"/>
+            <w:noWrap/>
+            <w:vAlign w:val="center"/>
+            <w:hideMark/>
+          </w:tcPr>
+          <w:p>
+            <w:pPr>
+              <w:spacing w:after="0" w:line="240" w:lineRule="auto"/>
+              <w:jc w:val="center"/>
+              <w:rPr>
+                <w:rFonts w:ascii="Open Sans" w:eastAsia="Times New Roman" w:hAnsi="Open Sans" w:cs="Open Sans"/>
+                <w:color w:val="000000"/>
+              </w:rPr>
+            </w:pPr>
             <w:r>
               <w:rPr>
                 <w:rFonts w:ascii="Open Sans" w:eastAsia="Times New Roman" w:hAnsi="Open Sans" w:cs="Open Sans"/>
                 <w:color w:val="000000"/>
-                <w:sz w:val="20"/>
-                <w:szCs w:val="20"/>
-                <w:lang w:val="vi-VN"/>
-              </w:rPr>
-              <w:t>Tiến</w:t>
+              </w:rPr>
+              <w:t> </w:t>
             </w:r>
-            <w:proofErr w:type="spellEnd"/>
             <w:r>
               <w:rPr>
                 <w:rFonts w:ascii="Open Sans" w:eastAsia="Times New Roman" w:hAnsi="Open Sans" w:cs="Open Sans"/>
                 <w:color w:val="000000"/>
-                <w:sz w:val="20"/>
-                <w:szCs w:val="20"/>
-                <w:lang w:val="vi-VN"/>
-              </w:rPr>
-              <w:t xml:space="preserve"> </w:t>
-            </w:r>
-            <w:proofErr w:type="spellStart"/>
-            <w:r>
-              <w:rPr>
-                <w:rFonts w:ascii="Open Sans" w:eastAsia="Times New Roman" w:hAnsi="Open Sans" w:cs="Open Sans"/>
-                <w:color w:val="000000"/>
-                <w:sz w:val="20"/>
-                <w:szCs w:val="20"/>
-                <w:lang w:val="vi-VN"/>
-              </w:rPr>
-              <w:t>Khải</w:t>
-            </w:r>
-            <w:proofErr w:type="spellEnd"/>
-          </w:p>
-        </w:tc>
-        <w:tc>
-          <w:tcPr>
-            <w:tcW w:w="1202" w:type="dxa"/>
-            <w:tcBorders>
-              <w:top w:val="nil"/>
-              <w:left w:val="nil"/>
-              <w:bottom w:val="dashed" w:sz="4" w:space="0" w:color="D9D9D9"/>
-              <w:right w:val="nil"/>
-            </w:tcBorders>
-            <w:shd w:val="clear" w:color="auto" w:fill="auto"/>
-            <w:noWrap/>
-            <w:vAlign w:val="center"/>
-            <w:hideMark/>
-          </w:tcPr>
-          <w:p>
-            <w:pPr>
-              <w:spacing w:after="0" w:line="240" w:lineRule="auto"/>
-              <w:jc w:val="center"/>
-              <w:rPr>
-                <w:rFonts w:ascii="Open Sans" w:eastAsia="Times New Roman" w:hAnsi="Open Sans" w:cs="Open Sans"/>
-                <w:color w:val="000000"/>
-              </w:rPr>
-            </w:pPr>
-            <w:r>
-              <w:rPr>
-                <w:rFonts w:ascii="Open Sans" w:eastAsia="Times New Roman" w:hAnsi="Open Sans" w:cs="Open Sans"/>
-                <w:color w:val="000000"/>
-              </w:rPr>
-              <w:t> </w:t>
+              </w:rPr>
+              <w:t>25</w:t>
             </w:r>
           </w:p>
         </w:tc>
@@ -872,7 +722,6 @@
               </w:rPr>
               <w:t> </w:t>
             </w:r>
-            <w:proofErr w:type="spellStart"/>
             <w:r>
               <w:rPr>
                 <w:rFonts w:ascii="Open Sans" w:eastAsia="Times New Roman" w:hAnsi="Open Sans" w:cs="Open Sans"/>
@@ -882,7 +731,6 @@
               </w:rPr>
               <w:t>Nguyễn</w:t>
             </w:r>
-            <w:proofErr w:type="spellEnd"/>
             <w:r>
               <w:rPr>
                 <w:rFonts w:ascii="Open Sans" w:eastAsia="Times New Roman" w:hAnsi="Open Sans" w:cs="Open Sans"/>
@@ -891,61 +739,46 @@
                 <w:szCs w:val="20"/>
                 <w:lang w:val="vi-VN"/>
               </w:rPr>
-              <w:t xml:space="preserve"> </w:t>
+              <w:t xml:space="preserve"> Tuấn Khanh</w:t>
             </w:r>
-            <w:proofErr w:type="spellStart"/>
+          </w:p>
+        </w:tc>
+        <w:tc>
+          <w:tcPr>
+            <w:tcW w:w="1202" w:type="dxa"/>
+            <w:tcBorders>
+              <w:top w:val="nil"/>
+              <w:left w:val="nil"/>
+              <w:bottom w:val="dashed" w:sz="4" w:space="0" w:color="D9D9D9"/>
+              <w:right w:val="nil"/>
+            </w:tcBorders>
+            <w:shd w:val="clear" w:color="auto" w:fill="auto"/>
+            <w:noWrap/>
+            <w:vAlign w:val="center"/>
+            <w:hideMark/>
+          </w:tcPr>
+          <w:p>
+            <w:pPr>
+              <w:spacing w:after="0" w:line="240" w:lineRule="auto"/>
+              <w:jc w:val="center"/>
+              <w:rPr>
+                <w:rFonts w:ascii="Open Sans" w:eastAsia="Times New Roman" w:hAnsi="Open Sans" w:cs="Open Sans"/>
+                <w:color w:val="000000"/>
+              </w:rPr>
+            </w:pPr>
             <w:r>
               <w:rPr>
                 <w:rFonts w:ascii="Open Sans" w:eastAsia="Times New Roman" w:hAnsi="Open Sans" w:cs="Open Sans"/>
                 <w:color w:val="000000"/>
-                <w:sz w:val="20"/>
-                <w:szCs w:val="20"/>
-                <w:lang w:val="vi-VN"/>
-              </w:rPr>
-              <w:t>Tuấn</w:t>
+              </w:rPr>
+              <w:t> </w:t>
             </w:r>
-            <w:proofErr w:type="spellEnd"/>
             <w:r>
               <w:rPr>
                 <w:rFonts w:ascii="Open Sans" w:eastAsia="Times New Roman" w:hAnsi="Open Sans" w:cs="Open Sans"/>
                 <w:color w:val="000000"/>
-                <w:sz w:val="20"/>
-                <w:szCs w:val="20"/>
-                <w:lang w:val="vi-VN"/>
-              </w:rPr>
-              <w:t xml:space="preserve"> Khanh</w:t>
-            </w:r>
-          </w:p>
-        </w:tc>
-        <w:tc>
-          <w:tcPr>
-            <w:tcW w:w="1202" w:type="dxa"/>
-            <w:tcBorders>
-              <w:top w:val="nil"/>
-              <w:left w:val="nil"/>
-              <w:bottom w:val="dashed" w:sz="4" w:space="0" w:color="D9D9D9"/>
-              <w:right w:val="nil"/>
-            </w:tcBorders>
-            <w:shd w:val="clear" w:color="auto" w:fill="auto"/>
-            <w:noWrap/>
-            <w:vAlign w:val="center"/>
-            <w:hideMark/>
-          </w:tcPr>
-          <w:p>
-            <w:pPr>
-              <w:spacing w:after="0" w:line="240" w:lineRule="auto"/>
-              <w:jc w:val="center"/>
-              <w:rPr>
-                <w:rFonts w:ascii="Open Sans" w:eastAsia="Times New Roman" w:hAnsi="Open Sans" w:cs="Open Sans"/>
-                <w:color w:val="000000"/>
-              </w:rPr>
-            </w:pPr>
-            <w:r>
-              <w:rPr>
-                <w:rFonts w:ascii="Open Sans" w:eastAsia="Times New Roman" w:hAnsi="Open Sans" w:cs="Open Sans"/>
-                <w:color w:val="000000"/>
-              </w:rPr>
-              <w:t> </w:t>
+              </w:rPr>
+              <w:t>25</w:t>
             </w:r>
           </w:p>
         </w:tc>
@@ -1300,7 +1133,6 @@
                 <w:color w:val="FFFFFF"/>
               </w:rPr>
             </w:pPr>
-            <w:proofErr w:type="spellStart"/>
             <w:r>
               <w:rPr>
                 <w:rFonts w:ascii="Open Sans" w:eastAsia="Times New Roman" w:hAnsi="Open Sans" w:cs="Open Sans"/>
@@ -1308,68 +1140,87 @@
                 <w:bCs/>
                 <w:color w:val="FFFFFF"/>
               </w:rPr>
-              <w:t>Yêu</w:t>
+              <w:t>Yêu cầu chung</w:t>
             </w:r>
-            <w:proofErr w:type="spellEnd"/>
-            <w:r>
+          </w:p>
+        </w:tc>
+        <w:tc>
+          <w:tcPr>
+            <w:tcW w:w="1202" w:type="dxa"/>
+            <w:tcBorders>
+              <w:top w:val="nil"/>
+              <w:left w:val="nil"/>
+              <w:bottom w:val="nil"/>
+              <w:right w:val="nil"/>
+            </w:tcBorders>
+            <w:shd w:val="clear" w:color="000000" w:fill="70AD47"/>
+            <w:vAlign w:val="center"/>
+            <w:hideMark/>
+          </w:tcPr>
+          <w:p>
+            <w:pPr>
+              <w:spacing w:after="0" w:line="240" w:lineRule="auto"/>
+              <w:jc w:val="center"/>
               <w:rPr>
                 <w:rFonts w:ascii="Open Sans" w:eastAsia="Times New Roman" w:hAnsi="Open Sans" w:cs="Open Sans"/>
                 <w:b/>
                 <w:bCs/>
                 <w:color w:val="FFFFFF"/>
-              </w:rPr>
-              <w:t xml:space="preserve"> </w:t>
-            </w:r>
-            <w:proofErr w:type="spellStart"/>
+                <w:sz w:val="20"/>
+                <w:szCs w:val="20"/>
+              </w:rPr>
+            </w:pPr>
             <w:r>
               <w:rPr>
                 <w:rFonts w:ascii="Open Sans" w:eastAsia="Times New Roman" w:hAnsi="Open Sans" w:cs="Open Sans"/>
                 <w:b/>
                 <w:bCs/>
                 <w:color w:val="FFFFFF"/>
-              </w:rPr>
-              <w:t>cầu</w:t>
+                <w:sz w:val="20"/>
+                <w:szCs w:val="20"/>
+              </w:rPr>
+              <w:t>Điểm tối đa</w:t>
             </w:r>
-            <w:proofErr w:type="spellEnd"/>
-            <w:r>
+          </w:p>
+        </w:tc>
+        <w:tc>
+          <w:tcPr>
+            <w:tcW w:w="1300" w:type="dxa"/>
+            <w:tcBorders>
+              <w:top w:val="nil"/>
+              <w:left w:val="nil"/>
+              <w:bottom w:val="nil"/>
+              <w:right w:val="nil"/>
+            </w:tcBorders>
+            <w:shd w:val="clear" w:color="000000" w:fill="70AD47"/>
+            <w:vAlign w:val="center"/>
+            <w:hideMark/>
+          </w:tcPr>
+          <w:p>
+            <w:pPr>
+              <w:spacing w:after="0" w:line="240" w:lineRule="auto"/>
+              <w:jc w:val="center"/>
               <w:rPr>
                 <w:rFonts w:ascii="Open Sans" w:eastAsia="Times New Roman" w:hAnsi="Open Sans" w:cs="Open Sans"/>
                 <w:b/>
                 <w:bCs/>
                 <w:color w:val="FFFFFF"/>
-              </w:rPr>
-              <w:t xml:space="preserve"> </w:t>
-            </w:r>
-            <w:proofErr w:type="spellStart"/>
+                <w:sz w:val="20"/>
+                <w:szCs w:val="20"/>
+              </w:rPr>
+            </w:pPr>
             <w:r>
               <w:rPr>
                 <w:rFonts w:ascii="Open Sans" w:eastAsia="Times New Roman" w:hAnsi="Open Sans" w:cs="Open Sans"/>
                 <w:b/>
                 <w:bCs/>
                 <w:color w:val="FFFFFF"/>
-              </w:rPr>
-              <w:t>chung</w:t>
+                <w:sz w:val="20"/>
+                <w:szCs w:val="20"/>
+              </w:rPr>
+              <w:t>SV đánh</w:t>
             </w:r>
-            <w:proofErr w:type="spellEnd"/>
-          </w:p>
-        </w:tc>
-        <w:tc>
-          <w:tcPr>
-            <w:tcW w:w="1202" w:type="dxa"/>
-            <w:tcBorders>
-              <w:top w:val="nil"/>
-              <w:left w:val="nil"/>
-              <w:bottom w:val="nil"/>
-              <w:right w:val="nil"/>
-            </w:tcBorders>
-            <w:shd w:val="clear" w:color="000000" w:fill="70AD47"/>
-            <w:vAlign w:val="center"/>
-            <w:hideMark/>
-          </w:tcPr>
-          <w:p>
-            <w:pPr>
-              <w:spacing w:after="0" w:line="240" w:lineRule="auto"/>
-              <w:jc w:val="center"/>
+            <w:r>
               <w:rPr>
                 <w:rFonts w:ascii="Open Sans" w:eastAsia="Times New Roman" w:hAnsi="Open Sans" w:cs="Open Sans"/>
                 <w:b/>
@@ -1378,144 +1229,9 @@
                 <w:sz w:val="20"/>
                 <w:szCs w:val="20"/>
               </w:rPr>
-            </w:pPr>
-            <w:proofErr w:type="spellStart"/>
-            <w:r>
-              <w:rPr>
-                <w:rFonts w:ascii="Open Sans" w:eastAsia="Times New Roman" w:hAnsi="Open Sans" w:cs="Open Sans"/>
-                <w:b/>
-                <w:bCs/>
-                <w:color w:val="FFFFFF"/>
-                <w:sz w:val="20"/>
-                <w:szCs w:val="20"/>
-              </w:rPr>
-              <w:t>Điểm</w:t>
-            </w:r>
-            <w:proofErr w:type="spellEnd"/>
-            <w:r>
-              <w:rPr>
-                <w:rFonts w:ascii="Open Sans" w:eastAsia="Times New Roman" w:hAnsi="Open Sans" w:cs="Open Sans"/>
-                <w:b/>
-                <w:bCs/>
-                <w:color w:val="FFFFFF"/>
-                <w:sz w:val="20"/>
-                <w:szCs w:val="20"/>
-              </w:rPr>
-              <w:t xml:space="preserve"> </w:t>
-            </w:r>
-            <w:proofErr w:type="spellStart"/>
-            <w:r>
-              <w:rPr>
-                <w:rFonts w:ascii="Open Sans" w:eastAsia="Times New Roman" w:hAnsi="Open Sans" w:cs="Open Sans"/>
-                <w:b/>
-                <w:bCs/>
-                <w:color w:val="FFFFFF"/>
-                <w:sz w:val="20"/>
-                <w:szCs w:val="20"/>
-              </w:rPr>
-              <w:t>tối</w:t>
-            </w:r>
-            <w:proofErr w:type="spellEnd"/>
-            <w:r>
-              <w:rPr>
-                <w:rFonts w:ascii="Open Sans" w:eastAsia="Times New Roman" w:hAnsi="Open Sans" w:cs="Open Sans"/>
-                <w:b/>
-                <w:bCs/>
-                <w:color w:val="FFFFFF"/>
-                <w:sz w:val="20"/>
-                <w:szCs w:val="20"/>
-              </w:rPr>
-              <w:t xml:space="preserve"> </w:t>
-            </w:r>
-            <w:proofErr w:type="spellStart"/>
-            <w:r>
-              <w:rPr>
-                <w:rFonts w:ascii="Open Sans" w:eastAsia="Times New Roman" w:hAnsi="Open Sans" w:cs="Open Sans"/>
-                <w:b/>
-                <w:bCs/>
-                <w:color w:val="FFFFFF"/>
-                <w:sz w:val="20"/>
-                <w:szCs w:val="20"/>
-              </w:rPr>
-              <w:t>đa</w:t>
-            </w:r>
-            <w:proofErr w:type="spellEnd"/>
-          </w:p>
-        </w:tc>
-        <w:tc>
-          <w:tcPr>
-            <w:tcW w:w="1300" w:type="dxa"/>
-            <w:tcBorders>
-              <w:top w:val="nil"/>
-              <w:left w:val="nil"/>
-              <w:bottom w:val="nil"/>
-              <w:right w:val="nil"/>
-            </w:tcBorders>
-            <w:shd w:val="clear" w:color="000000" w:fill="70AD47"/>
-            <w:vAlign w:val="center"/>
-            <w:hideMark/>
-          </w:tcPr>
-          <w:p>
-            <w:pPr>
-              <w:spacing w:after="0" w:line="240" w:lineRule="auto"/>
-              <w:jc w:val="center"/>
-              <w:rPr>
-                <w:rFonts w:ascii="Open Sans" w:eastAsia="Times New Roman" w:hAnsi="Open Sans" w:cs="Open Sans"/>
-                <w:b/>
-                <w:bCs/>
-                <w:color w:val="FFFFFF"/>
-                <w:sz w:val="20"/>
-                <w:szCs w:val="20"/>
-              </w:rPr>
-            </w:pPr>
-            <w:r>
-              <w:rPr>
-                <w:rFonts w:ascii="Open Sans" w:eastAsia="Times New Roman" w:hAnsi="Open Sans" w:cs="Open Sans"/>
-                <w:b/>
-                <w:bCs/>
-                <w:color w:val="FFFFFF"/>
-                <w:sz w:val="20"/>
-                <w:szCs w:val="20"/>
-              </w:rPr>
-              <w:t xml:space="preserve">SV </w:t>
-            </w:r>
-            <w:proofErr w:type="spellStart"/>
-            <w:r>
-              <w:rPr>
-                <w:rFonts w:ascii="Open Sans" w:eastAsia="Times New Roman" w:hAnsi="Open Sans" w:cs="Open Sans"/>
-                <w:b/>
-                <w:bCs/>
-                <w:color w:val="FFFFFF"/>
-                <w:sz w:val="20"/>
-                <w:szCs w:val="20"/>
-              </w:rPr>
-              <w:t>đánh</w:t>
-            </w:r>
-            <w:proofErr w:type="spellEnd"/>
-            <w:r>
-              <w:rPr>
-                <w:rFonts w:ascii="Open Sans" w:eastAsia="Times New Roman" w:hAnsi="Open Sans" w:cs="Open Sans"/>
-                <w:b/>
-                <w:bCs/>
-                <w:color w:val="FFFFFF"/>
-                <w:sz w:val="20"/>
-                <w:szCs w:val="20"/>
-              </w:rPr>
               <w:br/>
-            </w:r>
-            <w:proofErr w:type="spellStart"/>
-            <w:r>
-              <w:rPr>
-                <w:rFonts w:ascii="Open Sans" w:eastAsia="Times New Roman" w:hAnsi="Open Sans" w:cs="Open Sans"/>
-                <w:b/>
-                <w:bCs/>
-                <w:color w:val="FFFFFF"/>
-                <w:sz w:val="20"/>
-                <w:szCs w:val="20"/>
-              </w:rPr>
               <w:t>giá</w:t>
             </w:r>
-            <w:proofErr w:type="spellEnd"/>
           </w:p>
         </w:tc>
         <w:tc>
@@ -2380,7 +2096,6 @@
                 <w:color w:val="FFFFFF"/>
               </w:rPr>
             </w:pPr>
-            <w:proofErr w:type="spellStart"/>
             <w:r>
               <w:rPr>
                 <w:rFonts w:ascii="Open Sans" w:eastAsia="Times New Roman" w:hAnsi="Open Sans" w:cs="Open Sans"/>
@@ -2388,77 +2103,7 @@
                 <w:bCs/>
                 <w:color w:val="FFFFFF"/>
               </w:rPr>
-              <w:t>Hệ</w:t>
-            </w:r>
-            <w:proofErr w:type="spellEnd"/>
-            <w:r>
-              <w:rPr>
-                <w:rFonts w:ascii="Open Sans" w:eastAsia="Times New Roman" w:hAnsi="Open Sans" w:cs="Open Sans"/>
-                <w:b/>
-                <w:bCs/>
-                <w:color w:val="FFFFFF"/>
-              </w:rPr>
-              <w:t xml:space="preserve"> </w:t>
-            </w:r>
-            <w:proofErr w:type="spellStart"/>
-            <w:r>
-              <w:rPr>
-                <w:rFonts w:ascii="Open Sans" w:eastAsia="Times New Roman" w:hAnsi="Open Sans" w:cs="Open Sans"/>
-                <w:b/>
-                <w:bCs/>
-                <w:color w:val="FFFFFF"/>
-              </w:rPr>
-              <w:t>thống</w:t>
-            </w:r>
-            <w:proofErr w:type="spellEnd"/>
-            <w:r>
-              <w:rPr>
-                <w:rFonts w:ascii="Open Sans" w:eastAsia="Times New Roman" w:hAnsi="Open Sans" w:cs="Open Sans"/>
-                <w:b/>
-                <w:bCs/>
-                <w:color w:val="FFFFFF"/>
-              </w:rPr>
-              <w:t xml:space="preserve"> </w:t>
-            </w:r>
-            <w:proofErr w:type="spellStart"/>
-            <w:r>
-              <w:rPr>
-                <w:rFonts w:ascii="Open Sans" w:eastAsia="Times New Roman" w:hAnsi="Open Sans" w:cs="Open Sans"/>
-                <w:b/>
-                <w:bCs/>
-                <w:color w:val="FFFFFF"/>
-              </w:rPr>
-              <w:t>quản</w:t>
-            </w:r>
-            <w:proofErr w:type="spellEnd"/>
-            <w:r>
-              <w:rPr>
-                <w:rFonts w:ascii="Open Sans" w:eastAsia="Times New Roman" w:hAnsi="Open Sans" w:cs="Open Sans"/>
-                <w:b/>
-                <w:bCs/>
-                <w:color w:val="FFFFFF"/>
-              </w:rPr>
-              <w:t xml:space="preserve"> </w:t>
-            </w:r>
-            <w:proofErr w:type="spellStart"/>
-            <w:r>
-              <w:rPr>
-                <w:rFonts w:ascii="Open Sans" w:eastAsia="Times New Roman" w:hAnsi="Open Sans" w:cs="Open Sans"/>
-                <w:b/>
-                <w:bCs/>
-                <w:color w:val="FFFFFF"/>
-              </w:rPr>
-              <w:t>lý</w:t>
-            </w:r>
-            <w:proofErr w:type="spellEnd"/>
-            <w:r>
-              <w:rPr>
-                <w:rFonts w:ascii="Open Sans" w:eastAsia="Times New Roman" w:hAnsi="Open Sans" w:cs="Open Sans"/>
-                <w:b/>
-                <w:bCs/>
-                <w:color w:val="FFFFFF"/>
-              </w:rPr>
-              <w:t xml:space="preserve"> Covid</w:t>
+              <w:t>Hệ thống quản lý Covid</w:t>
             </w:r>
           </w:p>
         </w:tc>
@@ -2740,8 +2385,17 @@
               <w:rPr>
                 <w:rFonts w:ascii="Open Sans" w:eastAsia="Times New Roman" w:hAnsi="Open Sans" w:cs="Open Sans"/>
                 <w:color w:val="000000"/>
-              </w:rPr>
-            </w:pPr>
+                <w:lang w:val="vi-VN"/>
+              </w:rPr>
+            </w:pPr>
+            <w:r>
+              <w:rPr>
+                <w:rFonts w:ascii="Open Sans" w:eastAsia="Times New Roman" w:hAnsi="Open Sans" w:cs="Open Sans"/>
+                <w:color w:val="000000"/>
+                <w:lang w:val="vi-VN"/>
+              </w:rPr>
+              <w:t>-0</w:t>
+            </w:r>
           </w:p>
         </w:tc>
         <w:tc>
@@ -2813,8 +2467,17 @@
               <w:rPr>
                 <w:rFonts w:ascii="Calibri" w:eastAsia="Times New Roman" w:hAnsi="Calibri" w:cs="Calibri"/>
                 <w:color w:val="000000"/>
-              </w:rPr>
-            </w:pPr>
+                <w:lang w:val="vi-VN"/>
+              </w:rPr>
+            </w:pPr>
+            <w:r>
+              <w:rPr>
+                <w:rFonts w:ascii="Calibri" w:eastAsia="Times New Roman" w:hAnsi="Calibri" w:cs="Calibri"/>
+                <w:color w:val="000000"/>
+                <w:lang w:val="vi-VN"/>
+              </w:rPr>
+              <w:t>-0</w:t>
+            </w:r>
           </w:p>
         </w:tc>
         <w:tc>
@@ -2886,8 +2549,17 @@
               <w:rPr>
                 <w:rFonts w:ascii="Open Sans" w:eastAsia="Times New Roman" w:hAnsi="Open Sans" w:cs="Open Sans"/>
                 <w:color w:val="000000"/>
-              </w:rPr>
-            </w:pPr>
+                <w:lang w:val="vi-VN"/>
+              </w:rPr>
+            </w:pPr>
+            <w:r>
+              <w:rPr>
+                <w:rFonts w:ascii="Open Sans" w:eastAsia="Times New Roman" w:hAnsi="Open Sans" w:cs="Open Sans"/>
+                <w:color w:val="000000"/>
+                <w:lang w:val="vi-VN"/>
+              </w:rPr>
+              <w:t>-0</w:t>
+            </w:r>
           </w:p>
         </w:tc>
         <w:tc>
@@ -3105,8 +2777,17 @@
               <w:rPr>
                 <w:rFonts w:ascii="Open Sans" w:eastAsia="Times New Roman" w:hAnsi="Open Sans" w:cs="Open Sans"/>
                 <w:color w:val="000000"/>
-              </w:rPr>
-            </w:pPr>
+                <w:lang w:val="vi-VN"/>
+              </w:rPr>
+            </w:pPr>
+            <w:r>
+              <w:rPr>
+                <w:rFonts w:ascii="Open Sans" w:eastAsia="Times New Roman" w:hAnsi="Open Sans" w:cs="Open Sans"/>
+                <w:color w:val="000000"/>
+                <w:lang w:val="vi-VN"/>
+              </w:rPr>
+              <w:t>-0</w:t>
+            </w:r>
           </w:p>
         </w:tc>
         <w:tc>
@@ -3178,8 +2859,17 @@
               <w:rPr>
                 <w:rFonts w:ascii="Open Sans" w:eastAsia="Times New Roman" w:hAnsi="Open Sans" w:cs="Open Sans"/>
                 <w:color w:val="000000"/>
-              </w:rPr>
-            </w:pPr>
+                <w:lang w:val="vi-VN"/>
+              </w:rPr>
+            </w:pPr>
+            <w:r>
+              <w:rPr>
+                <w:rFonts w:ascii="Open Sans" w:eastAsia="Times New Roman" w:hAnsi="Open Sans" w:cs="Open Sans"/>
+                <w:color w:val="000000"/>
+                <w:lang w:val="vi-VN"/>
+              </w:rPr>
+              <w:t>-0</w:t>
+            </w:r>
           </w:p>
         </w:tc>
         <w:tc>
@@ -3251,8 +2941,17 @@
               <w:rPr>
                 <w:rFonts w:ascii="Open Sans" w:eastAsia="Times New Roman" w:hAnsi="Open Sans" w:cs="Open Sans"/>
                 <w:color w:val="000000"/>
-              </w:rPr>
-            </w:pPr>
+                <w:lang w:val="vi-VN"/>
+              </w:rPr>
+            </w:pPr>
+            <w:r>
+              <w:rPr>
+                <w:rFonts w:ascii="Open Sans" w:eastAsia="Times New Roman" w:hAnsi="Open Sans" w:cs="Open Sans"/>
+                <w:color w:val="000000"/>
+                <w:lang w:val="vi-VN"/>
+              </w:rPr>
+              <w:t>-0</w:t>
+            </w:r>
           </w:p>
         </w:tc>
         <w:tc>
@@ -3324,8 +3023,17 @@
               <w:rPr>
                 <w:rFonts w:ascii="Open Sans" w:eastAsia="Times New Roman" w:hAnsi="Open Sans" w:cs="Open Sans"/>
                 <w:color w:val="000000"/>
-              </w:rPr>
-            </w:pPr>
+                <w:lang w:val="vi-VN"/>
+              </w:rPr>
+            </w:pPr>
+            <w:r>
+              <w:rPr>
+                <w:rFonts w:ascii="Open Sans" w:eastAsia="Times New Roman" w:hAnsi="Open Sans" w:cs="Open Sans"/>
+                <w:color w:val="000000"/>
+                <w:lang w:val="vi-VN"/>
+              </w:rPr>
+              <w:t>-0</w:t>
+            </w:r>
           </w:p>
         </w:tc>
         <w:tc>
@@ -6707,8 +6415,17 @@
               <w:rPr>
                 <w:rFonts w:ascii="Open Sans" w:eastAsia="Times New Roman" w:hAnsi="Open Sans" w:cs="Open Sans"/>
                 <w:color w:val="000000"/>
-              </w:rPr>
-            </w:pPr>
+                <w:lang w:val="vi-VN"/>
+              </w:rPr>
+            </w:pPr>
+            <w:r>
+              <w:rPr>
+                <w:rFonts w:ascii="Open Sans" w:eastAsia="Times New Roman" w:hAnsi="Open Sans" w:cs="Open Sans"/>
+                <w:color w:val="000000"/>
+                <w:lang w:val="vi-VN"/>
+              </w:rPr>
+              <w:t>-0</w:t>
+            </w:r>
           </w:p>
         </w:tc>
         <w:tc>
@@ -6927,8 +6644,17 @@
               <w:rPr>
                 <w:rFonts w:ascii="Open Sans" w:eastAsia="Times New Roman" w:hAnsi="Open Sans" w:cs="Open Sans"/>
                 <w:color w:val="000000"/>
-              </w:rPr>
-            </w:pPr>
+                <w:lang w:val="vi-VN"/>
+              </w:rPr>
+            </w:pPr>
+            <w:r>
+              <w:rPr>
+                <w:rFonts w:ascii="Open Sans" w:eastAsia="Times New Roman" w:hAnsi="Open Sans" w:cs="Open Sans"/>
+                <w:color w:val="000000"/>
+                <w:lang w:val="vi-VN"/>
+              </w:rPr>
+              <w:t>-0</w:t>
+            </w:r>
           </w:p>
         </w:tc>
         <w:tc>
@@ -7000,8 +6726,17 @@
               <w:rPr>
                 <w:rFonts w:ascii="Open Sans" w:eastAsia="Times New Roman" w:hAnsi="Open Sans" w:cs="Open Sans"/>
                 <w:color w:val="000000"/>
-              </w:rPr>
-            </w:pPr>
+                <w:lang w:val="vi-VN"/>
+              </w:rPr>
+            </w:pPr>
+            <w:r>
+              <w:rPr>
+                <w:rFonts w:ascii="Open Sans" w:eastAsia="Times New Roman" w:hAnsi="Open Sans" w:cs="Open Sans"/>
+                <w:color w:val="000000"/>
+                <w:lang w:val="vi-VN"/>
+              </w:rPr>
+              <w:t>-0</w:t>
+            </w:r>
           </w:p>
         </w:tc>
         <w:tc>
@@ -7488,7 +7223,6 @@
                 <w:color w:val="FFFFFF"/>
               </w:rPr>
             </w:pPr>
-            <w:proofErr w:type="spellStart"/>
             <w:r>
               <w:rPr>
                 <w:rFonts w:ascii="Open Sans" w:eastAsia="Times New Roman" w:hAnsi="Open Sans" w:cs="Open Sans"/>
@@ -7496,89 +7230,8 @@
                 <w:bCs/>
                 <w:color w:val="FFFFFF"/>
               </w:rPr>
-              <w:t>Hệ</w:t>
+              <w:t>Hệ thống quản lý Thanh toán</w:t>
             </w:r>
-            <w:proofErr w:type="spellEnd"/>
-            <w:r>
-              <w:rPr>
-                <w:rFonts w:ascii="Open Sans" w:eastAsia="Times New Roman" w:hAnsi="Open Sans" w:cs="Open Sans"/>
-                <w:b/>
-                <w:bCs/>
-                <w:color w:val="FFFFFF"/>
-              </w:rPr>
-              <w:t xml:space="preserve"> </w:t>
-            </w:r>
-            <w:proofErr w:type="spellStart"/>
-            <w:r>
-              <w:rPr>
-                <w:rFonts w:ascii="Open Sans" w:eastAsia="Times New Roman" w:hAnsi="Open Sans" w:cs="Open Sans"/>
-                <w:b/>
-                <w:bCs/>
-                <w:color w:val="FFFFFF"/>
-              </w:rPr>
-              <w:t>thống</w:t>
-            </w:r>
-            <w:proofErr w:type="spellEnd"/>
-            <w:r>
-              <w:rPr>
-                <w:rFonts w:ascii="Open Sans" w:eastAsia="Times New Roman" w:hAnsi="Open Sans" w:cs="Open Sans"/>
-                <w:b/>
-                <w:bCs/>
-                <w:color w:val="FFFFFF"/>
-              </w:rPr>
-              <w:t xml:space="preserve"> </w:t>
-            </w:r>
-            <w:proofErr w:type="spellStart"/>
-            <w:r>
-              <w:rPr>
-                <w:rFonts w:ascii="Open Sans" w:eastAsia="Times New Roman" w:hAnsi="Open Sans" w:cs="Open Sans"/>
-                <w:b/>
-                <w:bCs/>
-                <w:color w:val="FFFFFF"/>
-              </w:rPr>
-              <w:t>quản</w:t>
-            </w:r>
-            <w:proofErr w:type="spellEnd"/>
-            <w:r>
-              <w:rPr>
-                <w:rFonts w:ascii="Open Sans" w:eastAsia="Times New Roman" w:hAnsi="Open Sans" w:cs="Open Sans"/>
-                <w:b/>
-                <w:bCs/>
-                <w:color w:val="FFFFFF"/>
-              </w:rPr>
-              <w:t xml:space="preserve"> </w:t>
-            </w:r>
-            <w:proofErr w:type="spellStart"/>
-            <w:r>
-              <w:rPr>
-                <w:rFonts w:ascii="Open Sans" w:eastAsia="Times New Roman" w:hAnsi="Open Sans" w:cs="Open Sans"/>
-                <w:b/>
-                <w:bCs/>
-                <w:color w:val="FFFFFF"/>
-              </w:rPr>
-              <w:t>lý</w:t>
-            </w:r>
-            <w:proofErr w:type="spellEnd"/>
-            <w:r>
-              <w:rPr>
-                <w:rFonts w:ascii="Open Sans" w:eastAsia="Times New Roman" w:hAnsi="Open Sans" w:cs="Open Sans"/>
-                <w:b/>
-                <w:bCs/>
-                <w:color w:val="FFFFFF"/>
-              </w:rPr>
-              <w:t xml:space="preserve"> Thanh </w:t>
-            </w:r>
-            <w:proofErr w:type="spellStart"/>
-            <w:r>
-              <w:rPr>
-                <w:rFonts w:ascii="Open Sans" w:eastAsia="Times New Roman" w:hAnsi="Open Sans" w:cs="Open Sans"/>
-                <w:b/>
-                <w:bCs/>
-                <w:color w:val="FFFFFF"/>
-              </w:rPr>
-              <w:t>toán</w:t>
-            </w:r>
-            <w:proofErr w:type="spellEnd"/>
           </w:p>
         </w:tc>
         <w:tc>
@@ -7845,8 +7498,17 @@
               <w:rPr>
                 <w:rFonts w:ascii="Open Sans" w:eastAsia="Times New Roman" w:hAnsi="Open Sans" w:cs="Open Sans"/>
                 <w:color w:val="000000"/>
-              </w:rPr>
-            </w:pPr>
+                <w:lang w:val="vi-VN"/>
+              </w:rPr>
+            </w:pPr>
+            <w:r>
+              <w:rPr>
+                <w:rFonts w:ascii="Open Sans" w:eastAsia="Times New Roman" w:hAnsi="Open Sans" w:cs="Open Sans"/>
+                <w:color w:val="000000"/>
+                <w:lang w:val="vi-VN"/>
+              </w:rPr>
+              <w:t>-0</w:t>
+            </w:r>
           </w:p>
         </w:tc>
         <w:tc>
@@ -7991,8 +7653,17 @@
               <w:rPr>
                 <w:rFonts w:ascii="Open Sans" w:eastAsia="Times New Roman" w:hAnsi="Open Sans" w:cs="Open Sans"/>
                 <w:color w:val="000000"/>
-              </w:rPr>
-            </w:pPr>
+                <w:lang w:val="vi-VN"/>
+              </w:rPr>
+            </w:pPr>
+            <w:r>
+              <w:rPr>
+                <w:rFonts w:ascii="Open Sans" w:eastAsia="Times New Roman" w:hAnsi="Open Sans" w:cs="Open Sans"/>
+                <w:color w:val="000000"/>
+                <w:lang w:val="vi-VN"/>
+              </w:rPr>
+              <w:t>-0</w:t>
+            </w:r>
           </w:p>
         </w:tc>
         <w:tc>
@@ -8556,7 +8227,6 @@
                 <w:color w:val="FFFFFF"/>
               </w:rPr>
             </w:pPr>
-            <w:proofErr w:type="spellStart"/>
             <w:r>
               <w:rPr>
                 <w:rFonts w:ascii="Open Sans" w:eastAsia="Times New Roman" w:hAnsi="Open Sans" w:cs="Open Sans"/>
@@ -8564,69 +8234,8 @@
                 <w:bCs/>
                 <w:color w:val="FFFFFF"/>
               </w:rPr>
-              <w:t>Liên</w:t>
+              <w:t>Liên kết 2 Hệ thống</w:t>
             </w:r>
-            <w:proofErr w:type="spellEnd"/>
-            <w:r>
-              <w:rPr>
-                <w:rFonts w:ascii="Open Sans" w:eastAsia="Times New Roman" w:hAnsi="Open Sans" w:cs="Open Sans"/>
-                <w:b/>
-                <w:bCs/>
-                <w:color w:val="FFFFFF"/>
-              </w:rPr>
-              <w:t xml:space="preserve"> </w:t>
-            </w:r>
-            <w:proofErr w:type="spellStart"/>
-            <w:r>
-              <w:rPr>
-                <w:rFonts w:ascii="Open Sans" w:eastAsia="Times New Roman" w:hAnsi="Open Sans" w:cs="Open Sans"/>
-                <w:b/>
-                <w:bCs/>
-                <w:color w:val="FFFFFF"/>
-              </w:rPr>
-              <w:t>kết</w:t>
-            </w:r>
-            <w:proofErr w:type="spellEnd"/>
-            <w:r>
-              <w:rPr>
-                <w:rFonts w:ascii="Open Sans" w:eastAsia="Times New Roman" w:hAnsi="Open Sans" w:cs="Open Sans"/>
-                <w:b/>
-                <w:bCs/>
-                <w:color w:val="FFFFFF"/>
-              </w:rPr>
-              <w:t xml:space="preserve"> 2 </w:t>
-            </w:r>
-            <w:proofErr w:type="spellStart"/>
-            <w:r>
-              <w:rPr>
-                <w:rFonts w:ascii="Open Sans" w:eastAsia="Times New Roman" w:hAnsi="Open Sans" w:cs="Open Sans"/>
-                <w:b/>
-                <w:bCs/>
-                <w:color w:val="FFFFFF"/>
-              </w:rPr>
-              <w:t>Hệ</w:t>
-            </w:r>
-            <w:proofErr w:type="spellEnd"/>
-            <w:r>
-              <w:rPr>
-                <w:rFonts w:ascii="Open Sans" w:eastAsia="Times New Roman" w:hAnsi="Open Sans" w:cs="Open Sans"/>
-                <w:b/>
-                <w:bCs/>
-                <w:color w:val="FFFFFF"/>
-              </w:rPr>
-              <w:t xml:space="preserve"> </w:t>
-            </w:r>
-            <w:proofErr w:type="spellStart"/>
-            <w:r>
-              <w:rPr>
-                <w:rFonts w:ascii="Open Sans" w:eastAsia="Times New Roman" w:hAnsi="Open Sans" w:cs="Open Sans"/>
-                <w:b/>
-                <w:bCs/>
-                <w:color w:val="FFFFFF"/>
-              </w:rPr>
-              <w:t>thống</w:t>
-            </w:r>
-            <w:proofErr w:type="spellEnd"/>
           </w:p>
         </w:tc>
         <w:tc>
@@ -8824,6 +8433,21 @@
                 <w:color w:val="000000"/>
               </w:rPr>
             </w:pPr>
+            <w:r>
+              <w:rPr>
+                <w:rFonts w:ascii="Open Sans" w:eastAsia="Times New Roman" w:hAnsi="Open Sans" w:cs="Open Sans"/>
+                <w:color w:val="000000"/>
+                <w:lang w:val="vi-VN"/>
+              </w:rPr>
+              <w:t>-</w:t>
+            </w:r>
+            <w:r>
+              <w:rPr>
+                <w:rFonts w:ascii="Open Sans" w:eastAsia="Times New Roman" w:hAnsi="Open Sans" w:cs="Open Sans"/>
+                <w:color w:val="000000"/>
+              </w:rPr>
+              <w:t>0</w:t>
+            </w:r>
           </w:p>
         </w:tc>
         <w:tc>
@@ -8898,6 +8522,21 @@
                 <w:color w:val="000000"/>
               </w:rPr>
             </w:pPr>
+            <w:r>
+              <w:rPr>
+                <w:rFonts w:ascii="Open Sans" w:eastAsia="Times New Roman" w:hAnsi="Open Sans" w:cs="Open Sans"/>
+                <w:color w:val="000000"/>
+                <w:lang w:val="vi-VN"/>
+              </w:rPr>
+              <w:t>-</w:t>
+            </w:r>
+            <w:r>
+              <w:rPr>
+                <w:rFonts w:ascii="Open Sans" w:eastAsia="Times New Roman" w:hAnsi="Open Sans" w:cs="Open Sans"/>
+                <w:color w:val="000000"/>
+              </w:rPr>
+              <w:t>0</w:t>
+            </w:r>
           </w:p>
         </w:tc>
         <w:tc>
@@ -9067,7 +8706,6 @@
                 <w:color w:val="FFFFFF"/>
               </w:rPr>
             </w:pPr>
-            <w:proofErr w:type="spellStart"/>
             <w:r>
               <w:rPr>
                 <w:rFonts w:ascii="Open Sans" w:eastAsia="Times New Roman" w:hAnsi="Open Sans" w:cs="Open Sans"/>
@@ -9075,29 +8713,8 @@
                 <w:bCs/>
                 <w:color w:val="FFFFFF"/>
               </w:rPr>
-              <w:t>Nâng</w:t>
+              <w:t>Nâng cao</w:t>
             </w:r>
-            <w:proofErr w:type="spellEnd"/>
-            <w:r>
-              <w:rPr>
-                <w:rFonts w:ascii="Open Sans" w:eastAsia="Times New Roman" w:hAnsi="Open Sans" w:cs="Open Sans"/>
-                <w:b/>
-                <w:bCs/>
-                <w:color w:val="FFFFFF"/>
-              </w:rPr>
-              <w:t xml:space="preserve"> </w:t>
-            </w:r>
-            <w:proofErr w:type="spellStart"/>
-            <w:r>
-              <w:rPr>
-                <w:rFonts w:ascii="Open Sans" w:eastAsia="Times New Roman" w:hAnsi="Open Sans" w:cs="Open Sans"/>
-                <w:b/>
-                <w:bCs/>
-                <w:color w:val="FFFFFF"/>
-              </w:rPr>
-              <w:t>cao</w:t>
-            </w:r>
-            <w:proofErr w:type="spellEnd"/>
           </w:p>
         </w:tc>
         <w:tc>
@@ -9296,6 +8913,13 @@
                 <w:color w:val="000000"/>
               </w:rPr>
             </w:pPr>
+            <w:r>
+              <w:rPr>
+                <w:rFonts w:ascii="Open Sans" w:eastAsia="Times New Roman" w:hAnsi="Open Sans" w:cs="Open Sans"/>
+                <w:color w:val="000000"/>
+              </w:rPr>
+              <w:t>0</w:t>
+            </w:r>
           </w:p>
         </w:tc>
         <w:tc>
@@ -9448,6 +9072,13 @@
                 <w:color w:val="000000"/>
               </w:rPr>
             </w:pPr>
+            <w:r>
+              <w:rPr>
+                <w:rFonts w:ascii="Open Sans" w:eastAsia="Times New Roman" w:hAnsi="Open Sans" w:cs="Open Sans"/>
+                <w:color w:val="000000"/>
+              </w:rPr>
+              <w:t>0</w:t>
+            </w:r>
           </w:p>
         </w:tc>
         <w:tc>
@@ -9785,7 +9416,6 @@
                 <w:color w:val="FFFFFF"/>
               </w:rPr>
             </w:pPr>
-            <w:proofErr w:type="spellStart"/>
             <w:r>
               <w:rPr>
                 <w:rFonts w:ascii="Open Sans" w:eastAsia="Times New Roman" w:hAnsi="Open Sans" w:cs="Open Sans"/>
@@ -9793,17 +9423,7 @@
                 <w:bCs/>
                 <w:color w:val="FFFFFF"/>
               </w:rPr>
-              <w:t>Lưu</w:t>
-            </w:r>
-            <w:proofErr w:type="spellEnd"/>
-            <w:r>
-              <w:rPr>
-                <w:rFonts w:ascii="Open Sans" w:eastAsia="Times New Roman" w:hAnsi="Open Sans" w:cs="Open Sans"/>
-                <w:b/>
-                <w:bCs/>
-                <w:color w:val="FFFFFF"/>
-              </w:rPr>
-              <w:t xml:space="preserve"> ý:</w:t>
+              <w:t>Lưu ý:</w:t>
             </w:r>
           </w:p>
         </w:tc>

</xml_diff>

<commit_message>
220120 - BLTAnh - Changes something to User
</commit_message>
<xml_diff>
--- a/docs/WebProject_SelfAssessment.docx
+++ b/docs/WebProject_SelfAssessment.docx
@@ -267,7 +267,7 @@
                 <w:rFonts w:ascii="Open Sans" w:eastAsia="Times New Roman" w:hAnsi="Open Sans" w:cs="Open Sans"/>
                 <w:color w:val="000000"/>
               </w:rPr>
-              <w:t>25</w:t>
+              <w:t>30</w:t>
             </w:r>
           </w:p>
         </w:tc>
@@ -444,7 +444,7 @@
                 <w:rFonts w:ascii="Open Sans" w:eastAsia="Times New Roman" w:hAnsi="Open Sans" w:cs="Open Sans"/>
                 <w:color w:val="000000"/>
               </w:rPr>
-              <w:t>25</w:t>
+              <w:t>15</w:t>
             </w:r>
           </w:p>
         </w:tc>
@@ -778,7 +778,7 @@
                 <w:rFonts w:ascii="Open Sans" w:eastAsia="Times New Roman" w:hAnsi="Open Sans" w:cs="Open Sans"/>
                 <w:color w:val="000000"/>
               </w:rPr>
-              <w:t>25</w:t>
+              <w:t>30</w:t>
             </w:r>
           </w:p>
         </w:tc>
@@ -3180,6 +3180,13 @@
                 <w:color w:val="000000"/>
               </w:rPr>
             </w:pPr>
+            <w:r>
+              <w:rPr>
+                <w:rFonts w:ascii="Open Sans" w:eastAsia="Times New Roman" w:hAnsi="Open Sans" w:cs="Open Sans"/>
+                <w:color w:val="000000"/>
+              </w:rPr>
+              <w:t>-0</w:t>
+            </w:r>
           </w:p>
         </w:tc>
         <w:tc>
@@ -3254,6 +3261,13 @@
                 <w:color w:val="000000"/>
               </w:rPr>
             </w:pPr>
+            <w:r>
+              <w:rPr>
+                <w:rFonts w:ascii="Open Sans" w:eastAsia="Times New Roman" w:hAnsi="Open Sans" w:cs="Open Sans"/>
+                <w:color w:val="000000"/>
+              </w:rPr>
+              <w:t>-0</w:t>
+            </w:r>
           </w:p>
         </w:tc>
         <w:tc>
@@ -3462,6 +3476,13 @@
                 <w:color w:val="000000"/>
               </w:rPr>
             </w:pPr>
+            <w:r>
+              <w:rPr>
+                <w:rFonts w:ascii="Open Sans" w:eastAsia="Times New Roman" w:hAnsi="Open Sans" w:cs="Open Sans"/>
+                <w:color w:val="000000"/>
+              </w:rPr>
+              <w:t>-0</w:t>
+            </w:r>
           </w:p>
         </w:tc>
         <w:tc>
@@ -3535,6 +3556,13 @@
                 <w:color w:val="000000"/>
               </w:rPr>
             </w:pPr>
+            <w:r>
+              <w:rPr>
+                <w:rFonts w:ascii="Open Sans" w:eastAsia="Times New Roman" w:hAnsi="Open Sans" w:cs="Open Sans"/>
+                <w:color w:val="000000"/>
+              </w:rPr>
+              <w:t>-0</w:t>
+            </w:r>
           </w:p>
         </w:tc>
         <w:tc>
@@ -3681,6 +3709,13 @@
                 <w:color w:val="000000"/>
               </w:rPr>
             </w:pPr>
+            <w:r>
+              <w:rPr>
+                <w:rFonts w:ascii="Open Sans" w:eastAsia="Times New Roman" w:hAnsi="Open Sans" w:cs="Open Sans"/>
+                <w:color w:val="000000"/>
+              </w:rPr>
+              <w:t>-0</w:t>
+            </w:r>
           </w:p>
         </w:tc>
         <w:tc>
@@ -3754,6 +3789,13 @@
                 <w:color w:val="000000"/>
               </w:rPr>
             </w:pPr>
+            <w:r>
+              <w:rPr>
+                <w:rFonts w:ascii="Open Sans" w:eastAsia="Times New Roman" w:hAnsi="Open Sans" w:cs="Open Sans"/>
+                <w:color w:val="000000"/>
+              </w:rPr>
+              <w:t>-0</w:t>
+            </w:r>
           </w:p>
         </w:tc>
         <w:tc>
@@ -3991,6 +4033,13 @@
                 <w:color w:val="000000"/>
               </w:rPr>
             </w:pPr>
+            <w:r>
+              <w:rPr>
+                <w:rFonts w:ascii="Open Sans" w:eastAsia="Times New Roman" w:hAnsi="Open Sans" w:cs="Open Sans"/>
+                <w:color w:val="000000"/>
+              </w:rPr>
+              <w:t>-0</w:t>
+            </w:r>
           </w:p>
         </w:tc>
         <w:tc>
@@ -4137,6 +4186,13 @@
                 <w:color w:val="000000"/>
               </w:rPr>
             </w:pPr>
+            <w:r>
+              <w:rPr>
+                <w:rFonts w:ascii="Open Sans" w:eastAsia="Times New Roman" w:hAnsi="Open Sans" w:cs="Open Sans"/>
+                <w:color w:val="000000"/>
+              </w:rPr>
+              <w:t>-0</w:t>
+            </w:r>
           </w:p>
         </w:tc>
         <w:tc>
@@ -4210,6 +4266,13 @@
                 <w:color w:val="000000"/>
               </w:rPr>
             </w:pPr>
+            <w:r>
+              <w:rPr>
+                <w:rFonts w:ascii="Open Sans" w:eastAsia="Times New Roman" w:hAnsi="Open Sans" w:cs="Open Sans"/>
+                <w:color w:val="000000"/>
+              </w:rPr>
+              <w:t>-0</w:t>
+            </w:r>
           </w:p>
         </w:tc>
         <w:tc>
@@ -4447,6 +4510,13 @@
                 <w:color w:val="000000"/>
               </w:rPr>
             </w:pPr>
+            <w:r>
+              <w:rPr>
+                <w:rFonts w:ascii="Open Sans" w:eastAsia="Times New Roman" w:hAnsi="Open Sans" w:cs="Open Sans"/>
+                <w:color w:val="000000"/>
+              </w:rPr>
+              <w:t>-0</w:t>
+            </w:r>
           </w:p>
         </w:tc>
         <w:tc>
@@ -5031,6 +5101,13 @@
                 <w:color w:val="000000"/>
               </w:rPr>
             </w:pPr>
+            <w:r>
+              <w:rPr>
+                <w:rFonts w:ascii="Open Sans" w:eastAsia="Times New Roman" w:hAnsi="Open Sans" w:cs="Open Sans"/>
+                <w:color w:val="000000"/>
+              </w:rPr>
+              <w:t>-0.5</w:t>
+            </w:r>
           </w:p>
         </w:tc>
         <w:tc>
@@ -5104,6 +5181,13 @@
                 <w:color w:val="000000"/>
               </w:rPr>
             </w:pPr>
+            <w:r>
+              <w:rPr>
+                <w:rFonts w:ascii="Open Sans" w:eastAsia="Times New Roman" w:hAnsi="Open Sans" w:cs="Open Sans"/>
+                <w:color w:val="000000"/>
+              </w:rPr>
+              <w:t>-0.5</w:t>
+            </w:r>
           </w:p>
         </w:tc>
         <w:tc>
@@ -5250,6 +5334,13 @@
                 <w:color w:val="000000"/>
               </w:rPr>
             </w:pPr>
+            <w:r>
+              <w:rPr>
+                <w:rFonts w:ascii="Open Sans" w:eastAsia="Times New Roman" w:hAnsi="Open Sans" w:cs="Open Sans"/>
+                <w:color w:val="000000"/>
+              </w:rPr>
+              <w:t>-0</w:t>
+            </w:r>
           </w:p>
         </w:tc>
         <w:tc>
@@ -5469,6 +5560,13 @@
                 <w:color w:val="000000"/>
               </w:rPr>
             </w:pPr>
+            <w:r>
+              <w:rPr>
+                <w:rFonts w:ascii="Open Sans" w:eastAsia="Times New Roman" w:hAnsi="Open Sans" w:cs="Open Sans"/>
+                <w:color w:val="000000"/>
+              </w:rPr>
+              <w:t>-0</w:t>
+            </w:r>
           </w:p>
         </w:tc>
         <w:tc>
@@ -5615,6 +5713,13 @@
                 <w:color w:val="000000"/>
               </w:rPr>
             </w:pPr>
+            <w:r>
+              <w:rPr>
+                <w:rFonts w:ascii="Open Sans" w:eastAsia="Times New Roman" w:hAnsi="Open Sans" w:cs="Open Sans"/>
+                <w:color w:val="000000"/>
+              </w:rPr>
+              <w:t>-0</w:t>
+            </w:r>
           </w:p>
         </w:tc>
         <w:tc>
@@ -5688,6 +5793,13 @@
                 <w:color w:val="000000"/>
               </w:rPr>
             </w:pPr>
+            <w:r>
+              <w:rPr>
+                <w:rFonts w:ascii="Open Sans" w:eastAsia="Times New Roman" w:hAnsi="Open Sans" w:cs="Open Sans"/>
+                <w:color w:val="000000"/>
+              </w:rPr>
+              <w:t>-0</w:t>
+            </w:r>
           </w:p>
         </w:tc>
         <w:tc>
@@ -6052,6 +6164,13 @@
                 <w:color w:val="000000"/>
               </w:rPr>
             </w:pPr>
+            <w:r>
+              <w:rPr>
+                <w:rFonts w:ascii="Open Sans" w:eastAsia="Times New Roman" w:hAnsi="Open Sans" w:cs="Open Sans"/>
+                <w:color w:val="000000"/>
+              </w:rPr>
+              <w:t>-0</w:t>
+            </w:r>
           </w:p>
         </w:tc>
         <w:tc>
@@ -6125,6 +6244,13 @@
                 <w:color w:val="000000"/>
               </w:rPr>
             </w:pPr>
+            <w:r>
+              <w:rPr>
+                <w:rFonts w:ascii="Open Sans" w:eastAsia="Times New Roman" w:hAnsi="Open Sans" w:cs="Open Sans"/>
+                <w:color w:val="000000"/>
+              </w:rPr>
+              <w:t>-0</w:t>
+            </w:r>
           </w:p>
         </w:tc>
         <w:tc>
@@ -6198,6 +6324,13 @@
                 <w:color w:val="000000"/>
               </w:rPr>
             </w:pPr>
+            <w:r>
+              <w:rPr>
+                <w:rFonts w:ascii="Open Sans" w:eastAsia="Times New Roman" w:hAnsi="Open Sans" w:cs="Open Sans"/>
+                <w:color w:val="000000"/>
+              </w:rPr>
+              <w:t>-0.5</w:t>
+            </w:r>
           </w:p>
         </w:tc>
         <w:tc>
@@ -6271,6 +6404,13 @@
                 <w:color w:val="000000"/>
               </w:rPr>
             </w:pPr>
+            <w:r>
+              <w:rPr>
+                <w:rFonts w:ascii="Open Sans" w:eastAsia="Times New Roman" w:hAnsi="Open Sans" w:cs="Open Sans"/>
+                <w:color w:val="000000"/>
+              </w:rPr>
+              <w:t>-0.5</w:t>
+            </w:r>
           </w:p>
         </w:tc>
         <w:tc>
@@ -6497,9 +6637,22 @@
               <w:rPr>
                 <w:rFonts w:ascii="Open Sans" w:eastAsia="Times New Roman" w:hAnsi="Open Sans" w:cs="Open Sans"/>
                 <w:color w:val="000000"/>
-                <w:lang w:val="vi-VN"/>
-              </w:rPr>
-            </w:pPr>
+              </w:rPr>
+            </w:pPr>
+            <w:r>
+              <w:rPr>
+                <w:rFonts w:ascii="Open Sans" w:eastAsia="Times New Roman" w:hAnsi="Open Sans" w:cs="Open Sans"/>
+                <w:color w:val="000000"/>
+              </w:rPr>
+              <w:t>-0</w:t>
+            </w:r>
+            <w:r>
+              <w:rPr>
+                <w:rFonts w:ascii="Open Sans" w:eastAsia="Times New Roman" w:hAnsi="Open Sans" w:cs="Open Sans"/>
+                <w:color w:val="000000"/>
+              </w:rPr>
+              <w:t>.5</w:t>
+            </w:r>
           </w:p>
         </w:tc>
         <w:tc>
@@ -6883,6 +7036,13 @@
                 <w:color w:val="000000"/>
               </w:rPr>
             </w:pPr>
+            <w:r>
+              <w:rPr>
+                <w:rFonts w:ascii="Open Sans" w:eastAsia="Times New Roman" w:hAnsi="Open Sans" w:cs="Open Sans"/>
+                <w:color w:val="000000"/>
+              </w:rPr>
+              <w:t>-1</w:t>
+            </w:r>
           </w:p>
         </w:tc>
         <w:tc>
@@ -7030,6 +7190,13 @@
                 <w:color w:val="000000"/>
               </w:rPr>
             </w:pPr>
+            <w:r>
+              <w:rPr>
+                <w:rFonts w:ascii="Open Sans" w:eastAsia="Times New Roman" w:hAnsi="Open Sans" w:cs="Open Sans"/>
+                <w:color w:val="000000"/>
+              </w:rPr>
+              <w:t>-1</w:t>
+            </w:r>
           </w:p>
         </w:tc>
         <w:tc>

</xml_diff>